<commit_message>
Rev - 13 januari 2017 14:22
</commit_message>
<xml_diff>
--- a/Skripsi_Aswin_G64144007.docx
+++ b/Skripsi_Aswin_G64144007.docx
@@ -445,7 +445,7 @@
             <v:imagedata r:id="rId8" o:title="" grayscale="t" bilevel="t"/>
             <w10:wrap type="topAndBottom" anchorx="page" anchory="page"/>
           </v:shape>
-          <o:OLEObject Type="Embed" ProgID="Word.Picture.8" ShapeID="_x0000_s1032" DrawAspect="Content" ObjectID="_1545660570" r:id="rId9"/>
+          <o:OLEObject Type="Embed" ProgID="Word.Picture.8" ShapeID="_x0000_s1032" DrawAspect="Content" ObjectID="_1545783292" r:id="rId9"/>
         </w:object>
       </w:r>
       <w:r>
@@ -2197,7 +2197,7 @@
         <w:tblLook w:val="04A0" w:firstRow="1" w:lastRow="0" w:firstColumn="1" w:lastColumn="0" w:noHBand="0" w:noVBand="1"/>
       </w:tblPr>
       <w:tblGrid>
-        <w:gridCol w:w="8154"/>
+        <w:gridCol w:w="7938"/>
       </w:tblGrid>
       <w:tr>
         <w:trPr>
@@ -3290,10 +3290,12 @@
         </w:r>
         <w:r>
           <w:rPr>
+            <w:b/>
+            <w:bCs/>
             <w:noProof/>
             <w:webHidden/>
           </w:rPr>
-          <w:t>3</w:t>
+          <w:t>Error! Bookmark not defined.</w:t>
         </w:r>
         <w:r>
           <w:rPr>
@@ -3358,10 +3360,12 @@
         </w:r>
         <w:r>
           <w:rPr>
+            <w:b/>
+            <w:bCs/>
             <w:noProof/>
             <w:webHidden/>
           </w:rPr>
-          <w:t>3</w:t>
+          <w:t>Error! Bookmark not defined.</w:t>
         </w:r>
         <w:r>
           <w:rPr>
@@ -3426,10 +3430,12 @@
         </w:r>
         <w:r>
           <w:rPr>
+            <w:b/>
+            <w:bCs/>
             <w:noProof/>
             <w:webHidden/>
           </w:rPr>
-          <w:t>4</w:t>
+          <w:t>Error! Bookmark not defined.</w:t>
         </w:r>
         <w:r>
           <w:rPr>
@@ -3565,7 +3571,7 @@
             <w:noProof/>
             <w:webHidden/>
           </w:rPr>
-          <w:t>4</w:t>
+          <w:t>5</w:t>
         </w:r>
         <w:r>
           <w:rPr>
@@ -3633,7 +3639,7 @@
             <w:noProof/>
             <w:webHidden/>
           </w:rPr>
-          <w:t>4</w:t>
+          <w:t>5</w:t>
         </w:r>
         <w:r>
           <w:rPr>
@@ -3846,7 +3852,7 @@
             <w:noProof/>
             <w:webHidden/>
           </w:rPr>
-          <w:t>6</w:t>
+          <w:t>7</w:t>
         </w:r>
         <w:r>
           <w:rPr>
@@ -3997,7 +4003,7 @@
             <w:noProof/>
             <w:webHidden/>
           </w:rPr>
-          <w:t>9</w:t>
+          <w:t>10</w:t>
         </w:r>
         <w:r>
           <w:rPr>
@@ -4057,7 +4063,7 @@
           <w:rPr>
             <w:webHidden/>
           </w:rPr>
-          <w:t>10</w:t>
+          <w:t>11</w:t>
         </w:r>
         <w:r>
           <w:rPr>
@@ -4124,7 +4130,7 @@
             <w:noProof/>
             <w:webHidden/>
           </w:rPr>
-          <w:t>10</w:t>
+          <w:t>11</w:t>
         </w:r>
         <w:r>
           <w:rPr>
@@ -4192,7 +4198,7 @@
             <w:noProof/>
             <w:webHidden/>
           </w:rPr>
-          <w:t>10</w:t>
+          <w:t>11</w:t>
         </w:r>
         <w:r>
           <w:rPr>
@@ -4260,7 +4266,7 @@
             <w:noProof/>
             <w:webHidden/>
           </w:rPr>
-          <w:t>10</w:t>
+          <w:t>11</w:t>
         </w:r>
         <w:r>
           <w:rPr>
@@ -4328,7 +4334,7 @@
             <w:noProof/>
             <w:webHidden/>
           </w:rPr>
-          <w:t>11</w:t>
+          <w:t>12</w:t>
         </w:r>
         <w:r>
           <w:rPr>
@@ -4396,7 +4402,7 @@
             <w:noProof/>
             <w:webHidden/>
           </w:rPr>
-          <w:t>11</w:t>
+          <w:t>12</w:t>
         </w:r>
         <w:r>
           <w:rPr>
@@ -4464,7 +4470,7 @@
             <w:noProof/>
             <w:webHidden/>
           </w:rPr>
-          <w:t>11</w:t>
+          <w:t>12</w:t>
         </w:r>
         <w:r>
           <w:rPr>
@@ -4532,7 +4538,7 @@
             <w:noProof/>
             <w:webHidden/>
           </w:rPr>
-          <w:t>12</w:t>
+          <w:t>13</w:t>
         </w:r>
         <w:r>
           <w:rPr>
@@ -4600,7 +4606,7 @@
             <w:noProof/>
             <w:webHidden/>
           </w:rPr>
-          <w:t>13</w:t>
+          <w:t>14</w:t>
         </w:r>
         <w:r>
           <w:rPr>
@@ -4668,7 +4674,7 @@
             <w:noProof/>
             <w:webHidden/>
           </w:rPr>
-          <w:t>15</w:t>
+          <w:t>16</w:t>
         </w:r>
         <w:r>
           <w:rPr>
@@ -4736,7 +4742,7 @@
             <w:noProof/>
             <w:webHidden/>
           </w:rPr>
-          <w:t>16</w:t>
+          <w:t>18</w:t>
         </w:r>
         <w:r>
           <w:rPr>
@@ -4796,7 +4802,7 @@
           <w:rPr>
             <w:webHidden/>
           </w:rPr>
-          <w:t>18</w:t>
+          <w:t>21</w:t>
         </w:r>
         <w:r>
           <w:rPr>
@@ -4863,7 +4869,7 @@
             <w:noProof/>
             <w:webHidden/>
           </w:rPr>
-          <w:t>18</w:t>
+          <w:t>21</w:t>
         </w:r>
         <w:r>
           <w:rPr>
@@ -4932,7 +4938,7 @@
             <w:noProof/>
             <w:webHidden/>
           </w:rPr>
-          <w:t>18</w:t>
+          <w:t>21</w:t>
         </w:r>
         <w:r>
           <w:rPr>
@@ -4993,7 +4999,7 @@
           <w:rPr>
             <w:webHidden/>
           </w:rPr>
-          <w:t>19</w:t>
+          <w:t>22</w:t>
         </w:r>
         <w:r>
           <w:rPr>
@@ -5668,32 +5674,20 @@
         <w:rPr>
           <w:rFonts w:cs="Times New Roman"/>
         </w:rPr>
-        <w:t>P</w:t>
-      </w:r>
-      <w:r>
-        <w:rPr>
-          <w:rFonts w:cs="Times New Roman"/>
-        </w:rPr>
-        <w:t>enelitian Pang et al</w:t>
-      </w:r>
-      <w:r>
-        <w:rPr>
-          <w:rFonts w:cs="Times New Roman"/>
-        </w:rPr>
-        <w:t xml:space="preserve"> (2002) menunjukkan klasifikasi menggunakan naïve bayes menghasilkan akurasi yang kurang baik dibandingkan dengan menggunakan klasifikasi seperti SVM dan maximum entropy. Dalam penelitiannya klasifikasi menggunakan SVM menghasilkan hasil paling baik diantara Maximum entropy dan Naïve Bayes. Dalam penelitian Adityawan (2014) menggunakan data Twitter berbahasa Indonesia juga masih menghasilkan akurasi yang kurang baik yaitu sebesar 71.06% Multinomial Naïve B</w:t>
-      </w:r>
-      <w:r>
-        <w:rPr>
-          <w:rFonts w:cs="Times New Roman"/>
-        </w:rPr>
-        <w:t xml:space="preserve">ayes dan 66.42% </w:t>
+        <w:t>Penelitian Pang et al (2002) menunjukkan klasifikasi menggunakan naïve bayes menghasilkan akurasi yang kurang baik dibandingkan dengan menggunakan klasifikasi seperti SVM dan maximum entropy. Dalam penelitiannya klasifikasi menggunakan SVM menghasilkan hasil paling baik diantara Maximum entropy dan Naïve Bayes. Dalam penelitian Adityawan (2014) menggunakan data Twitter berbahasa Indonesia juga masih menghasilkan akurasi yang kurang baik yaitu sebesar 71.06% Multinomial Naïve B</w:t>
+      </w:r>
+      <w:r>
+        <w:rPr>
+          <w:rFonts w:cs="Times New Roman"/>
+        </w:rPr>
+        <w:t xml:space="preserve">ayes dan 66.42% untuk Bernoulli, sedangkan </w:t>
       </w:r>
       <w:r>
         <w:rPr>
           <w:rFonts w:cs="Times New Roman"/>
         </w:rPr>
         <w:lastRenderedPageBreak/>
-        <w:t>untuk Bernoulli, sedangkan dalam penelitian Narayanan (2013)</w:t>
+        <w:t>dalam penelitian Narayanan (2013)</w:t>
       </w:r>
       <w:r>
         <w:rPr>
@@ -6073,43 +6067,7 @@
           <w:szCs w:val="24"/>
           <w:lang w:eastAsia="en-US"/>
         </w:rPr>
-        <w:t>menggunakan data Twitter berbahasa Indonesia</w:t>
-      </w:r>
-      <w:r>
-        <w:rPr>
-          <w:rFonts w:eastAsia="MS Mincho" w:cs="Times New Roman"/>
-          <w:bCs/>
-          <w:szCs w:val="24"/>
-          <w:lang w:eastAsia="en-US"/>
-        </w:rPr>
-        <w:t xml:space="preserve"> dan tidak menangani</w:t>
-      </w:r>
-      <w:r>
-        <w:rPr>
-          <w:rFonts w:eastAsia="MS Mincho" w:cs="Times New Roman"/>
-          <w:bCs/>
-          <w:szCs w:val="24"/>
-          <w:lang w:eastAsia="en-US"/>
-        </w:rPr>
-        <w:t xml:space="preserve"> </w:t>
-      </w:r>
-      <w:r>
-        <w:rPr>
-          <w:rFonts w:eastAsia="MS Mincho" w:cs="Times New Roman"/>
-          <w:bCs/>
-          <w:szCs w:val="24"/>
-          <w:lang w:eastAsia="en-US"/>
-        </w:rPr>
-        <w:t>tweet dengan polaritas yang</w:t>
-      </w:r>
-      <w:r>
-        <w:rPr>
-          <w:rFonts w:eastAsia="MS Mincho" w:cs="Times New Roman"/>
-          <w:bCs/>
-          <w:szCs w:val="24"/>
-          <w:lang w:eastAsia="en-US"/>
-        </w:rPr>
-        <w:t xml:space="preserve"> ambigu.</w:t>
+        <w:t>menggunakan data Twitter berbahasa Indonesia dan tidak menangani tweet dengan polaritas yang ambigu.</w:t>
       </w:r>
     </w:p>
     <w:p>
@@ -8725,8 +8683,6 @@
           </mc:Fallback>
         </mc:AlternateContent>
       </w:r>
-      <w:bookmarkStart w:id="11" w:name="_GoBack"/>
-      <w:bookmarkEnd w:id="11"/>
     </w:p>
     <w:p>
       <w:pPr>
@@ -8752,11 +8708,11 @@
       <w:pPr>
         <w:ind w:firstLine="0"/>
       </w:pPr>
-      <w:bookmarkStart w:id="12" w:name="_Toc365435217"/>
-      <w:bookmarkStart w:id="13" w:name="_Toc391675888"/>
-    </w:p>
+      <w:bookmarkStart w:id="11" w:name="_Toc365435217"/>
+      <w:bookmarkStart w:id="12" w:name="_Toc391675888"/>
+    </w:p>
+    <w:bookmarkEnd w:id="11"/>
     <w:bookmarkEnd w:id="12"/>
-    <w:bookmarkEnd w:id="13"/>
     <w:p>
       <w:pPr>
         <w:pStyle w:val="Heading2"/>
@@ -8771,6 +8727,8 @@
         <w:ind w:right="18" w:firstLine="540"/>
         <w:rPr>
           <w:rFonts w:cs="Times New Roman"/>
+          <w:iCs/>
+          <w:color w:val="000000"/>
           <w:szCs w:val="24"/>
         </w:rPr>
       </w:pPr>
@@ -8884,27 +8842,59 @@
       <w:r>
         <w:rPr>
           <w:rFonts w:cs="Times New Roman"/>
-          <w:color w:val="000000"/>
-          <w:szCs w:val="24"/>
-        </w:rPr>
-        <w:t>Selain itu digunakan juga data dari penelitiian Adityawan (2012).</w:t>
-      </w:r>
-    </w:p>
-    <w:p>
-      <w:pPr>
-        <w:ind w:firstLine="540"/>
+          <w:szCs w:val="24"/>
+        </w:rPr>
+        <w:t>Kata kunci yang digunakan dalam penelitian ini adalah “IPB”, “Institut Pertanian Bogor”,</w:t>
+      </w:r>
+      <w:r>
         <w:rPr>
           <w:rFonts w:cs="Times New Roman"/>
           <w:iCs/>
           <w:color w:val="000000"/>
           <w:szCs w:val="24"/>
         </w:rPr>
-      </w:pPr>
-      <w:r>
-        <w:rPr>
-          <w:rFonts w:cs="Times New Roman"/>
-        </w:rPr>
-        <w:t xml:space="preserve">Data yang diperoleh dari sistem masih berupa data yang belum ada sentimennya, </w:t>
+        <w:t xml:space="preserve"> “Bogor Agricultural University”, “Pilgub”, dan “Pilkada DKI”. Struktur data yang didapatkan dari Hawskey (2013) seperti pada Tabel 1.</w:t>
+      </w:r>
+    </w:p>
+    <w:p>
+      <w:pPr>
+        <w:ind w:right="18" w:firstLine="540"/>
+        <w:rPr>
+          <w:rFonts w:cs="Times New Roman"/>
+          <w:color w:val="000000"/>
+          <w:szCs w:val="24"/>
+        </w:rPr>
+      </w:pPr>
+      <w:r>
+        <w:rPr>
+          <w:rFonts w:cs="Times New Roman"/>
+          <w:color w:val="000000"/>
+          <w:szCs w:val="24"/>
+        </w:rPr>
+        <w:t xml:space="preserve">Data yang akan digunakan dalam penelitian ini adalah data dengan atribut </w:t>
+      </w:r>
+      <w:r>
+        <w:rPr>
+          <w:rFonts w:cs="Times New Roman"/>
+          <w:i/>
+          <w:color w:val="000000"/>
+          <w:szCs w:val="24"/>
+        </w:rPr>
+        <w:t>text</w:t>
+      </w:r>
+      <w:r>
+        <w:rPr>
+          <w:rFonts w:cs="Times New Roman"/>
+          <w:color w:val="000000"/>
+          <w:szCs w:val="24"/>
+        </w:rPr>
+        <w:t xml:space="preserve">. </w:t>
+      </w:r>
+      <w:r>
+        <w:rPr>
+          <w:rFonts w:cs="Times New Roman"/>
+        </w:rPr>
+        <w:t xml:space="preserve">Data yang diperoleh masih berupa data yang belum ada sentimennya, </w:t>
       </w:r>
       <w:r>
         <w:rPr>
@@ -8922,163 +8912,81 @@
           <w:color w:val="000000"/>
           <w:szCs w:val="24"/>
         </w:rPr>
-        <w:t>n</w:t>
-      </w:r>
-      <w:r>
+        <w:t>n netral. Selain data dari Hawskey (2013)</w:t>
+      </w:r>
+      <w:r>
+        <w:rPr>
+          <w:rFonts w:cs="Times New Roman"/>
+          <w:color w:val="000000"/>
+          <w:szCs w:val="24"/>
+        </w:rPr>
+        <w:t xml:space="preserve"> </w:t>
+      </w:r>
+      <w:r>
+        <w:rPr>
+          <w:rFonts w:cs="Times New Roman"/>
+          <w:color w:val="000000"/>
+          <w:szCs w:val="24"/>
+        </w:rPr>
+        <w:t>data ditambahkan dengan data penelitian Adityawan (201</w:t>
+      </w:r>
+      <w:r>
+        <w:rPr>
+          <w:rFonts w:cs="Times New Roman"/>
+          <w:color w:val="000000"/>
+          <w:szCs w:val="24"/>
+        </w:rPr>
+        <w:t>4</w:t>
+      </w:r>
+      <w:r>
+        <w:rPr>
+          <w:rFonts w:cs="Times New Roman"/>
+          <w:color w:val="000000"/>
+          <w:szCs w:val="24"/>
+        </w:rPr>
+        <w:t>) sebanyak 1997 data dan Aziz (2013) sebanyak 27275 data.</w:t>
+      </w:r>
+    </w:p>
+    <w:p>
+      <w:pPr>
+        <w:spacing w:after="240"/>
+        <w:ind w:right="18" w:firstLine="540"/>
         <w:rPr>
           <w:rFonts w:cs="Times New Roman"/>
           <w:iCs/>
           <w:color w:val="000000"/>
           <w:szCs w:val="24"/>
         </w:rPr>
-        <w:t xml:space="preserve"> netral. Setelah data memiliki sentimen, kemudian data dapat masuk ke tahap selanjutnya.</w:t>
-      </w:r>
-    </w:p>
-    <w:p>
-      <w:pPr>
-        <w:ind w:firstLine="540"/>
-      </w:pPr>
-    </w:p>
-    <w:p>
-      <w:pPr>
-        <w:spacing w:after="200"/>
-        <w:ind w:firstLine="630"/>
-      </w:pPr>
-      <w:r>
-        <w:t xml:space="preserve">Pembagian data latih dan data uji dilakukan menggunakan metode acak. Data yang memiliki sentimen yang akan diolah selanjutnya. Pembagian data uji dan data latih adalah dengan perbandingan sebesar 80:20. </w:t>
-      </w:r>
-    </w:p>
-    <w:p>
-      <w:pPr>
-        <w:pStyle w:val="Heading2"/>
-      </w:pPr>
-      <w:bookmarkStart w:id="14" w:name="_Toc469134648"/>
-      <w:r>
-        <w:lastRenderedPageBreak/>
-        <w:t>Indexing</w:t>
-      </w:r>
-      <w:bookmarkEnd w:id="14"/>
-    </w:p>
-    <w:p>
-      <w:pPr>
-        <w:spacing w:after="200"/>
-        <w:ind w:firstLine="630"/>
-      </w:pPr>
-      <w:r>
-        <w:rPr>
-          <w:rFonts w:cs="Times New Roman"/>
+      </w:pPr>
+    </w:p>
+    <w:p>
+      <w:pPr>
+        <w:spacing w:after="240"/>
+        <w:ind w:right="18" w:firstLine="540"/>
+        <w:rPr>
+          <w:rFonts w:cs="Times New Roman"/>
+          <w:iCs/>
           <w:color w:val="000000"/>
           <w:szCs w:val="24"/>
-          <w:lang w:eastAsia="en-US"/>
-        </w:rPr>
-        <w:t>Indexing merupakan pros</w:t>
-      </w:r>
-      <w:r>
-        <w:rPr>
-          <w:rFonts w:cs="Times New Roman"/>
+        </w:rPr>
+      </w:pPr>
+    </w:p>
+    <w:p>
+      <w:pPr>
+        <w:spacing w:after="240"/>
+        <w:ind w:right="18" w:firstLine="540"/>
+        <w:rPr>
+          <w:rFonts w:cs="Times New Roman"/>
+          <w:iCs/>
           <w:color w:val="000000"/>
           <w:szCs w:val="24"/>
-          <w:lang w:eastAsia="en-US"/>
-        </w:rPr>
-        <w:t>es persiapan yang dilakukan ter</w:t>
-      </w:r>
-      <w:r>
-        <w:rPr>
-          <w:rFonts w:cs="Times New Roman"/>
-          <w:color w:val="000000"/>
-          <w:szCs w:val="24"/>
-          <w:lang w:eastAsia="en-US"/>
-        </w:rPr>
-        <w:t>hadap dokumen sehingga dokumen siap untuk diproses. Proses indexing dibag</w:t>
-      </w:r>
-      <w:r>
-        <w:rPr>
-          <w:rFonts w:cs="Times New Roman"/>
-          <w:color w:val="000000"/>
-          <w:szCs w:val="24"/>
-          <w:lang w:eastAsia="en-US"/>
-        </w:rPr>
-        <w:t>i menjadi dua proses, yaitu doc</w:t>
-      </w:r>
-      <w:r>
-        <w:rPr>
-          <w:rFonts w:cs="Times New Roman"/>
-          <w:color w:val="000000"/>
-          <w:szCs w:val="24"/>
-          <w:lang w:eastAsia="en-US"/>
-        </w:rPr>
-        <w:t>ument indexing dan term indexing. Dari term indexing akan dihasilkan koleksi kata yang akan digunakan untuk meningkatkan performansi pencarian pada tahap selanjutnya. Selain itu, teknik indexing ini juga dilakukan agar hasil yang diperoleh lebih baik. Karena kebanyakan tweet hanya berisi tautan dan tidak menunjukkan sen-timen tertentu, dan penulisannya ditulis dalam bahasa asing yang bukan b</w:t>
-      </w:r>
-      <w:r>
-        <w:rPr>
-          <w:rFonts w:cs="Times New Roman"/>
-          <w:color w:val="000000"/>
-          <w:szCs w:val="24"/>
-          <w:lang w:eastAsia="en-US"/>
-        </w:rPr>
-        <w:t>ahasa Inggris (Parikh dan Movas</w:t>
-      </w:r>
-      <w:r>
-        <w:rPr>
-          <w:rFonts w:cs="Times New Roman"/>
-          <w:color w:val="000000"/>
-          <w:szCs w:val="24"/>
-          <w:lang w:eastAsia="en-US"/>
-        </w:rPr>
-        <w:t>sate, 2014). Tahap-tahap yang dilakukan didalam proses indexing meliputi tokenizing, pengahapusan stopwords, normalisasi kata, stemming, pembuatan term document matrix.</w:t>
-      </w:r>
-    </w:p>
-    <w:p>
-      <w:pPr>
-        <w:ind w:left="-450" w:firstLine="547"/>
-      </w:pPr>
-    </w:p>
-    <w:p>
-      <w:pPr>
-        <w:pStyle w:val="Heading2"/>
-        <w:spacing w:after="0"/>
-        <w:jc w:val="left"/>
-      </w:pPr>
-      <w:bookmarkStart w:id="15" w:name="_Toc469134649"/>
-      <w:r>
-        <w:t>Tokenizing</w:t>
-      </w:r>
-      <w:bookmarkEnd w:id="15"/>
-    </w:p>
-    <w:p/>
-    <w:p>
-      <w:pPr>
-        <w:ind w:firstLine="720"/>
-        <w:rPr>
-          <w:rFonts w:cs="Times New Roman"/>
-          <w:szCs w:val="24"/>
-        </w:rPr>
-      </w:pPr>
-      <w:r>
-        <w:rPr>
-          <w:rFonts w:cs="Times New Roman"/>
-          <w:szCs w:val="24"/>
-        </w:rPr>
-        <w:t xml:space="preserve">Tokenizing adalah pengambilan kata-kata (term) dari kumpulan dokumen menjadi kumpulan term dan juga membuang beberapa karakter seperti tanda baca. Contoh dari tokenisasi adalah seperti pada tabel </w:t>
-      </w:r>
-      <w:r>
-        <w:rPr>
-          <w:rFonts w:cs="Times New Roman"/>
-          <w:color w:val="00005A"/>
-          <w:szCs w:val="24"/>
-        </w:rPr>
-        <w:t>1</w:t>
-      </w:r>
-      <w:r>
-        <w:rPr>
-          <w:rFonts w:cs="Times New Roman"/>
-          <w:szCs w:val="24"/>
-        </w:rPr>
-        <w:t>.</w:t>
-      </w:r>
-    </w:p>
-    <w:p>
-      <w:pPr>
+        </w:rPr>
+      </w:pPr>
+    </w:p>
+    <w:p>
+      <w:pPr>
+        <w:spacing w:after="240"/>
+        <w:ind w:right="18" w:firstLine="540"/>
         <w:rPr>
           <w:rFonts w:cs="Times New Roman"/>
           <w:szCs w:val="24"/>
@@ -9092,9 +9000,9 @@
         <w:jc w:val="center"/>
       </w:pPr>
       <w:r>
-        <w:t xml:space="preserve">Tabel </w:t>
-      </w:r>
-      <w:fldSimple w:instr=" SEQ Tabel \* ARABIC ">
+        <w:t xml:space="preserve">Table </w:t>
+      </w:r>
+      <w:fldSimple w:instr=" SEQ Table \* ARABIC ">
         <w:r>
           <w:rPr>
             <w:noProof/>
@@ -9103,164 +9011,965 @@
         </w:r>
       </w:fldSimple>
       <w:r>
-        <w:t xml:space="preserve"> Contoh Tokenisasi</w:t>
-      </w:r>
+        <w:t xml:space="preserve"> </w:t>
+      </w:r>
+      <w:bookmarkStart w:id="13" w:name="_Toc469135904"/>
+      <w:r>
+        <w:rPr>
+          <w:rFonts w:cs="Times New Roman"/>
+        </w:rPr>
+        <w:t xml:space="preserve">Struktur Data </w:t>
+      </w:r>
+      <w:r>
+        <w:rPr>
+          <w:rFonts w:cs="Times New Roman"/>
+        </w:rPr>
+        <w:t>Twitter</w:t>
+      </w:r>
+      <w:bookmarkEnd w:id="13"/>
     </w:p>
     <w:tbl>
       <w:tblPr>
-        <w:tblStyle w:val="TableGrid"/>
         <w:tblW w:w="0" w:type="auto"/>
         <w:jc w:val="center"/>
-        <w:tblLayout w:type="fixed"/>
+        <w:tblBorders>
+          <w:top w:val="single" w:sz="4" w:space="0" w:color="auto"/>
+          <w:bottom w:val="single" w:sz="4" w:space="0" w:color="auto"/>
+        </w:tblBorders>
+        <w:tblCellMar>
+          <w:top w:w="15" w:type="dxa"/>
+          <w:left w:w="15" w:type="dxa"/>
+          <w:bottom w:w="15" w:type="dxa"/>
+          <w:right w:w="15" w:type="dxa"/>
+        </w:tblCellMar>
         <w:tblLook w:val="04A0" w:firstRow="1" w:lastRow="0" w:firstColumn="1" w:lastColumn="0" w:noHBand="0" w:noVBand="1"/>
       </w:tblPr>
       <w:tblGrid>
-        <w:gridCol w:w="1651"/>
-        <w:gridCol w:w="3602"/>
+        <w:gridCol w:w="2290"/>
+        <w:gridCol w:w="3090"/>
       </w:tblGrid>
       <w:tr>
         <w:trPr>
-          <w:trHeight w:val="492"/>
           <w:jc w:val="center"/>
         </w:trPr>
         <w:tc>
           <w:tcPr>
-            <w:tcW w:w="1651" w:type="dxa"/>
-            <w:vAlign w:val="center"/>
-          </w:tcPr>
-          <w:p>
-            <w:pPr>
-              <w:widowControl w:val="0"/>
-              <w:tabs>
-                <w:tab w:val="left" w:pos="2260"/>
-              </w:tabs>
-              <w:autoSpaceDE w:val="0"/>
-              <w:autoSpaceDN w:val="0"/>
-              <w:adjustRightInd w:val="0"/>
-              <w:ind w:left="270" w:firstLine="27"/>
-              <w:jc w:val="center"/>
-              <w:rPr>
-                <w:szCs w:val="24"/>
-              </w:rPr>
-            </w:pPr>
-            <w:r>
-              <w:rPr>
-                <w:szCs w:val="24"/>
-              </w:rPr>
-              <w:t>Input</w:t>
-            </w:r>
-          </w:p>
-        </w:tc>
-        <w:tc>
-          <w:tcPr>
-            <w:tcW w:w="3602" w:type="dxa"/>
-            <w:vAlign w:val="center"/>
-          </w:tcPr>
-          <w:p>
-            <w:pPr>
-              <w:ind w:firstLine="0"/>
-              <w:jc w:val="center"/>
-              <w:rPr>
-                <w:szCs w:val="24"/>
-              </w:rPr>
-            </w:pPr>
-            <w:r>
-              <w:rPr>
-                <w:szCs w:val="24"/>
-              </w:rPr>
-              <w:t xml:space="preserve">Sentimen analisis, </w:t>
-            </w:r>
-            <w:r>
-              <w:rPr>
-                <w:szCs w:val="24"/>
-              </w:rPr>
-              <w:t>Data Twitter</w:t>
-            </w:r>
-            <w:r>
-              <w:rPr>
-                <w:szCs w:val="24"/>
-              </w:rPr>
-              <w:t>?</w:t>
+            <w:tcW w:w="0" w:type="auto"/>
+            <w:tcBorders>
+              <w:top w:val="single" w:sz="4" w:space="0" w:color="auto"/>
+              <w:bottom w:val="single" w:sz="4" w:space="0" w:color="auto"/>
+            </w:tcBorders>
+            <w:tcMar>
+              <w:top w:w="105" w:type="dxa"/>
+              <w:left w:w="105" w:type="dxa"/>
+              <w:bottom w:w="105" w:type="dxa"/>
+              <w:right w:w="105" w:type="dxa"/>
+            </w:tcMar>
+          </w:tcPr>
+          <w:p>
+            <w:pPr>
+              <w:spacing w:line="0" w:lineRule="atLeast"/>
+              <w:ind w:firstLine="0"/>
+              <w:rPr>
+                <w:rFonts w:cs="Times New Roman"/>
+                <w:szCs w:val="24"/>
+              </w:rPr>
+            </w:pPr>
+            <w:r>
+              <w:rPr>
+                <w:rFonts w:cs="Times New Roman"/>
+                <w:szCs w:val="24"/>
+              </w:rPr>
+              <w:t>Atribut</w:t>
+            </w:r>
+          </w:p>
+        </w:tc>
+        <w:tc>
+          <w:tcPr>
+            <w:tcW w:w="0" w:type="auto"/>
+            <w:tcBorders>
+              <w:top w:val="single" w:sz="4" w:space="0" w:color="auto"/>
+              <w:bottom w:val="single" w:sz="4" w:space="0" w:color="auto"/>
+            </w:tcBorders>
+            <w:tcMar>
+              <w:top w:w="105" w:type="dxa"/>
+              <w:left w:w="105" w:type="dxa"/>
+              <w:bottom w:w="105" w:type="dxa"/>
+              <w:right w:w="105" w:type="dxa"/>
+            </w:tcMar>
+          </w:tcPr>
+          <w:p>
+            <w:pPr>
+              <w:spacing w:line="0" w:lineRule="atLeast"/>
+              <w:ind w:firstLine="0"/>
+              <w:rPr>
+                <w:rFonts w:cs="Times New Roman"/>
+                <w:szCs w:val="24"/>
+              </w:rPr>
+            </w:pPr>
+            <w:r>
+              <w:rPr>
+                <w:rFonts w:cs="Times New Roman"/>
+                <w:szCs w:val="24"/>
+              </w:rPr>
+              <w:t>Keterangan</w:t>
             </w:r>
           </w:p>
         </w:tc>
       </w:tr>
       <w:tr>
         <w:trPr>
-          <w:trHeight w:val="477"/>
           <w:jc w:val="center"/>
         </w:trPr>
         <w:tc>
           <w:tcPr>
-            <w:tcW w:w="1651" w:type="dxa"/>
-            <w:vAlign w:val="center"/>
-          </w:tcPr>
-          <w:p>
-            <w:pPr>
-              <w:widowControl w:val="0"/>
-              <w:tabs>
-                <w:tab w:val="left" w:pos="2260"/>
-              </w:tabs>
-              <w:autoSpaceDE w:val="0"/>
-              <w:autoSpaceDN w:val="0"/>
-              <w:adjustRightInd w:val="0"/>
-              <w:ind w:left="270" w:firstLine="27"/>
-              <w:jc w:val="center"/>
-              <w:rPr>
-                <w:szCs w:val="24"/>
-              </w:rPr>
-            </w:pPr>
-            <w:r>
-              <w:rPr>
-                <w:szCs w:val="24"/>
-              </w:rPr>
-              <w:t>Output</w:t>
-            </w:r>
-          </w:p>
-        </w:tc>
-        <w:tc>
-          <w:tcPr>
-            <w:tcW w:w="3602" w:type="dxa"/>
-            <w:vAlign w:val="center"/>
-          </w:tcPr>
-          <w:p>
-            <w:pPr>
-              <w:keepNext/>
-              <w:ind w:firstLine="0"/>
-              <w:jc w:val="center"/>
-              <w:rPr>
-                <w:szCs w:val="24"/>
-              </w:rPr>
-            </w:pPr>
-            <w:r>
-              <w:rPr>
-                <w:szCs w:val="24"/>
-              </w:rPr>
-              <w:t xml:space="preserve">sentimen analisis </w:t>
-            </w:r>
-            <w:r>
-              <w:rPr>
-                <w:szCs w:val="24"/>
-              </w:rPr>
-              <w:t>d</w:t>
-            </w:r>
-            <w:r>
-              <w:rPr>
-                <w:szCs w:val="24"/>
-              </w:rPr>
-              <w:t xml:space="preserve">ata </w:t>
-            </w:r>
-            <w:r>
-              <w:rPr>
+            <w:tcW w:w="0" w:type="auto"/>
+            <w:tcBorders>
+              <w:top w:val="single" w:sz="4" w:space="0" w:color="auto"/>
+              <w:bottom w:val="nil"/>
+            </w:tcBorders>
+            <w:tcMar>
+              <w:top w:w="105" w:type="dxa"/>
+              <w:left w:w="105" w:type="dxa"/>
+              <w:bottom w:w="105" w:type="dxa"/>
+              <w:right w:w="105" w:type="dxa"/>
+            </w:tcMar>
+          </w:tcPr>
+          <w:p>
+            <w:pPr>
+              <w:spacing w:line="0" w:lineRule="atLeast"/>
+              <w:ind w:firstLine="60"/>
+              <w:jc w:val="left"/>
+              <w:rPr>
+                <w:rFonts w:cs="Times New Roman"/>
+                <w:szCs w:val="24"/>
+              </w:rPr>
+            </w:pPr>
+            <w:r>
+              <w:rPr>
+                <w:rFonts w:cs="Times New Roman"/>
+                <w:color w:val="000000"/>
+                <w:szCs w:val="24"/>
+              </w:rPr>
+              <w:t>id_str</w:t>
+            </w:r>
+          </w:p>
+        </w:tc>
+        <w:tc>
+          <w:tcPr>
+            <w:tcW w:w="0" w:type="auto"/>
+            <w:tcBorders>
+              <w:top w:val="single" w:sz="4" w:space="0" w:color="auto"/>
+              <w:bottom w:val="nil"/>
+            </w:tcBorders>
+            <w:tcMar>
+              <w:top w:w="105" w:type="dxa"/>
+              <w:left w:w="105" w:type="dxa"/>
+              <w:bottom w:w="105" w:type="dxa"/>
+              <w:right w:w="105" w:type="dxa"/>
+            </w:tcMar>
+          </w:tcPr>
+          <w:p>
+            <w:pPr>
+              <w:spacing w:line="0" w:lineRule="atLeast"/>
+              <w:ind w:firstLine="0"/>
+              <w:jc w:val="left"/>
+              <w:rPr>
+                <w:rFonts w:cs="Times New Roman"/>
+                <w:szCs w:val="24"/>
+              </w:rPr>
+            </w:pPr>
+            <w:r>
+              <w:rPr>
+                <w:rFonts w:cs="Times New Roman"/>
+                <w:color w:val="000000"/>
+                <w:szCs w:val="24"/>
+              </w:rPr>
+              <w:t xml:space="preserve">id dari </w:t>
+            </w:r>
+            <w:r>
+              <w:rPr>
+                <w:rFonts w:cs="Times New Roman"/>
+                <w:i/>
+                <w:iCs/>
+                <w:color w:val="000000"/>
+                <w:szCs w:val="24"/>
+              </w:rPr>
+              <w:t xml:space="preserve">post </w:t>
+            </w:r>
+            <w:r>
+              <w:rPr>
+                <w:rFonts w:cs="Times New Roman"/>
+                <w:i/>
+                <w:iCs/>
+                <w:color w:val="000000"/>
+                <w:szCs w:val="24"/>
+              </w:rPr>
+              <w:t>Twitter</w:t>
+            </w:r>
+          </w:p>
+        </w:tc>
+      </w:tr>
+      <w:tr>
+        <w:trPr>
+          <w:jc w:val="center"/>
+        </w:trPr>
+        <w:tc>
+          <w:tcPr>
+            <w:tcW w:w="0" w:type="auto"/>
+            <w:tcBorders>
+              <w:top w:val="nil"/>
+            </w:tcBorders>
+            <w:tcMar>
+              <w:top w:w="105" w:type="dxa"/>
+              <w:left w:w="105" w:type="dxa"/>
+              <w:bottom w:w="105" w:type="dxa"/>
+              <w:right w:w="105" w:type="dxa"/>
+            </w:tcMar>
+            <w:hideMark/>
+          </w:tcPr>
+          <w:p>
+            <w:pPr>
+              <w:spacing w:line="0" w:lineRule="atLeast"/>
+              <w:ind w:firstLine="0"/>
+              <w:jc w:val="left"/>
+              <w:rPr>
+                <w:rFonts w:cs="Times New Roman"/>
+                <w:szCs w:val="24"/>
+              </w:rPr>
+            </w:pPr>
+            <w:r>
+              <w:rPr>
+                <w:rFonts w:cs="Times New Roman"/>
+                <w:color w:val="000000"/>
+                <w:szCs w:val="24"/>
+              </w:rPr>
+              <w:t>from_user</w:t>
+            </w:r>
+          </w:p>
+        </w:tc>
+        <w:tc>
+          <w:tcPr>
+            <w:tcW w:w="0" w:type="auto"/>
+            <w:tcBorders>
+              <w:top w:val="nil"/>
+            </w:tcBorders>
+            <w:tcMar>
+              <w:top w:w="105" w:type="dxa"/>
+              <w:left w:w="105" w:type="dxa"/>
+              <w:bottom w:w="105" w:type="dxa"/>
+              <w:right w:w="105" w:type="dxa"/>
+            </w:tcMar>
+            <w:hideMark/>
+          </w:tcPr>
+          <w:p>
+            <w:pPr>
+              <w:spacing w:line="0" w:lineRule="atLeast"/>
+              <w:ind w:firstLine="0"/>
+              <w:jc w:val="left"/>
+              <w:rPr>
+                <w:rFonts w:cs="Times New Roman"/>
+                <w:szCs w:val="24"/>
+              </w:rPr>
+            </w:pPr>
+            <w:r>
+              <w:rPr>
+                <w:rFonts w:cs="Times New Roman"/>
+                <w:i/>
+                <w:iCs/>
+                <w:color w:val="000000"/>
+                <w:szCs w:val="24"/>
+              </w:rPr>
+              <w:t>username</w:t>
+            </w:r>
+            <w:r>
+              <w:rPr>
+                <w:rFonts w:cs="Times New Roman"/>
+                <w:color w:val="000000"/>
+                <w:szCs w:val="24"/>
+              </w:rPr>
+              <w:t xml:space="preserve"> pemakai </w:t>
+            </w:r>
+            <w:r>
+              <w:rPr>
+                <w:rFonts w:cs="Times New Roman"/>
+                <w:color w:val="000000"/>
+                <w:szCs w:val="24"/>
+              </w:rPr>
+              <w:t>Twitter</w:t>
+            </w:r>
+          </w:p>
+        </w:tc>
+      </w:tr>
+      <w:tr>
+        <w:trPr>
+          <w:jc w:val="center"/>
+        </w:trPr>
+        <w:tc>
+          <w:tcPr>
+            <w:tcW w:w="0" w:type="auto"/>
+            <w:tcMar>
+              <w:top w:w="105" w:type="dxa"/>
+              <w:left w:w="105" w:type="dxa"/>
+              <w:bottom w:w="105" w:type="dxa"/>
+              <w:right w:w="105" w:type="dxa"/>
+            </w:tcMar>
+            <w:hideMark/>
+          </w:tcPr>
+          <w:p>
+            <w:pPr>
+              <w:spacing w:line="0" w:lineRule="atLeast"/>
+              <w:ind w:firstLine="0"/>
+              <w:jc w:val="left"/>
+              <w:rPr>
+                <w:rFonts w:cs="Times New Roman"/>
+                <w:szCs w:val="24"/>
+              </w:rPr>
+            </w:pPr>
+            <w:r>
+              <w:rPr>
+                <w:rFonts w:cs="Times New Roman"/>
+                <w:color w:val="000000"/>
                 <w:szCs w:val="24"/>
               </w:rPr>
               <w:t>t</w:t>
             </w:r>
             <w:r>
               <w:rPr>
-                <w:szCs w:val="24"/>
-              </w:rPr>
-              <w:t>witter</w:t>
+                <w:rFonts w:cs="Times New Roman"/>
+                <w:color w:val="000000"/>
+                <w:szCs w:val="24"/>
+              </w:rPr>
+              <w:t>ext</w:t>
+            </w:r>
+          </w:p>
+        </w:tc>
+        <w:tc>
+          <w:tcPr>
+            <w:tcW w:w="0" w:type="auto"/>
+            <w:tcMar>
+              <w:top w:w="105" w:type="dxa"/>
+              <w:left w:w="105" w:type="dxa"/>
+              <w:bottom w:w="105" w:type="dxa"/>
+              <w:right w:w="105" w:type="dxa"/>
+            </w:tcMar>
+            <w:hideMark/>
+          </w:tcPr>
+          <w:p>
+            <w:pPr>
+              <w:spacing w:line="0" w:lineRule="atLeast"/>
+              <w:ind w:firstLine="0"/>
+              <w:jc w:val="left"/>
+              <w:rPr>
+                <w:rFonts w:cs="Times New Roman"/>
+                <w:szCs w:val="24"/>
+              </w:rPr>
+            </w:pPr>
+            <w:r>
+              <w:rPr>
+                <w:rFonts w:cs="Times New Roman"/>
+                <w:i/>
+                <w:iCs/>
+                <w:color w:val="000000"/>
+                <w:szCs w:val="24"/>
+              </w:rPr>
+              <w:t>post</w:t>
+            </w:r>
+            <w:r>
+              <w:rPr>
+                <w:rFonts w:cs="Times New Roman"/>
+                <w:color w:val="000000"/>
+                <w:szCs w:val="24"/>
+              </w:rPr>
+              <w:t xml:space="preserve"> </w:t>
+            </w:r>
+            <w:r>
+              <w:rPr>
+                <w:rFonts w:cs="Times New Roman"/>
+                <w:color w:val="000000"/>
+                <w:szCs w:val="24"/>
+              </w:rPr>
+              <w:t>Twitter</w:t>
+            </w:r>
+          </w:p>
+        </w:tc>
+      </w:tr>
+      <w:tr>
+        <w:trPr>
+          <w:jc w:val="center"/>
+        </w:trPr>
+        <w:tc>
+          <w:tcPr>
+            <w:tcW w:w="0" w:type="auto"/>
+            <w:tcMar>
+              <w:top w:w="105" w:type="dxa"/>
+              <w:left w:w="105" w:type="dxa"/>
+              <w:bottom w:w="105" w:type="dxa"/>
+              <w:right w:w="105" w:type="dxa"/>
+            </w:tcMar>
+            <w:hideMark/>
+          </w:tcPr>
+          <w:p>
+            <w:pPr>
+              <w:spacing w:line="0" w:lineRule="atLeast"/>
+              <w:ind w:firstLine="0"/>
+              <w:jc w:val="left"/>
+              <w:rPr>
+                <w:rFonts w:cs="Times New Roman"/>
+                <w:szCs w:val="24"/>
+              </w:rPr>
+            </w:pPr>
+            <w:r>
+              <w:rPr>
+                <w:rFonts w:cs="Times New Roman"/>
+                <w:color w:val="000000"/>
+                <w:szCs w:val="24"/>
+              </w:rPr>
+              <w:t>created_at</w:t>
+            </w:r>
+          </w:p>
+        </w:tc>
+        <w:tc>
+          <w:tcPr>
+            <w:tcW w:w="0" w:type="auto"/>
+            <w:tcMar>
+              <w:top w:w="105" w:type="dxa"/>
+              <w:left w:w="105" w:type="dxa"/>
+              <w:bottom w:w="105" w:type="dxa"/>
+              <w:right w:w="105" w:type="dxa"/>
+            </w:tcMar>
+            <w:hideMark/>
+          </w:tcPr>
+          <w:p>
+            <w:pPr>
+              <w:spacing w:line="0" w:lineRule="atLeast"/>
+              <w:ind w:firstLine="0"/>
+              <w:jc w:val="left"/>
+              <w:rPr>
+                <w:rFonts w:cs="Times New Roman"/>
+                <w:szCs w:val="24"/>
+              </w:rPr>
+            </w:pPr>
+            <w:r>
+              <w:rPr>
+                <w:rFonts w:cs="Times New Roman"/>
+                <w:color w:val="000000"/>
+                <w:szCs w:val="24"/>
+              </w:rPr>
+              <w:t xml:space="preserve">tanggal dan waktu </w:t>
+            </w:r>
+            <w:r>
+              <w:rPr>
+                <w:rFonts w:cs="Times New Roman"/>
+                <w:i/>
+                <w:iCs/>
+                <w:color w:val="000000"/>
+                <w:szCs w:val="24"/>
+              </w:rPr>
+              <w:t xml:space="preserve">post </w:t>
+            </w:r>
+            <w:r>
+              <w:rPr>
+                <w:rFonts w:cs="Times New Roman"/>
+                <w:color w:val="000000"/>
+                <w:szCs w:val="24"/>
+              </w:rPr>
+              <w:t>dibuat</w:t>
+            </w:r>
+          </w:p>
+        </w:tc>
+      </w:tr>
+      <w:tr>
+        <w:trPr>
+          <w:jc w:val="center"/>
+        </w:trPr>
+        <w:tc>
+          <w:tcPr>
+            <w:tcW w:w="0" w:type="auto"/>
+            <w:tcMar>
+              <w:top w:w="105" w:type="dxa"/>
+              <w:left w:w="105" w:type="dxa"/>
+              <w:bottom w:w="105" w:type="dxa"/>
+              <w:right w:w="105" w:type="dxa"/>
+            </w:tcMar>
+            <w:hideMark/>
+          </w:tcPr>
+          <w:p>
+            <w:pPr>
+              <w:spacing w:line="0" w:lineRule="atLeast"/>
+              <w:ind w:firstLine="0"/>
+              <w:jc w:val="left"/>
+              <w:rPr>
+                <w:rFonts w:cs="Times New Roman"/>
+                <w:szCs w:val="24"/>
+              </w:rPr>
+            </w:pPr>
+            <w:r>
+              <w:rPr>
+                <w:rFonts w:cs="Times New Roman"/>
+                <w:color w:val="000000"/>
+                <w:szCs w:val="24"/>
+              </w:rPr>
+              <w:t>geo_coordinates</w:t>
+            </w:r>
+          </w:p>
+        </w:tc>
+        <w:tc>
+          <w:tcPr>
+            <w:tcW w:w="0" w:type="auto"/>
+            <w:tcMar>
+              <w:top w:w="105" w:type="dxa"/>
+              <w:left w:w="105" w:type="dxa"/>
+              <w:bottom w:w="105" w:type="dxa"/>
+              <w:right w:w="105" w:type="dxa"/>
+            </w:tcMar>
+            <w:hideMark/>
+          </w:tcPr>
+          <w:p>
+            <w:pPr>
+              <w:spacing w:line="0" w:lineRule="atLeast"/>
+              <w:ind w:firstLine="0"/>
+              <w:jc w:val="left"/>
+              <w:rPr>
+                <w:rFonts w:cs="Times New Roman"/>
+                <w:szCs w:val="24"/>
+              </w:rPr>
+            </w:pPr>
+            <w:r>
+              <w:rPr>
+                <w:rFonts w:cs="Times New Roman"/>
+                <w:color w:val="000000"/>
+                <w:szCs w:val="24"/>
+              </w:rPr>
+              <w:t>koordinat tempat user</w:t>
+            </w:r>
+          </w:p>
+        </w:tc>
+      </w:tr>
+      <w:tr>
+        <w:trPr>
+          <w:jc w:val="center"/>
+        </w:trPr>
+        <w:tc>
+          <w:tcPr>
+            <w:tcW w:w="0" w:type="auto"/>
+            <w:tcMar>
+              <w:top w:w="105" w:type="dxa"/>
+              <w:left w:w="105" w:type="dxa"/>
+              <w:bottom w:w="105" w:type="dxa"/>
+              <w:right w:w="105" w:type="dxa"/>
+            </w:tcMar>
+            <w:hideMark/>
+          </w:tcPr>
+          <w:p>
+            <w:pPr>
+              <w:spacing w:line="0" w:lineRule="atLeast"/>
+              <w:ind w:firstLine="0"/>
+              <w:jc w:val="left"/>
+              <w:rPr>
+                <w:rFonts w:cs="Times New Roman"/>
+                <w:szCs w:val="24"/>
+              </w:rPr>
+            </w:pPr>
+            <w:r>
+              <w:rPr>
+                <w:rFonts w:cs="Times New Roman"/>
+                <w:color w:val="000000"/>
+                <w:szCs w:val="24"/>
+              </w:rPr>
+              <w:t>Source</w:t>
+            </w:r>
+          </w:p>
+        </w:tc>
+        <w:tc>
+          <w:tcPr>
+            <w:tcW w:w="0" w:type="auto"/>
+            <w:tcMar>
+              <w:top w:w="105" w:type="dxa"/>
+              <w:left w:w="105" w:type="dxa"/>
+              <w:bottom w:w="105" w:type="dxa"/>
+              <w:right w:w="105" w:type="dxa"/>
+            </w:tcMar>
+            <w:hideMark/>
+          </w:tcPr>
+          <w:p>
+            <w:pPr>
+              <w:spacing w:line="0" w:lineRule="atLeast"/>
+              <w:ind w:firstLine="0"/>
+              <w:jc w:val="left"/>
+              <w:rPr>
+                <w:rFonts w:cs="Times New Roman"/>
+                <w:szCs w:val="24"/>
+              </w:rPr>
+            </w:pPr>
+            <w:r>
+              <w:rPr>
+                <w:rFonts w:cs="Times New Roman"/>
+                <w:color w:val="000000"/>
+                <w:szCs w:val="24"/>
+              </w:rPr>
+              <w:t>link profile user</w:t>
+            </w:r>
+          </w:p>
+        </w:tc>
+      </w:tr>
+      <w:tr>
+        <w:trPr>
+          <w:jc w:val="center"/>
+        </w:trPr>
+        <w:tc>
+          <w:tcPr>
+            <w:tcW w:w="0" w:type="auto"/>
+            <w:tcMar>
+              <w:top w:w="105" w:type="dxa"/>
+              <w:left w:w="105" w:type="dxa"/>
+              <w:bottom w:w="105" w:type="dxa"/>
+              <w:right w:w="105" w:type="dxa"/>
+            </w:tcMar>
+            <w:hideMark/>
+          </w:tcPr>
+          <w:p>
+            <w:pPr>
+              <w:spacing w:line="0" w:lineRule="atLeast"/>
+              <w:ind w:firstLine="0"/>
+              <w:jc w:val="left"/>
+              <w:rPr>
+                <w:rFonts w:cs="Times New Roman"/>
+                <w:szCs w:val="24"/>
+              </w:rPr>
+            </w:pPr>
+            <w:r>
+              <w:rPr>
+                <w:rFonts w:cs="Times New Roman"/>
+                <w:color w:val="000000"/>
+                <w:szCs w:val="24"/>
+              </w:rPr>
+              <w:t>profile_image_url</w:t>
+            </w:r>
+          </w:p>
+        </w:tc>
+        <w:tc>
+          <w:tcPr>
+            <w:tcW w:w="0" w:type="auto"/>
+            <w:tcMar>
+              <w:top w:w="105" w:type="dxa"/>
+              <w:left w:w="105" w:type="dxa"/>
+              <w:bottom w:w="105" w:type="dxa"/>
+              <w:right w:w="105" w:type="dxa"/>
+            </w:tcMar>
+            <w:hideMark/>
+          </w:tcPr>
+          <w:p>
+            <w:pPr>
+              <w:spacing w:line="0" w:lineRule="atLeast"/>
+              <w:ind w:firstLine="0"/>
+              <w:jc w:val="left"/>
+              <w:rPr>
+                <w:rFonts w:cs="Times New Roman"/>
+                <w:szCs w:val="24"/>
+              </w:rPr>
+            </w:pPr>
+            <w:r>
+              <w:rPr>
+                <w:rFonts w:cs="Times New Roman"/>
+                <w:color w:val="000000"/>
+                <w:szCs w:val="24"/>
+              </w:rPr>
+              <w:t>gambar profil dari user</w:t>
+            </w:r>
+          </w:p>
+        </w:tc>
+      </w:tr>
+      <w:tr>
+        <w:trPr>
+          <w:jc w:val="center"/>
+        </w:trPr>
+        <w:tc>
+          <w:tcPr>
+            <w:tcW w:w="0" w:type="auto"/>
+            <w:tcMar>
+              <w:top w:w="105" w:type="dxa"/>
+              <w:left w:w="105" w:type="dxa"/>
+              <w:bottom w:w="105" w:type="dxa"/>
+              <w:right w:w="105" w:type="dxa"/>
+            </w:tcMar>
+            <w:hideMark/>
+          </w:tcPr>
+          <w:p>
+            <w:pPr>
+              <w:spacing w:line="0" w:lineRule="atLeast"/>
+              <w:ind w:firstLine="0"/>
+              <w:jc w:val="left"/>
+              <w:rPr>
+                <w:rFonts w:cs="Times New Roman"/>
+                <w:szCs w:val="24"/>
+              </w:rPr>
+            </w:pPr>
+            <w:r>
+              <w:rPr>
+                <w:rFonts w:cs="Times New Roman"/>
+                <w:color w:val="000000"/>
+                <w:szCs w:val="24"/>
+              </w:rPr>
+              <w:t>user_followers_count</w:t>
+            </w:r>
+          </w:p>
+        </w:tc>
+        <w:tc>
+          <w:tcPr>
+            <w:tcW w:w="0" w:type="auto"/>
+            <w:tcMar>
+              <w:top w:w="105" w:type="dxa"/>
+              <w:left w:w="105" w:type="dxa"/>
+              <w:bottom w:w="105" w:type="dxa"/>
+              <w:right w:w="105" w:type="dxa"/>
+            </w:tcMar>
+            <w:hideMark/>
+          </w:tcPr>
+          <w:p>
+            <w:pPr>
+              <w:spacing w:line="0" w:lineRule="atLeast"/>
+              <w:ind w:firstLine="0"/>
+              <w:jc w:val="left"/>
+              <w:rPr>
+                <w:rFonts w:cs="Times New Roman"/>
+                <w:szCs w:val="24"/>
+              </w:rPr>
+            </w:pPr>
+            <w:r>
+              <w:rPr>
+                <w:rFonts w:cs="Times New Roman"/>
+                <w:color w:val="000000"/>
+                <w:szCs w:val="24"/>
+              </w:rPr>
+              <w:t>jumlah follower user</w:t>
+            </w:r>
+          </w:p>
+        </w:tc>
+      </w:tr>
+      <w:tr>
+        <w:trPr>
+          <w:jc w:val="center"/>
+        </w:trPr>
+        <w:tc>
+          <w:tcPr>
+            <w:tcW w:w="0" w:type="auto"/>
+            <w:tcMar>
+              <w:top w:w="105" w:type="dxa"/>
+              <w:left w:w="105" w:type="dxa"/>
+              <w:bottom w:w="105" w:type="dxa"/>
+              <w:right w:w="105" w:type="dxa"/>
+            </w:tcMar>
+            <w:hideMark/>
+          </w:tcPr>
+          <w:p>
+            <w:pPr>
+              <w:spacing w:line="0" w:lineRule="atLeast"/>
+              <w:ind w:firstLine="0"/>
+              <w:jc w:val="left"/>
+              <w:rPr>
+                <w:rFonts w:cs="Times New Roman"/>
+                <w:szCs w:val="24"/>
+              </w:rPr>
+            </w:pPr>
+            <w:r>
+              <w:rPr>
+                <w:rFonts w:cs="Times New Roman"/>
+                <w:color w:val="000000"/>
+                <w:szCs w:val="24"/>
+              </w:rPr>
+              <w:t>user_friends_count</w:t>
+            </w:r>
+          </w:p>
+        </w:tc>
+        <w:tc>
+          <w:tcPr>
+            <w:tcW w:w="0" w:type="auto"/>
+            <w:tcMar>
+              <w:top w:w="105" w:type="dxa"/>
+              <w:left w:w="105" w:type="dxa"/>
+              <w:bottom w:w="105" w:type="dxa"/>
+              <w:right w:w="105" w:type="dxa"/>
+            </w:tcMar>
+            <w:hideMark/>
+          </w:tcPr>
+          <w:p>
+            <w:pPr>
+              <w:spacing w:line="0" w:lineRule="atLeast"/>
+              <w:ind w:firstLine="0"/>
+              <w:jc w:val="left"/>
+              <w:rPr>
+                <w:rFonts w:cs="Times New Roman"/>
+                <w:szCs w:val="24"/>
+              </w:rPr>
+            </w:pPr>
+            <w:r>
+              <w:rPr>
+                <w:rFonts w:cs="Times New Roman"/>
+                <w:color w:val="000000"/>
+                <w:szCs w:val="24"/>
+              </w:rPr>
+              <w:t>jumlah teman user</w:t>
+            </w:r>
+          </w:p>
+        </w:tc>
+      </w:tr>
+      <w:tr>
+        <w:trPr>
+          <w:jc w:val="center"/>
+        </w:trPr>
+        <w:tc>
+          <w:tcPr>
+            <w:tcW w:w="0" w:type="auto"/>
+            <w:tcMar>
+              <w:top w:w="105" w:type="dxa"/>
+              <w:left w:w="105" w:type="dxa"/>
+              <w:bottom w:w="105" w:type="dxa"/>
+              <w:right w:w="105" w:type="dxa"/>
+            </w:tcMar>
+            <w:hideMark/>
+          </w:tcPr>
+          <w:p>
+            <w:pPr>
+              <w:spacing w:line="0" w:lineRule="atLeast"/>
+              <w:ind w:firstLine="0"/>
+              <w:jc w:val="left"/>
+              <w:rPr>
+                <w:rFonts w:cs="Times New Roman"/>
+                <w:szCs w:val="24"/>
+              </w:rPr>
+            </w:pPr>
+            <w:r>
+              <w:rPr>
+                <w:rFonts w:cs="Times New Roman"/>
+                <w:color w:val="000000"/>
+                <w:szCs w:val="24"/>
+              </w:rPr>
+              <w:t>user_location</w:t>
+            </w:r>
+          </w:p>
+        </w:tc>
+        <w:tc>
+          <w:tcPr>
+            <w:tcW w:w="0" w:type="auto"/>
+            <w:tcMar>
+              <w:top w:w="105" w:type="dxa"/>
+              <w:left w:w="105" w:type="dxa"/>
+              <w:bottom w:w="105" w:type="dxa"/>
+              <w:right w:w="105" w:type="dxa"/>
+            </w:tcMar>
+            <w:hideMark/>
+          </w:tcPr>
+          <w:p>
+            <w:pPr>
+              <w:spacing w:line="0" w:lineRule="atLeast"/>
+              <w:ind w:firstLine="0"/>
+              <w:jc w:val="left"/>
+              <w:rPr>
+                <w:rFonts w:cs="Times New Roman"/>
+                <w:szCs w:val="24"/>
+              </w:rPr>
+            </w:pPr>
+            <w:r>
+              <w:rPr>
+                <w:rFonts w:cs="Times New Roman"/>
+                <w:color w:val="000000"/>
+                <w:szCs w:val="24"/>
+              </w:rPr>
+              <w:t>lokasi dari user</w:t>
+            </w:r>
+          </w:p>
+        </w:tc>
+      </w:tr>
+      <w:tr>
+        <w:trPr>
+          <w:jc w:val="center"/>
+        </w:trPr>
+        <w:tc>
+          <w:tcPr>
+            <w:tcW w:w="0" w:type="auto"/>
+            <w:tcMar>
+              <w:top w:w="105" w:type="dxa"/>
+              <w:left w:w="105" w:type="dxa"/>
+              <w:bottom w:w="105" w:type="dxa"/>
+              <w:right w:w="105" w:type="dxa"/>
+            </w:tcMar>
+            <w:hideMark/>
+          </w:tcPr>
+          <w:p>
+            <w:pPr>
+              <w:spacing w:line="0" w:lineRule="atLeast"/>
+              <w:ind w:firstLine="0"/>
+              <w:jc w:val="left"/>
+              <w:rPr>
+                <w:rFonts w:cs="Times New Roman"/>
+                <w:szCs w:val="24"/>
+              </w:rPr>
+            </w:pPr>
+            <w:r>
+              <w:rPr>
+                <w:rFonts w:cs="Times New Roman"/>
+                <w:color w:val="000000"/>
+                <w:szCs w:val="24"/>
+              </w:rPr>
+              <w:t>status_url</w:t>
+            </w:r>
+          </w:p>
+        </w:tc>
+        <w:tc>
+          <w:tcPr>
+            <w:tcW w:w="0" w:type="auto"/>
+            <w:tcMar>
+              <w:top w:w="105" w:type="dxa"/>
+              <w:left w:w="105" w:type="dxa"/>
+              <w:bottom w:w="105" w:type="dxa"/>
+              <w:right w:w="105" w:type="dxa"/>
+            </w:tcMar>
+            <w:hideMark/>
+          </w:tcPr>
+          <w:p>
+            <w:pPr>
+              <w:spacing w:line="0" w:lineRule="atLeast"/>
+              <w:ind w:firstLine="0"/>
+              <w:jc w:val="left"/>
+              <w:rPr>
+                <w:rFonts w:cs="Times New Roman"/>
+                <w:szCs w:val="24"/>
+              </w:rPr>
+            </w:pPr>
+            <w:r>
+              <w:rPr>
+                <w:rFonts w:cs="Times New Roman"/>
+                <w:color w:val="000000"/>
+                <w:szCs w:val="24"/>
+              </w:rPr>
+              <w:t xml:space="preserve">link dari </w:t>
+            </w:r>
+            <w:r>
+              <w:rPr>
+                <w:rFonts w:cs="Times New Roman"/>
+                <w:i/>
+                <w:iCs/>
+                <w:color w:val="000000"/>
+                <w:szCs w:val="24"/>
+              </w:rPr>
+              <w:t>post</w:t>
+            </w:r>
+            <w:r>
+              <w:rPr>
+                <w:rFonts w:cs="Times New Roman"/>
+                <w:color w:val="000000"/>
+                <w:szCs w:val="24"/>
+              </w:rPr>
+              <w:t xml:space="preserve"> </w:t>
+            </w:r>
+            <w:r>
+              <w:rPr>
+                <w:rFonts w:cs="Times New Roman"/>
+                <w:color w:val="000000"/>
+                <w:szCs w:val="24"/>
+              </w:rPr>
+              <w:t>Twitter</w:t>
             </w:r>
           </w:p>
         </w:tc>
@@ -9268,74 +9977,201 @@
     </w:tbl>
     <w:p>
       <w:pPr>
-        <w:widowControl w:val="0"/>
-        <w:overflowPunct w:val="0"/>
-        <w:autoSpaceDE w:val="0"/>
-        <w:autoSpaceDN w:val="0"/>
-        <w:adjustRightInd w:val="0"/>
-        <w:spacing w:line="302" w:lineRule="auto"/>
-        <w:ind w:left="20" w:firstLine="339"/>
-        <w:rPr>
-          <w:rFonts w:cs="Times New Roman"/>
-          <w:szCs w:val="24"/>
-        </w:rPr>
-      </w:pPr>
-    </w:p>
-    <w:p>
-      <w:pPr>
-        <w:widowControl w:val="0"/>
-        <w:overflowPunct w:val="0"/>
-        <w:autoSpaceDE w:val="0"/>
-        <w:autoSpaceDN w:val="0"/>
-        <w:adjustRightInd w:val="0"/>
-        <w:spacing w:line="302" w:lineRule="auto"/>
-        <w:ind w:left="20" w:firstLine="700"/>
-        <w:rPr>
-          <w:rFonts w:cs="Times New Roman"/>
-          <w:szCs w:val="24"/>
-        </w:rPr>
-      </w:pPr>
-      <w:r>
-        <w:rPr>
-          <w:rFonts w:cs="Times New Roman"/>
-          <w:szCs w:val="24"/>
-        </w:rPr>
-        <w:t>Proses memotong dokumen atau kata menjadi bagian-bagian yang lebih kecil disebut token. token bisa berupa paragraf, kalimat, frasa kata tunggal sederhana dan konsep. teknik yang digunakan dalam proses tokenisasi adalah segmentasi da</w:t>
-      </w:r>
-      <w:r>
-        <w:rPr>
-          <w:rFonts w:cs="Times New Roman"/>
-          <w:szCs w:val="24"/>
-        </w:rPr>
-        <w:t>n memilah. Dalam tahap ini doku</w:t>
-      </w:r>
-      <w:r>
-        <w:rPr>
-          <w:rFonts w:cs="Times New Roman"/>
-          <w:szCs w:val="24"/>
-        </w:rPr>
-        <w:t>men atau data post twitter diubah menjadi kumpulan term dengan cara menghilangkan mention, URL, tanda baca dan angka pada t</w:t>
-      </w:r>
-      <w:r>
-        <w:rPr>
-          <w:rFonts w:cs="Times New Roman"/>
-          <w:szCs w:val="24"/>
-        </w:rPr>
-        <w:t>weet dan mengubah setiap kata pada tweet</w:t>
-      </w:r>
-      <w:r>
-        <w:rPr>
-          <w:rFonts w:cs="Times New Roman"/>
-          <w:szCs w:val="24"/>
-        </w:rPr>
-        <w:t xml:space="preserve"> menjadi huruf kecil</w:t>
-      </w:r>
-      <w:r>
-        <w:rPr>
-          <w:rFonts w:cs="Times New Roman"/>
-          <w:szCs w:val="24"/>
-        </w:rPr>
-        <w:t>.</w:t>
+        <w:ind w:right="18" w:firstLine="540"/>
+        <w:rPr>
+          <w:rFonts w:cs="Times New Roman"/>
+          <w:iCs/>
+          <w:color w:val="000000"/>
+          <w:szCs w:val="24"/>
+        </w:rPr>
+      </w:pPr>
+    </w:p>
+    <w:p>
+      <w:pPr>
+        <w:ind w:firstLine="630"/>
+      </w:pPr>
+      <w:r>
+        <w:t xml:space="preserve">Setelah semua data tweet terkumpul, kemudian dilakukan pembersihan data yaitu dengan cara menghilangkan </w:t>
+      </w:r>
+      <w:r>
+        <w:t xml:space="preserve">tweet yang duplikat. Dalam proses ini </w:t>
+      </w:r>
+      <w:r>
+        <w:rPr>
+          <w:i/>
+        </w:rPr>
+        <w:t>retweet</w:t>
+      </w:r>
+      <w:r>
+        <w:t xml:space="preserve"> dengan simbol “RT” dianggap sebagai tweet duplikat jadi tweet tersebut akan dihapus. Tweet dengan Bahasa selain Bahasa Indonesia juga dihapus karena penelitian dikhususkan untuk data berbahasa Indonesia.</w:t>
+      </w:r>
+      <w:r>
+        <w:t xml:space="preserve"> </w:t>
+      </w:r>
+    </w:p>
+    <w:p>
+      <w:pPr>
+        <w:ind w:firstLine="630"/>
+      </w:pPr>
+      <w:r>
+        <w:t>Pembagian d</w:t>
+      </w:r>
+      <w:r>
+        <w:t>ata yang digunakan adalah data seimbang</w:t>
+      </w:r>
+      <w:r>
+        <w:t xml:space="preserve"> pada setiap sentimen</w:t>
+      </w:r>
+      <w:r>
+        <w:t xml:space="preserve"> </w:t>
+      </w:r>
+      <w:r>
+        <w:t>karena pada penelitian Adityawan (2014) dengan data seimbang akurasi dari setiap sentimen akan seimbang atau tidak terlalu jauh.</w:t>
+      </w:r>
+      <w:r>
+        <w:t xml:space="preserve"> </w:t>
+      </w:r>
+      <w:r>
+        <w:t>Data akan dibagi menjadi data latih dan data uji dengan presentasi 80% untuk data latih  dan 20% untuk data uji pada setiap sentimennya. Pengambilan sampel data pada setiap sentimen dilakukan secara acak.</w:t>
+      </w:r>
+    </w:p>
+    <w:p>
+      <w:pPr>
+        <w:ind w:firstLine="630"/>
+      </w:pPr>
+    </w:p>
+    <w:p>
+      <w:pPr>
+        <w:pStyle w:val="Heading2"/>
+      </w:pPr>
+      <w:bookmarkStart w:id="14" w:name="_Toc469134648"/>
+      <w:r>
+        <w:t>Indexing</w:t>
+      </w:r>
+      <w:bookmarkEnd w:id="14"/>
+    </w:p>
+    <w:p>
+      <w:pPr>
+        <w:spacing w:after="200"/>
+        <w:ind w:firstLine="630"/>
+      </w:pPr>
+      <w:r>
+        <w:rPr>
+          <w:rFonts w:cs="Times New Roman"/>
+          <w:color w:val="000000"/>
+          <w:szCs w:val="24"/>
+          <w:lang w:eastAsia="en-US"/>
+        </w:rPr>
+        <w:t>Indexing merupakan pros</w:t>
+      </w:r>
+      <w:r>
+        <w:rPr>
+          <w:rFonts w:cs="Times New Roman"/>
+          <w:color w:val="000000"/>
+          <w:szCs w:val="24"/>
+          <w:lang w:eastAsia="en-US"/>
+        </w:rPr>
+        <w:t>es persiapan yang dilakukan ter</w:t>
+      </w:r>
+      <w:r>
+        <w:rPr>
+          <w:rFonts w:cs="Times New Roman"/>
+          <w:color w:val="000000"/>
+          <w:szCs w:val="24"/>
+          <w:lang w:eastAsia="en-US"/>
+        </w:rPr>
+        <w:t>hadap dokumen sehingga dokumen siap untuk diproses. Proses indexing dibag</w:t>
+      </w:r>
+      <w:r>
+        <w:rPr>
+          <w:rFonts w:cs="Times New Roman"/>
+          <w:color w:val="000000"/>
+          <w:szCs w:val="24"/>
+          <w:lang w:eastAsia="en-US"/>
+        </w:rPr>
+        <w:t>i menjadi dua proses, yaitu doc</w:t>
+      </w:r>
+      <w:r>
+        <w:rPr>
+          <w:rFonts w:cs="Times New Roman"/>
+          <w:color w:val="000000"/>
+          <w:szCs w:val="24"/>
+          <w:lang w:eastAsia="en-US"/>
+        </w:rPr>
+        <w:t xml:space="preserve">ument indexing dan term indexing. Dari term indexing akan dihasilkan koleksi kata yang akan digunakan untuk meningkatkan performansi pencarian pada tahap selanjutnya. Selain itu, teknik indexing ini juga dilakukan agar hasil yang </w:t>
+      </w:r>
+      <w:r>
+        <w:rPr>
+          <w:rFonts w:cs="Times New Roman"/>
+          <w:color w:val="000000"/>
+          <w:szCs w:val="24"/>
+          <w:lang w:eastAsia="en-US"/>
+        </w:rPr>
+        <w:lastRenderedPageBreak/>
+        <w:t xml:space="preserve">diperoleh lebih baik. </w:t>
+      </w:r>
+      <w:r>
+        <w:rPr>
+          <w:rFonts w:cs="Times New Roman"/>
+          <w:color w:val="FF0000"/>
+          <w:szCs w:val="24"/>
+          <w:lang w:eastAsia="en-US"/>
+        </w:rPr>
+        <w:t>Karena kebanyakan tweet hanya berisi tautan dan tidak menunju</w:t>
+      </w:r>
+      <w:r>
+        <w:rPr>
+          <w:rFonts w:cs="Times New Roman"/>
+          <w:color w:val="FF0000"/>
+          <w:szCs w:val="24"/>
+          <w:lang w:eastAsia="en-US"/>
+        </w:rPr>
+        <w:t>kkan sen</w:t>
+      </w:r>
+      <w:r>
+        <w:rPr>
+          <w:rFonts w:cs="Times New Roman"/>
+          <w:color w:val="FF0000"/>
+          <w:szCs w:val="24"/>
+          <w:lang w:eastAsia="en-US"/>
+        </w:rPr>
+        <w:t>timen tertentu, dan penulisannya ditulis dalam bahasa asing yang bukan b</w:t>
+      </w:r>
+      <w:r>
+        <w:rPr>
+          <w:rFonts w:cs="Times New Roman"/>
+          <w:color w:val="FF0000"/>
+          <w:szCs w:val="24"/>
+          <w:lang w:eastAsia="en-US"/>
+        </w:rPr>
+        <w:t>ahasa Inggris (Parikh dan Movas</w:t>
+      </w:r>
+      <w:r>
+        <w:rPr>
+          <w:rFonts w:cs="Times New Roman"/>
+          <w:color w:val="FF0000"/>
+          <w:szCs w:val="24"/>
+          <w:lang w:eastAsia="en-US"/>
+        </w:rPr>
+        <w:t>sate, 2009</w:t>
+      </w:r>
+      <w:r>
+        <w:rPr>
+          <w:rFonts w:cs="Times New Roman"/>
+          <w:color w:val="FF0000"/>
+          <w:szCs w:val="24"/>
+          <w:lang w:eastAsia="en-US"/>
+        </w:rPr>
+        <w:t xml:space="preserve">). </w:t>
+      </w:r>
+      <w:r>
+        <w:rPr>
+          <w:rFonts w:cs="Times New Roman"/>
+          <w:color w:val="000000"/>
+          <w:szCs w:val="24"/>
+          <w:lang w:eastAsia="en-US"/>
+        </w:rPr>
+        <w:t>Tahap-tahap yang dilakukan didalam proses indexing meliputi tokenizing, pengahapusan stopwords, normalisasi kata, stemming, pembuatan term document matrix.</w:t>
       </w:r>
     </w:p>
     <w:p>
@@ -9349,6 +10185,141 @@
         <w:spacing w:after="0"/>
         <w:jc w:val="left"/>
       </w:pPr>
+      <w:bookmarkStart w:id="15" w:name="_Toc469134649"/>
+      <w:r>
+        <w:t>Token</w:t>
+      </w:r>
+      <w:bookmarkEnd w:id="15"/>
+      <w:r>
+        <w:t>isasi</w:t>
+      </w:r>
+    </w:p>
+    <w:p>
+      <w:pPr>
+        <w:ind w:firstLine="720"/>
+        <w:rPr>
+          <w:rFonts w:cs="Times New Roman"/>
+          <w:szCs w:val="24"/>
+        </w:rPr>
+      </w:pPr>
+      <w:r>
+        <w:rPr>
+          <w:rFonts w:cs="Times New Roman"/>
+          <w:szCs w:val="24"/>
+        </w:rPr>
+        <w:t>T</w:t>
+      </w:r>
+      <w:r>
+        <w:rPr>
+          <w:rFonts w:cs="Times New Roman"/>
+          <w:szCs w:val="24"/>
+        </w:rPr>
+        <w:t xml:space="preserve">okenisasi adalah proses untuk memotong dokumen menjadi bagian-bagian kecil yang disebtu token (Manning et al. 2009). Dalam proses tokenisasi karakter seperti tanda baca ataupun simbol juga akan dihapus. </w:t>
+      </w:r>
+      <w:r>
+        <w:rPr>
+          <w:rFonts w:cs="Times New Roman"/>
+          <w:i/>
+          <w:szCs w:val="24"/>
+        </w:rPr>
+        <w:t xml:space="preserve">Whitespace </w:t>
+      </w:r>
+      <w:r>
+        <w:rPr>
+          <w:rFonts w:cs="Times New Roman"/>
+          <w:szCs w:val="24"/>
+        </w:rPr>
+        <w:t xml:space="preserve">(spasi, tab, </w:t>
+      </w:r>
+      <w:r>
+        <w:rPr>
+          <w:rFonts w:cs="Times New Roman"/>
+          <w:i/>
+          <w:szCs w:val="24"/>
+        </w:rPr>
+        <w:t>newline</w:t>
+      </w:r>
+      <w:r>
+        <w:rPr>
+          <w:rFonts w:cs="Times New Roman"/>
+          <w:szCs w:val="24"/>
+        </w:rPr>
+        <w:t>) digunakan sebagai pemisah antar token yang akan dipotong.</w:t>
+      </w:r>
+    </w:p>
+    <w:p>
+      <w:pPr>
+        <w:ind w:firstLine="720"/>
+        <w:rPr>
+          <w:rFonts w:cs="Times New Roman"/>
+          <w:szCs w:val="24"/>
+        </w:rPr>
+      </w:pPr>
+      <w:r>
+        <w:rPr>
+          <w:rFonts w:cs="Times New Roman"/>
+          <w:szCs w:val="24"/>
+        </w:rPr>
+        <w:t>Dalam penelitian ini proses tokenisasi akan dibagi menjadi dua bagian. Bagian pertama dalam proses tokenisasi adalah proses menghilangkan karakter diluar nilai ASCII 32 sampai 126 karena karakter diluar nilai ASCII tersebut bukan merupakan huruf latin dalam Bahasa Indonesia. Lalu proses selanjutnya adalah mengubah karakter menjadi huruf kecil dan menghapus URL. Dalam proses tokenisasi pertama ini tanda baca seperti “-)(\/=.,:;!?” tidak akan dihilangkan karena tanda baca tersebut akan digunakan dalam proses Negation Handling.</w:t>
+      </w:r>
+    </w:p>
+    <w:p>
+      <w:pPr>
+        <w:ind w:firstLine="720"/>
+        <w:rPr>
+          <w:rFonts w:cs="Times New Roman"/>
+          <w:szCs w:val="24"/>
+        </w:rPr>
+      </w:pPr>
+      <w:r>
+        <w:rPr>
+          <w:rFonts w:cs="Times New Roman"/>
+          <w:szCs w:val="24"/>
+        </w:rPr>
+        <w:t xml:space="preserve">Proses tokenisasi yang kedua dilakukan setelah proses Negation Handling dan penghapusan </w:t>
+      </w:r>
+      <w:r>
+        <w:rPr>
+          <w:rFonts w:cs="Times New Roman"/>
+          <w:i/>
+          <w:szCs w:val="24"/>
+        </w:rPr>
+        <w:t>stopword</w:t>
+      </w:r>
+      <w:r>
+        <w:rPr>
+          <w:rFonts w:cs="Times New Roman"/>
+          <w:szCs w:val="24"/>
+        </w:rPr>
+        <w:t>. Dalam proses ini akan dilakukan penyimpanan token unik ke dalam database “</w:t>
+      </w:r>
+      <w:r>
+        <w:rPr>
+          <w:rFonts w:cs="Times New Roman"/>
+          <w:i/>
+          <w:szCs w:val="24"/>
+        </w:rPr>
+        <w:t>bag-of-words</w:t>
+      </w:r>
+      <w:r>
+        <w:rPr>
+          <w:rFonts w:cs="Times New Roman"/>
+          <w:szCs w:val="24"/>
+        </w:rPr>
+        <w:t>”. Dalam proses ini juga akan dilakukan penghitungan nilai tf positif, negatif, netral dan df dari setiap token unik.</w:t>
+      </w:r>
+    </w:p>
+    <w:p>
+      <w:pPr>
+        <w:ind w:left="-450" w:firstLine="547"/>
+      </w:pPr>
+    </w:p>
+    <w:p>
+      <w:pPr>
+        <w:pStyle w:val="Heading2"/>
+        <w:spacing w:after="0"/>
+        <w:jc w:val="left"/>
+      </w:pPr>
       <w:bookmarkStart w:id="16" w:name="_Toc469134650"/>
       <w:bookmarkStart w:id="17" w:name="_Toc365435219"/>
       <w:bookmarkStart w:id="18" w:name="_Toc391675890"/>
@@ -9361,19 +10332,19 @@
       </w:r>
       <w:bookmarkEnd w:id="17"/>
       <w:bookmarkEnd w:id="18"/>
-    </w:p>
-    <w:p>
-      <w:r>
-        <w:t>Menurut Aziz (</w:t>
-      </w:r>
-      <w:r>
-        <w:t xml:space="preserve">2013) tahap normalisasi kata dilakukan dengan penggantian kata yang tidak baku menjadi baku, karena kata yang sudah baku akan cenderung lebih kecil ambiguitas dalam pelafalannya dibanding dengan kata yang tidak baku. Misalnya, kata dengan dapat ditulis dengan ”dg” dan ”dgn”. Untuk itu perlu dilakukan nor-malisasi kata dengan cara mengganti kata yang tidak baku dengan kata yang sesuai konteknya (Sproat et al.  2001). Sebelumnya sudah dibuat terlebih dahulu sebuah kamus yang tidak baku dengan kata bakunya, agar memudahkan dalam fungsi penggantian dan kemudian menggantinya dengan kata baku yang telah ada di dalam kamus tersebut. Dataset kata tidak baku dan kata baku yang digunakan dari penelitian </w:t>
-      </w:r>
-      <w:r>
-        <w:t>Aziz (</w:t>
-      </w:r>
-      <w:r>
-        <w:t>2013) sebanyak 3719 baris data.</w:t>
+      <w:r>
+        <w:t>Kata</w:t>
+      </w:r>
+    </w:p>
+    <w:p>
+      <w:r>
+        <w:t>Normalisasi kata merupakan proses untuk mengubah kata tidak baku menjadi kata baku, karena dalam kata baku ambiguitas pelafalannya akan lebih kecil dibandingkan dengan kata tidak baku (Aziz. 2013). Tahap normalisasi kata juga dilakukan untuk mengurangi kata dengan arti yang sama, misal kata “ga”, “gak”, dan “nggak” mempunyai arti yang sama dengan “tidak”, jika tidak dilakukan normalisasi kata maka kata “ga”, “gak”, “nggak” dan “tidak” akan dianggap fitur yang berbeda.</w:t>
+      </w:r>
+    </w:p>
+    <w:p>
+      <w:r>
+        <w:tab/>
+        <w:t>Pada penelitian ini dataset kata baku diperoleh dari penelitian Aziz (2013) dengan jumlah data 3719 baris, Contoh daftar kata normalisasi dapat dilihat pada Lampiran 1.</w:t>
       </w:r>
     </w:p>
     <w:p>
@@ -9409,7 +10380,16 @@
         <w:ind w:firstLine="720"/>
       </w:pPr>
       <w:r>
-        <w:t>Negation Handling adalah salah satu faktor yang berkontribusi meningkatkan akurasi klasifikasi. Karena setiap kata digunakan sebagai fitur, kata ”baik” dalam frase ”tidak baik” akan mendapatkan peluang positif daripada negatif karena kata ”tidak” sebelumnya tidak dimasukkan dalam perhitungan karena term tersebut merupakan stopword.</w:t>
+        <w:t xml:space="preserve">Dalam penelitian Narayanan (2013), Negation Handling dapat meningkatkan akurasi dari klasifikasi secara signifikan yaitu sebesar 9.03%. Data yang digunakan dalam penelitian Narayanan (2013) dari dataset review film dari </w:t>
+      </w:r>
+      <w:r>
+        <w:rPr>
+          <w:i/>
+        </w:rPr>
+        <w:t xml:space="preserve">Internet Movie Data base (IMDb) </w:t>
+      </w:r>
+      <w:r>
+        <w:t>dalam Bahasa Inggris dengan jumlah 25.000 data untu data laith dan 25.000 untuk data uji. Dalam penelitiannya sentiment yang digunakan yaitu sentimen positif dan negatif.</w:t>
       </w:r>
     </w:p>
     <w:p>
@@ -9418,16 +10398,11 @@
         <w:ind w:firstLine="720"/>
       </w:pPr>
       <w:r>
-        <w:t>Dalam penelitian Narayanan et al. (2013) Negation Handling diimplementasikan dalan klasifikasi sentiment menggunakan naive bayes dan hasilnya menunjukkan peningkatan akurasi sebesar 10%. Data yang digunakan dalam penelitian tersebut adalah data review film dalam Bahasa Inggris. Dalam penelitian tersebut kata “</w:t>
-      </w:r>
-      <w:r>
-        <w:rPr>
-          <w:i/>
-        </w:rPr>
-        <w:t>good</w:t>
-      </w:r>
-      <w:r>
-        <w:t>” akan meningkatkan jumlah kelas positif dan kata “not_good” yang sudah dilakukan negation handling masuk kedalam kelas negatif.</w:t>
+        <w:t xml:space="preserve">Setiap kata dala dokumen akan digunakan sebagai fitur, misalnya kata “baik” dalam kalimat “tidak baik” akan memberikan kontribusi sentiment positif daripada sentimen negatif karena kata “tidak baik” merupakan fitur yang tepisah </w:t>
+      </w:r>
+      <w:r>
+        <w:lastRenderedPageBreak/>
+        <w:t>sehingga memberikan kontribusi peluang sentimen masing-masing daripada memberikan satu kontribusi peluang yaitu negatif.</w:t>
       </w:r>
     </w:p>
     <w:p>
@@ -9436,23 +10411,46 @@
         <w:ind w:firstLine="720"/>
       </w:pPr>
       <w:r>
-        <w:t>Ketika menemukan dokumen dengan kata “tidak baik”, maka kata “tidak” akan dihapus sehingga menghasilkan dokumen baru dengan sentiment sebaliknya dari sentiment awal. Sebagai contoh tweet “kamu anak tidak baik” akan menjadi “kamu anak tidak_baik” dan merupakan tweet negatif lalu kata “tidak” akan dihapus sehingga tweet menjadi “kamu anak baik” dan menambah data latih tweet positif. Begitu juga sebaliknya tweet seperti “obat ini tidak berbahaya” yang bernilai positif akan menjadi “obat ini tidak_berbahaya” dan akan menabah data latih bernilai negatif dengan dengan menghilangkan tidak menjadi “obat ini berbahaya”.</w:t>
-      </w:r>
-    </w:p>
-    <w:p>
-      <w:pPr>
-        <w:spacing w:after="240"/>
-        <w:ind w:firstLine="720"/>
-      </w:pPr>
-      <w:r>
-        <w:t>Dalam penelitian ini, kata “baik” yang sebelumnya ada “tidak” akan diproses dulu dengan Negation Handling sehingga menjadi “tidak_baik”, lalu dengan menghilangkan kata “tidak” sehingga menghasilkan tweet baru dengen sentiment positif. Untuk menangani masalah ini dibuatlah algoritma untuk Negation Handling menggunakan representasi bentuk negasi dari Das &amp; Chen (2001). Algoritma yang digunakan akan mengubah kata yang diikuti kata negatif menjadi bentuk ”tidak ” + kata. Pseudocode pada [1] yang digunakan</w:t>
-      </w:r>
-    </w:p>
-    <w:p>
-      <w:pPr>
-        <w:spacing w:after="240"/>
-        <w:ind w:firstLine="720"/>
+        <w:t xml:space="preserve">Untuk </w:t>
+      </w:r>
+      <w:r>
+        <w:t xml:space="preserve">menyelesaikan masalah tersebut Narayanan (2013) menggunakan </w:t>
+      </w:r>
+      <w:r>
+        <w:rPr>
+          <w:i/>
+        </w:rPr>
+        <w:t xml:space="preserve">state variable </w:t>
+      </w:r>
+      <w:r>
+        <w:t xml:space="preserve">atau </w:t>
+      </w:r>
+      <w:r>
+        <w:rPr>
+          <w:i/>
+        </w:rPr>
+        <w:t xml:space="preserve">bootstrapping </w:t>
+      </w:r>
+      <w:r>
+        <w:t xml:space="preserve">untuk menangani negasi tersebut. Dalam penelitiannya </w:t>
+      </w:r>
+      <w:r>
+        <w:rPr>
+          <w:i/>
+        </w:rPr>
+        <w:t>state variable</w:t>
+      </w:r>
+      <w:r>
+        <w:t xml:space="preserve"> yang digunakan adalah “_”. Jika ada kata “tidak” akan digabungkan dengan kata selanjutnya menjadi “tidak_” + kata. Kata tersebut tidak akan digabungkan jika kata setelah “tidak” adalah tanda baca atau kata “tidak” lagi. Pseudocode yang digunakan dalam penelitian ini adalah seperti [1]</w:t>
+      </w:r>
+    </w:p>
+    <w:p>
+      <w:pPr>
         <w:jc w:val="center"/>
+        <w:rPr>
+          <w:b/>
+          <w:bCs/>
+        </w:rPr>
       </w:pPr>
       <w:r>
         <w:rPr>
@@ -9460,7 +10458,7 @@
           <w:lang w:eastAsia="en-US"/>
         </w:rPr>
         <w:drawing>
-          <wp:inline distT="0" distB="0" distL="0" distR="0" wp14:anchorId="7E5E84A1" wp14:editId="0B130748">
+          <wp:inline distT="0" distB="0" distL="0" distR="0" wp14:anchorId="3CDF481D" wp14:editId="5CDE6683">
             <wp:extent cx="2924175" cy="1885950"/>
             <wp:effectExtent l="0" t="0" r="9525" b="0"/>
             <wp:docPr id="2" name="Picture 1"/>
@@ -9512,7 +10510,51 @@
     <w:p>
       <w:pPr>
         <w:rPr>
-          <w:b/>
+          <w:bCs/>
+        </w:rPr>
+      </w:pPr>
+      <w:r>
+        <w:rPr>
+          <w:bCs/>
+        </w:rPr>
+        <w:t>Dalam penelitan Narayanan (2013) juga menyebutkan kemungkinan jumlah fitur negasi tidak cukup banyak untuk melakukan klasifikasi yang benar, sehingga semisal ada kata “</w:t>
+      </w:r>
+      <w:r>
+        <w:rPr>
+          <w:bCs/>
+        </w:rPr>
+        <w:t>0</w:t>
+      </w:r>
+      <w:r>
+        <w:rPr>
+          <w:bCs/>
+        </w:rPr>
+        <w:t>baik” dalam dokumen positif, maka jumlah fitur “baik” dalam kelas positif akan bertambah dan juga fitur “tidak_baik” dalam kelas negatif akan bertambah. Modifikasi tersebut dapat menambah akurasi sebesar 1% dalam penelitian Narayanan (2013).</w:t>
+      </w:r>
+    </w:p>
+    <w:p>
+      <w:pPr>
+        <w:rPr>
+          <w:bCs/>
+        </w:rPr>
+      </w:pPr>
+    </w:p>
+    <w:p>
+      <w:pPr>
+        <w:rPr>
+          <w:bCs/>
+        </w:rPr>
+      </w:pPr>
+      <w:r>
+        <w:rPr>
+          <w:bCs/>
+        </w:rPr>
+        <w:t>Dalam penelitian ini proses Negation handling akan dilakukan setelah proses normalisasi karena kata seperti “ga”, “gak”, “g” yang kata bakunya “tidak” tidak akan diubah menjadi bentuk negasi jika kata tersebut belum dinormalisasi menjadi kata “tidak”.</w:t>
+      </w:r>
+    </w:p>
+    <w:p>
+      <w:pPr>
+        <w:rPr>
           <w:bCs/>
         </w:rPr>
       </w:pPr>
@@ -9525,7 +10567,6 @@
       </w:pPr>
       <w:bookmarkStart w:id="20" w:name="_Toc469134652"/>
       <w:r>
-        <w:lastRenderedPageBreak/>
         <w:t xml:space="preserve">Penghapusan </w:t>
       </w:r>
       <w:r>
@@ -9600,7 +10641,7 @@
           <w:szCs w:val="22"/>
           <w:lang w:eastAsia="ja-JP"/>
         </w:rPr>
-        <w:t>08). Stopwords didefinisikan se</w:t>
+        <w:t xml:space="preserve">08). </w:t>
       </w:r>
       <w:r>
         <w:rPr>
@@ -9610,7 +10651,7 @@
           <w:szCs w:val="22"/>
           <w:lang w:eastAsia="ja-JP"/>
         </w:rPr>
-        <w:t>bagai term yang tidak berhubungan (</w:t>
+        <w:t xml:space="preserve">Penghapusan </w:t>
       </w:r>
       <w:r>
         <w:rPr>
@@ -9621,7 +10662,7 @@
           <w:szCs w:val="22"/>
           <w:lang w:eastAsia="ja-JP"/>
         </w:rPr>
-        <w:t>irrelevant</w:t>
+        <w:t>stopword</w:t>
       </w:r>
       <w:r>
         <w:rPr>
@@ -9631,7 +10672,7 @@
           <w:szCs w:val="22"/>
           <w:lang w:eastAsia="ja-JP"/>
         </w:rPr>
-        <w:t xml:space="preserve">) dengan dokumen meskipun kata tersebut sering muncul di dalam dokumen. Contoh </w:t>
+        <w:t xml:space="preserve"> tidak akan mengubah makna atau informasi dari dokumen. Beberapa contoh dari </w:t>
       </w:r>
       <w:r>
         <w:rPr>
@@ -9642,7 +10683,7 @@
           <w:szCs w:val="22"/>
           <w:lang w:eastAsia="ja-JP"/>
         </w:rPr>
-        <w:t xml:space="preserve">stopwords </w:t>
+        <w:t>stopword</w:t>
       </w:r>
       <w:r>
         <w:rPr>
@@ -9652,7 +10693,7 @@
           <w:szCs w:val="22"/>
           <w:lang w:eastAsia="ja-JP"/>
         </w:rPr>
-        <w:t xml:space="preserve">dalam bahasa Indonesia : yang, juga, dari, dia, kami, kamu, aku, saya, ini, itu, atau, dll. Penghapusan </w:t>
+        <w:t xml:space="preserve"> dalam Bahasa Indonesia adalah yang, juga, dari, dia, kamu, aku, saya. Daftar kata </w:t>
       </w:r>
       <w:r>
         <w:rPr>
@@ -9663,7 +10704,7 @@
           <w:szCs w:val="22"/>
           <w:lang w:eastAsia="ja-JP"/>
         </w:rPr>
-        <w:t>stopwords</w:t>
+        <w:t>stopword</w:t>
       </w:r>
       <w:r>
         <w:rPr>
@@ -9673,9 +10714,15 @@
           <w:szCs w:val="22"/>
           <w:lang w:eastAsia="ja-JP"/>
         </w:rPr>
-        <w:t xml:space="preserve"> dilakukan untuk menghi</w:t>
-      </w:r>
-      <w:r>
+        <w:t xml:space="preserve"> yang digunakan dalam penelitian ini didapatkan dari penelitian Tala (2003) sebanyak 759 kata.</w:t>
+      </w:r>
+    </w:p>
+    <w:p>
+      <w:pPr>
+        <w:pStyle w:val="NormalWeb"/>
+        <w:spacing w:before="0" w:beforeAutospacing="0" w:after="0" w:afterAutospacing="0"/>
+        <w:ind w:firstLine="720"/>
+        <w:jc w:val="both"/>
         <w:rPr>
           <w:rFonts w:cs="Arial"/>
           <w:iCs/>
@@ -9683,104 +10730,6 @@
           <w:szCs w:val="22"/>
           <w:lang w:eastAsia="ja-JP"/>
         </w:rPr>
-        <w:t>langkan kata dalam daftar kata buang (</w:t>
-      </w:r>
-      <w:r>
-        <w:rPr>
-          <w:rFonts w:cs="Arial"/>
-          <w:i/>
-          <w:iCs/>
-          <w:color w:val="000000"/>
-          <w:szCs w:val="22"/>
-          <w:lang w:eastAsia="ja-JP"/>
-        </w:rPr>
-        <w:t>stopwords</w:t>
-      </w:r>
-      <w:r>
-        <w:rPr>
-          <w:rFonts w:cs="Arial"/>
-          <w:iCs/>
-          <w:color w:val="000000"/>
-          <w:szCs w:val="22"/>
-          <w:lang w:eastAsia="ja-JP"/>
-        </w:rPr>
-        <w:t>). Kata tersebut merupakan kat</w:t>
-      </w:r>
-      <w:r>
-        <w:rPr>
-          <w:rFonts w:cs="Arial"/>
-          <w:iCs/>
-          <w:color w:val="000000"/>
-          <w:szCs w:val="22"/>
-          <w:lang w:eastAsia="ja-JP"/>
-        </w:rPr>
-        <w:t>a yang jika dihapus tidak mengu</w:t>
-      </w:r>
-      <w:r>
-        <w:rPr>
-          <w:rFonts w:cs="Arial"/>
-          <w:iCs/>
-          <w:color w:val="000000"/>
-          <w:szCs w:val="22"/>
-          <w:lang w:eastAsia="ja-JP"/>
-        </w:rPr>
-        <w:t xml:space="preserve">bah makna dari tweet. Daftar </w:t>
-      </w:r>
-      <w:r>
-        <w:rPr>
-          <w:rFonts w:cs="Arial"/>
-          <w:i/>
-          <w:iCs/>
-          <w:color w:val="000000"/>
-          <w:szCs w:val="22"/>
-          <w:lang w:eastAsia="ja-JP"/>
-        </w:rPr>
-        <w:t>stopwords</w:t>
-      </w:r>
-      <w:r>
-        <w:rPr>
-          <w:rFonts w:cs="Arial"/>
-          <w:iCs/>
-          <w:color w:val="000000"/>
-          <w:szCs w:val="22"/>
-          <w:lang w:eastAsia="ja-JP"/>
-        </w:rPr>
-        <w:t xml:space="preserve"> di</w:t>
-      </w:r>
-      <w:r>
-        <w:rPr>
-          <w:rFonts w:cs="Arial"/>
-          <w:iCs/>
-          <w:color w:val="000000"/>
-          <w:szCs w:val="22"/>
-          <w:lang w:eastAsia="ja-JP"/>
-        </w:rPr>
-        <w:t>dapatkan dari penelitian Tala (</w:t>
-      </w:r>
-      <w:r>
-        <w:rPr>
-          <w:rFonts w:cs="Arial"/>
-          <w:iCs/>
-          <w:color w:val="000000"/>
-          <w:szCs w:val="22"/>
-          <w:lang w:eastAsia="ja-JP"/>
-        </w:rPr>
-        <w:t>2003) sebanyak 759 kata.</w:t>
-      </w:r>
-    </w:p>
-    <w:p>
-      <w:pPr>
-        <w:pStyle w:val="NormalWeb"/>
-        <w:spacing w:before="0" w:beforeAutospacing="0" w:after="0" w:afterAutospacing="0"/>
-        <w:ind w:firstLine="720"/>
-        <w:jc w:val="both"/>
-        <w:rPr>
-          <w:rFonts w:cs="Arial"/>
-          <w:iCs/>
-          <w:color w:val="000000"/>
-          <w:szCs w:val="22"/>
-          <w:lang w:eastAsia="ja-JP"/>
-        </w:rPr>
       </w:pPr>
     </w:p>
     <w:p>
@@ -9810,18 +10759,112 @@
         <w:autoSpaceDE w:val="0"/>
         <w:autoSpaceDN w:val="0"/>
         <w:adjustRightInd w:val="0"/>
-        <w:spacing w:line="268" w:lineRule="auto"/>
-        <w:rPr>
-          <w:rFonts w:cs="Times New Roman"/>
-          <w:szCs w:val="24"/>
-        </w:rPr>
-      </w:pPr>
-      <w:r>
-        <w:rPr>
-          <w:rFonts w:cs="Times New Roman"/>
-          <w:szCs w:val="24"/>
-        </w:rPr>
-        <w:t xml:space="preserve">Seleksi fitur merupakan proses pemilihan subset dari term pada data training. Fitur yang terpilih pada seleksi fitur ini akan digunakan dalam klasifikasi teks. Tujuan dari seleksi fitur adalah membuat data latih yang digu-nakan clasifier lebih efisien dengan cara mengurangi ukuran kosakata yang efektif dan meningkatkan akurasi klasifikasi dengan menghilangkan fitur noise (Manning et al. 2008). Seleksi fitur secara umum dibagi menjadi unsupervised feature selection dan supervised feature selection (Garnes, 2009). Unsupervised feature selection adalah sebuah metode seleksi fitur yang tidak meng-gunakan informasi kelas dalam data pelatihan ketika memilih fitur untuk classifier. Salah satu contoh seleksi fitur yang tidak menggunakan informasi kelas dalam pemilihan fiturnya adalah IDF. Metode seleksi fitur selanjutnya adalah supervised feature selection yaitu metode yang menggunakan informasi kelas dalam data latihnya. </w:t>
+        <w:ind w:firstLine="562"/>
+        <w:rPr>
+          <w:rFonts w:cs="Times New Roman"/>
+          <w:szCs w:val="24"/>
+        </w:rPr>
+      </w:pPr>
+      <w:r>
+        <w:rPr>
+          <w:rFonts w:cs="Times New Roman"/>
+          <w:szCs w:val="24"/>
+        </w:rPr>
+        <w:t>Pemilihan fitur merupakan proses pemilihan subset dari term yang mewakili informasi penting dari sebuah dokumen. Tujuan dari pemilihan fitur adalah mengurangi ukuran kosakata dan meningkatkan hasil dari klasifikasi</w:t>
+      </w:r>
+      <w:r>
+        <w:rPr>
+          <w:rFonts w:cs="Times New Roman"/>
+          <w:szCs w:val="24"/>
+        </w:rPr>
+        <w:t xml:space="preserve"> (Manning et al. 2008). </w:t>
+      </w:r>
+      <w:r>
+        <w:rPr>
+          <w:rFonts w:cs="Times New Roman"/>
+          <w:szCs w:val="24"/>
+        </w:rPr>
+        <w:t>Pemilihan fitur</w:t>
+      </w:r>
+      <w:r>
+        <w:rPr>
+          <w:rFonts w:cs="Times New Roman"/>
+          <w:szCs w:val="24"/>
+        </w:rPr>
+        <w:t xml:space="preserve"> dibagi menjadi </w:t>
+      </w:r>
+      <w:r>
+        <w:rPr>
+          <w:rFonts w:cs="Times New Roman"/>
+          <w:szCs w:val="24"/>
+        </w:rPr>
+        <w:t xml:space="preserve">dua yaitu </w:t>
+      </w:r>
+      <w:r>
+        <w:rPr>
+          <w:rFonts w:cs="Times New Roman"/>
+          <w:i/>
+          <w:szCs w:val="24"/>
+        </w:rPr>
+        <w:t>unsupervised feature selection</w:t>
+      </w:r>
+      <w:r>
+        <w:rPr>
+          <w:rFonts w:cs="Times New Roman"/>
+          <w:szCs w:val="24"/>
+        </w:rPr>
+        <w:t xml:space="preserve"> dan </w:t>
+      </w:r>
+      <w:r>
+        <w:rPr>
+          <w:rFonts w:cs="Times New Roman"/>
+          <w:i/>
+          <w:szCs w:val="24"/>
+        </w:rPr>
+        <w:t>supervised feature selection</w:t>
+      </w:r>
+      <w:r>
+        <w:rPr>
+          <w:rFonts w:cs="Times New Roman"/>
+          <w:szCs w:val="24"/>
+        </w:rPr>
+        <w:t xml:space="preserve"> (Garnes, 2009). </w:t>
+      </w:r>
+      <w:r>
+        <w:rPr>
+          <w:rFonts w:cs="Times New Roman"/>
+          <w:i/>
+          <w:szCs w:val="24"/>
+        </w:rPr>
+        <w:t>Supervised feature selection</w:t>
+      </w:r>
+      <w:r>
+        <w:rPr>
+          <w:rFonts w:cs="Times New Roman"/>
+          <w:szCs w:val="24"/>
+        </w:rPr>
+        <w:t xml:space="preserve"> yaitu metode yang menggunakan info</w:t>
+      </w:r>
+      <w:r>
+        <w:rPr>
+          <w:rFonts w:cs="Times New Roman"/>
+          <w:szCs w:val="24"/>
+        </w:rPr>
+        <w:t>rmasi kelas dalam data latihnya.</w:t>
+      </w:r>
+      <w:r>
+        <w:rPr>
+          <w:rFonts w:cs="Times New Roman"/>
+          <w:szCs w:val="24"/>
+        </w:rPr>
+        <w:t xml:space="preserve"> </w:t>
+      </w:r>
+      <w:r>
+        <w:rPr>
+          <w:rFonts w:cs="Times New Roman"/>
+          <w:szCs w:val="24"/>
+        </w:rPr>
+        <w:t>C</w:t>
       </w:r>
       <w:r>
         <w:rPr>
@@ -9829,7 +10872,7 @@
           <w:color w:val="000000"/>
           <w:szCs w:val="24"/>
         </w:rPr>
-        <w:t xml:space="preserve">contoh dari </w:t>
+        <w:t xml:space="preserve">ontoh dari </w:t>
       </w:r>
       <w:r>
         <w:rPr>
@@ -9839,6 +10882,7 @@
           <w:color w:val="000000"/>
           <w:szCs w:val="24"/>
         </w:rPr>
+        <w:lastRenderedPageBreak/>
         <w:t xml:space="preserve">supervised feature selection </w:t>
       </w:r>
       <w:r>
@@ -9866,107 +10910,231 @@
           <w:color w:val="000000"/>
           <w:szCs w:val="24"/>
         </w:rPr>
-        <w:t>. Pada penelitian ini pemilihan fitur IDF yang akan digunakan.</w:t>
-      </w:r>
-    </w:p>
-    <w:p>
-      <w:pPr>
-        <w:ind w:firstLine="0"/>
-        <w:rPr>
-          <w:rFonts w:cs="Times New Roman"/>
-          <w:b/>
-          <w:bCs/>
+        <w:t>.</w:t>
+      </w:r>
+      <w:r>
+        <w:rPr>
+          <w:rFonts w:cs="Times New Roman"/>
+          <w:iCs/>
+          <w:color w:val="000000"/>
+          <w:szCs w:val="24"/>
+        </w:rPr>
+        <w:t xml:space="preserve"> </w:t>
+      </w:r>
+      <w:r>
+        <w:rPr>
+          <w:rFonts w:cs="Times New Roman"/>
+          <w:i/>
+          <w:szCs w:val="24"/>
+        </w:rPr>
+        <w:t>Unsupervised feature selection</w:t>
+      </w:r>
+      <w:r>
+        <w:rPr>
+          <w:rFonts w:cs="Times New Roman"/>
+          <w:szCs w:val="24"/>
+        </w:rPr>
+        <w:t xml:space="preserve"> adalah sebuah metode </w:t>
+      </w:r>
+      <w:r>
+        <w:rPr>
+          <w:rFonts w:cs="Times New Roman"/>
+          <w:szCs w:val="24"/>
+        </w:rPr>
+        <w:t>pemilihan fitur</w:t>
+      </w:r>
+      <w:r>
+        <w:rPr>
+          <w:rFonts w:cs="Times New Roman"/>
+          <w:szCs w:val="24"/>
+        </w:rPr>
+        <w:t xml:space="preserve"> yang tidak menggunakan informasi kelas dalam data</w:t>
+      </w:r>
+      <w:r>
+        <w:rPr>
+          <w:rFonts w:cs="Times New Roman"/>
+          <w:szCs w:val="24"/>
+        </w:rPr>
+        <w:t xml:space="preserve"> latihnya ketika memilih fitur untuk klasifikasi</w:t>
+      </w:r>
+      <w:r>
+        <w:rPr>
+          <w:rFonts w:cs="Times New Roman"/>
+          <w:szCs w:val="24"/>
+        </w:rPr>
+        <w:t xml:space="preserve">. Salah satu contoh </w:t>
+      </w:r>
+      <w:r>
+        <w:rPr>
+          <w:rFonts w:cs="Times New Roman"/>
+          <w:szCs w:val="24"/>
+        </w:rPr>
+        <w:t>pemilihan fitur</w:t>
+      </w:r>
+      <w:r>
+        <w:rPr>
+          <w:rFonts w:cs="Times New Roman"/>
+          <w:szCs w:val="24"/>
+        </w:rPr>
+        <w:t xml:space="preserve"> yang tidak menggunakan informasi kelas dalam pemilihan fiturnya adalah </w:t>
+      </w:r>
+      <w:r>
+        <w:rPr>
+          <w:rFonts w:cs="Times New Roman"/>
           <w:i/>
           <w:iCs/>
           <w:color w:val="000000"/>
           <w:szCs w:val="24"/>
-          <w:lang w:eastAsia="en-US"/>
-        </w:rPr>
-      </w:pPr>
-    </w:p>
-    <w:p>
-      <w:pPr>
-        <w:ind w:firstLine="0"/>
-        <w:rPr>
-          <w:rFonts w:cs="Times New Roman"/>
-          <w:b/>
-          <w:bCs/>
+        </w:rPr>
+        <w:t xml:space="preserve">Inverse document frequency </w:t>
+      </w:r>
+      <w:r>
+        <w:rPr>
+          <w:rFonts w:cs="Times New Roman"/>
+          <w:iCs/>
           <w:color w:val="000000"/>
           <w:szCs w:val="24"/>
-          <w:lang w:eastAsia="en-US"/>
-        </w:rPr>
-      </w:pPr>
-      <w:r>
-        <w:rPr>
-          <w:rFonts w:cs="Times New Roman"/>
-          <w:b/>
-          <w:bCs/>
+        </w:rPr>
+        <w:t>(</w:t>
+      </w:r>
+      <w:r>
+        <w:rPr>
+          <w:rFonts w:cs="Times New Roman"/>
+          <w:szCs w:val="24"/>
+        </w:rPr>
+        <w:t>IDF</w:t>
+      </w:r>
+      <w:r>
+        <w:rPr>
+          <w:rFonts w:cs="Times New Roman"/>
+          <w:szCs w:val="24"/>
+        </w:rPr>
+        <w:t>)</w:t>
+      </w:r>
+      <w:r>
+        <w:rPr>
+          <w:rFonts w:cs="Times New Roman"/>
+          <w:szCs w:val="24"/>
+        </w:rPr>
+        <w:t xml:space="preserve">. </w:t>
+      </w:r>
+    </w:p>
+    <w:p>
+      <w:pPr>
+        <w:rPr>
+          <w:rFonts w:cs="Times New Roman"/>
+          <w:color w:val="000000"/>
+          <w:szCs w:val="24"/>
+        </w:rPr>
+      </w:pPr>
+      <w:r>
+        <w:rPr>
+          <w:rFonts w:cs="Times New Roman"/>
           <w:i/>
           <w:iCs/>
           <w:color w:val="000000"/>
           <w:szCs w:val="24"/>
-          <w:lang w:eastAsia="en-US"/>
         </w:rPr>
         <w:t xml:space="preserve">Inverse document frequency </w:t>
       </w:r>
       <w:r>
         <w:rPr>
           <w:rFonts w:cs="Times New Roman"/>
-          <w:b/>
-          <w:bCs/>
           <w:color w:val="000000"/>
           <w:szCs w:val="24"/>
-          <w:lang w:eastAsia="en-US"/>
-        </w:rPr>
-        <w:t>(IDF)</w:t>
-      </w:r>
-    </w:p>
-    <w:p>
-      <w:pPr>
-        <w:ind w:firstLine="0"/>
-        <w:rPr>
-          <w:rFonts w:cs="Times New Roman"/>
-          <w:b/>
-          <w:bCs/>
+        </w:rPr>
+        <w:t xml:space="preserve">(IDF) adalah </w:t>
+      </w:r>
+      <w:r>
+        <w:rPr>
+          <w:rFonts w:cs="Times New Roman"/>
+          <w:i/>
           <w:color w:val="000000"/>
           <w:szCs w:val="24"/>
-          <w:lang w:eastAsia="en-US"/>
-        </w:rPr>
-      </w:pPr>
-    </w:p>
-    <w:p>
-      <w:pPr>
+        </w:rPr>
+        <w:t>inverse</w:t>
+      </w:r>
+      <w:r>
         <w:rPr>
           <w:rFonts w:cs="Times New Roman"/>
           <w:color w:val="000000"/>
           <w:szCs w:val="24"/>
         </w:rPr>
-      </w:pPr>
+        <w:t xml:space="preserve"> </w:t>
+      </w:r>
       <w:r>
         <w:rPr>
           <w:rFonts w:cs="Times New Roman"/>
           <w:color w:val="000000"/>
           <w:szCs w:val="24"/>
         </w:rPr>
-        <w:t>DF merupakan banyaknya dokumen yang mengandung</w:t>
-      </w:r>
-      <w:r>
-        <w:rPr>
-          <w:rFonts w:cs="Times New Roman"/>
+        <w:t xml:space="preserve">dari nilai </w:t>
+      </w:r>
+      <w:r>
+        <w:rPr>
+          <w:rFonts w:cs="Times New Roman"/>
+          <w:i/>
           <w:color w:val="000000"/>
           <w:szCs w:val="24"/>
         </w:rPr>
+        <w:t xml:space="preserve">Document </w:t>
+      </w:r>
+      <w:r>
+        <w:rPr>
+          <w:rFonts w:cs="Times New Roman"/>
+          <w:i/>
+          <w:color w:val="000000"/>
+          <w:szCs w:val="24"/>
+        </w:rPr>
+        <w:t>frequency</w:t>
+      </w:r>
+      <w:r>
+        <w:rPr>
+          <w:rFonts w:cs="Times New Roman"/>
+          <w:color w:val="000000"/>
+          <w:szCs w:val="24"/>
+        </w:rPr>
+        <w:t xml:space="preserve"> (</w:t>
+      </w:r>
+      <w:r>
+        <w:rPr>
+          <w:rFonts w:cs="Times New Roman"/>
+          <w:color w:val="000000"/>
+          <w:szCs w:val="24"/>
+        </w:rPr>
+        <w:t>DF</w:t>
+      </w:r>
+      <w:r>
+        <w:rPr>
+          <w:rFonts w:cs="Times New Roman"/>
+          <w:color w:val="000000"/>
+          <w:szCs w:val="24"/>
+        </w:rPr>
+        <w:t>)</w:t>
+      </w:r>
+      <w:r>
+        <w:rPr>
+          <w:rFonts w:cs="Times New Roman"/>
+          <w:color w:val="000000"/>
+          <w:szCs w:val="24"/>
+        </w:rPr>
+        <w:t>.</w:t>
+      </w:r>
+      <w:r>
+        <w:rPr>
+          <w:rFonts w:cs="Times New Roman"/>
+          <w:color w:val="000000"/>
+          <w:szCs w:val="24"/>
+        </w:rPr>
         <w:t xml:space="preserve"> </w:t>
       </w:r>
       <w:r>
         <w:rPr>
           <w:rFonts w:cs="Times New Roman"/>
-          <w:i/>
-          <w:iCs/>
           <w:color w:val="000000"/>
           <w:szCs w:val="24"/>
         </w:rPr>
-        <w:t>term</w:t>
+        <w:t xml:space="preserve"> </w:t>
       </w:r>
       <w:r>
         <w:rPr>
@@ -9974,7 +11142,7 @@
           <w:color w:val="000000"/>
           <w:szCs w:val="24"/>
         </w:rPr>
-        <w:t>. Ukuran nilai k</w:t>
+        <w:t xml:space="preserve">Menurut Witten </w:t>
       </w:r>
       <w:r>
         <w:rPr>
@@ -9982,7 +11150,7 @@
           <w:color w:val="000000"/>
           <w:szCs w:val="24"/>
         </w:rPr>
-        <w:t>epentingan suatu term dari dokumen</w:t>
+        <w:t>(</w:t>
       </w:r>
       <w:r>
         <w:rPr>
@@ -9990,6 +11158,14 @@
           <w:color w:val="000000"/>
           <w:szCs w:val="24"/>
         </w:rPr>
+        <w:t>1999)</w:t>
+      </w:r>
+      <w:r>
+        <w:rPr>
+          <w:rFonts w:cs="Times New Roman"/>
+          <w:color w:val="000000"/>
+          <w:szCs w:val="24"/>
+        </w:rPr>
         <w:t xml:space="preserve"> </w:t>
       </w:r>
       <w:r>
@@ -9998,7 +11174,7 @@
           <w:color w:val="000000"/>
           <w:szCs w:val="24"/>
         </w:rPr>
-        <w:t xml:space="preserve">yang digunakan sebagai penciri adalah nilai </w:t>
+        <w:t>kata yang jarang atau paling</w:t>
       </w:r>
       <w:r>
         <w:rPr>
@@ -10006,7 +11182,7 @@
           <w:color w:val="000000"/>
           <w:szCs w:val="24"/>
         </w:rPr>
-        <w:t>D</w:t>
+        <w:t xml:space="preserve"> </w:t>
       </w:r>
       <w:r>
         <w:rPr>
@@ -10014,7 +11190,7 @@
           <w:color w:val="000000"/>
           <w:szCs w:val="24"/>
         </w:rPr>
-        <w:t>F yang besar, namun nilai dari DF memiliki rentang nilai yang</w:t>
+        <w:t>sedikit muncul justru harus diperhatikan sebagai</w:t>
       </w:r>
       <w:r>
         <w:rPr>
@@ -10022,8 +11198,7 @@
           <w:color w:val="000000"/>
           <w:szCs w:val="24"/>
         </w:rPr>
-        <w:br/>
-        <w:t>lebar.</w:t>
+        <w:t xml:space="preserve"> </w:t>
       </w:r>
       <w:r>
         <w:rPr>
@@ -10031,17 +11206,23 @@
           <w:color w:val="000000"/>
           <w:szCs w:val="24"/>
         </w:rPr>
+        <w:t>kata</w:t>
+      </w:r>
+      <w:r>
+        <w:rPr>
+          <w:rFonts w:cs="Times New Roman"/>
+          <w:color w:val="000000"/>
+          <w:szCs w:val="24"/>
+        </w:rPr>
         <w:t xml:space="preserve"> </w:t>
       </w:r>
       <w:r>
         <w:rPr>
           <w:rFonts w:cs="Times New Roman"/>
-          <w:i/>
-          <w:iCs/>
           <w:color w:val="000000"/>
           <w:szCs w:val="24"/>
         </w:rPr>
-        <w:t xml:space="preserve">Inverse document frequency </w:t>
+        <w:t>yang lebih penting dari pada kata yang paling sering</w:t>
       </w:r>
       <w:r>
         <w:rPr>
@@ -10049,7 +11230,7 @@
           <w:color w:val="000000"/>
           <w:szCs w:val="24"/>
         </w:rPr>
-        <w:t xml:space="preserve">(IDF) adalah inverse </w:t>
+        <w:t xml:space="preserve"> </w:t>
       </w:r>
       <w:r>
         <w:rPr>
@@ -10057,7 +11238,7 @@
           <w:color w:val="000000"/>
           <w:szCs w:val="24"/>
         </w:rPr>
-        <w:t xml:space="preserve">dari nilai DF, sehingga </w:t>
+        <w:t>muncul dalam dokumen.</w:t>
       </w:r>
       <w:r>
         <w:rPr>
@@ -10065,7 +11246,7 @@
           <w:color w:val="000000"/>
           <w:szCs w:val="24"/>
         </w:rPr>
-        <w:t>u</w:t>
+        <w:t xml:space="preserve"> </w:t>
       </w:r>
       <w:r>
         <w:rPr>
@@ -10073,177 +11254,20 @@
           <w:color w:val="000000"/>
           <w:szCs w:val="24"/>
         </w:rPr>
-        <w:t xml:space="preserve">kuran kepentingan suatu </w:t>
-      </w:r>
-      <w:r>
-        <w:rPr>
-          <w:rFonts w:cs="Times New Roman"/>
-          <w:i/>
-          <w:iCs/>
+        <w:t xml:space="preserve">Nilai dari IDF </w:t>
+      </w:r>
+      <w:r>
+        <w:rPr>
+          <w:rFonts w:cs="Times New Roman"/>
           <w:color w:val="000000"/>
           <w:szCs w:val="24"/>
         </w:rPr>
-        <w:t>term</w:t>
-      </w:r>
-      <w:r>
-        <w:rPr>
-          <w:rFonts w:cs="Times New Roman"/>
-          <w:i/>
-          <w:iCs/>
-          <w:color w:val="000000"/>
-          <w:szCs w:val="24"/>
-        </w:rPr>
-        <w:t xml:space="preserve"> </w:t>
-      </w:r>
-      <w:r>
-        <w:rPr>
-          <w:rFonts w:cs="Times New Roman"/>
-          <w:color w:val="000000"/>
-          <w:szCs w:val="24"/>
-        </w:rPr>
-        <w:t>dari dokumen yang akan digunakan penciri yang memiliki nilai kecil dengan rentang yang tidak begitu jauh.</w:t>
-      </w:r>
-      <w:r>
-        <w:rPr>
-          <w:rFonts w:cs="Times New Roman"/>
-          <w:color w:val="000000"/>
-          <w:szCs w:val="24"/>
-        </w:rPr>
-        <w:t xml:space="preserve"> </w:t>
-      </w:r>
-      <w:r>
-        <w:rPr>
-          <w:rFonts w:cs="Times New Roman"/>
-          <w:color w:val="000000"/>
-          <w:szCs w:val="24"/>
-        </w:rPr>
-        <w:t xml:space="preserve">Menurut Witten </w:t>
-      </w:r>
-      <w:r>
-        <w:rPr>
-          <w:rFonts w:cs="Times New Roman"/>
-          <w:color w:val="000000"/>
-          <w:szCs w:val="24"/>
-        </w:rPr>
-        <w:t>(</w:t>
-      </w:r>
-      <w:r>
-        <w:rPr>
-          <w:rFonts w:cs="Times New Roman"/>
-          <w:color w:val="000000"/>
-          <w:szCs w:val="24"/>
-        </w:rPr>
-        <w:t>1999)</w:t>
-      </w:r>
-      <w:r>
-        <w:rPr>
-          <w:rFonts w:cs="Times New Roman"/>
-          <w:color w:val="000000"/>
-          <w:szCs w:val="24"/>
-        </w:rPr>
-        <w:t xml:space="preserve"> </w:t>
-      </w:r>
-      <w:r>
-        <w:rPr>
-          <w:rFonts w:cs="Times New Roman"/>
-          <w:color w:val="000000"/>
-          <w:szCs w:val="24"/>
-        </w:rPr>
-        <w:t>kata yang jarang atau paling</w:t>
-      </w:r>
-      <w:r>
-        <w:rPr>
-          <w:rFonts w:cs="Times New Roman"/>
-          <w:color w:val="000000"/>
-          <w:szCs w:val="24"/>
-        </w:rPr>
-        <w:t xml:space="preserve"> </w:t>
-      </w:r>
-      <w:r>
-        <w:rPr>
-          <w:rFonts w:cs="Times New Roman"/>
-          <w:color w:val="000000"/>
-          <w:szCs w:val="24"/>
-        </w:rPr>
-        <w:t>sedikit muncul justru harus diperhatikan sebagai</w:t>
-      </w:r>
-      <w:r>
-        <w:rPr>
-          <w:rFonts w:cs="Times New Roman"/>
-          <w:color w:val="000000"/>
-          <w:szCs w:val="24"/>
-        </w:rPr>
-        <w:t xml:space="preserve"> </w:t>
-      </w:r>
-      <w:r>
-        <w:rPr>
-          <w:rFonts w:cs="Times New Roman"/>
-          <w:color w:val="000000"/>
-          <w:szCs w:val="24"/>
-        </w:rPr>
-        <w:t>kata</w:t>
-      </w:r>
-      <w:r>
-        <w:rPr>
-          <w:rFonts w:cs="Times New Roman"/>
-          <w:color w:val="000000"/>
-          <w:szCs w:val="24"/>
-        </w:rPr>
-        <w:t xml:space="preserve"> </w:t>
-      </w:r>
-      <w:r>
-        <w:rPr>
-          <w:rFonts w:cs="Times New Roman"/>
-          <w:color w:val="000000"/>
-          <w:szCs w:val="24"/>
-        </w:rPr>
-        <w:t>yang lebih penting dari pada kata yang paling sering</w:t>
-      </w:r>
-      <w:r>
-        <w:rPr>
-          <w:rFonts w:cs="Times New Roman"/>
-          <w:color w:val="000000"/>
-          <w:szCs w:val="24"/>
-        </w:rPr>
-        <w:t xml:space="preserve"> </w:t>
-      </w:r>
-      <w:r>
-        <w:rPr>
-          <w:rFonts w:cs="Times New Roman"/>
-          <w:color w:val="000000"/>
-          <w:szCs w:val="24"/>
-        </w:rPr>
-        <w:t>muncul dalam dokumen.</w:t>
-      </w:r>
-      <w:r>
-        <w:rPr>
-          <w:rFonts w:cs="Times New Roman"/>
-          <w:color w:val="000000"/>
-          <w:szCs w:val="24"/>
-        </w:rPr>
-        <w:t xml:space="preserve"> </w:t>
-      </w:r>
-      <w:r>
-        <w:rPr>
-          <w:rFonts w:cs="Times New Roman"/>
-          <w:color w:val="000000"/>
-          <w:szCs w:val="24"/>
-        </w:rPr>
-        <w:t xml:space="preserve">Nilai dari IDF </w:t>
-      </w:r>
-      <w:r>
-        <w:rPr>
-          <w:rFonts w:cs="Times New Roman"/>
-          <w:color w:val="000000"/>
-          <w:szCs w:val="24"/>
-        </w:rPr>
         <w:t xml:space="preserve">dapat dihitung dengan formula </w:t>
       </w:r>
     </w:p>
     <w:p>
       <w:pPr>
         <w:pStyle w:val="ListParagraph"/>
-        <w:spacing w:before="240"/>
         <w:ind w:left="0"/>
         <w:jc w:val="right"/>
         <w:rPr>
@@ -10431,9 +11455,7 @@
     <w:p>
       <w:pPr>
         <w:pStyle w:val="ListParagraph"/>
-        <w:spacing w:before="240"/>
         <w:ind w:left="0"/>
-        <w:jc w:val="right"/>
         <w:rPr>
           <w:rFonts w:cs="Times New Roman"/>
           <w:szCs w:val="24"/>
@@ -10496,25 +11518,81 @@
         <w:t>adalah banyaknya dokumen didalam koleksi yang mengandung term tertentu.</w:t>
       </w:r>
     </w:p>
+    <w:p>
+      <w:pPr>
+        <w:widowControl w:val="0"/>
+        <w:overflowPunct w:val="0"/>
+        <w:autoSpaceDE w:val="0"/>
+        <w:autoSpaceDN w:val="0"/>
+        <w:adjustRightInd w:val="0"/>
+        <w:ind w:firstLine="562"/>
+        <w:rPr>
+          <w:rFonts w:cs="Times New Roman"/>
+          <w:szCs w:val="24"/>
+        </w:rPr>
+      </w:pPr>
+      <w:r>
+        <w:rPr>
+          <w:rFonts w:cs="Times New Roman"/>
+          <w:iCs/>
+          <w:color w:val="000000"/>
+          <w:szCs w:val="24"/>
+        </w:rPr>
+        <w:t>Pada penelitian ini pemilihan fitur</w:t>
+      </w:r>
+      <w:bookmarkStart w:id="25" w:name="_GoBack"/>
+      <w:bookmarkEnd w:id="25"/>
+      <w:r>
+        <w:rPr>
+          <w:rFonts w:cs="Times New Roman"/>
+          <w:iCs/>
+          <w:color w:val="000000"/>
+          <w:szCs w:val="24"/>
+        </w:rPr>
+        <w:t xml:space="preserve"> IDF </w:t>
+      </w:r>
+      <w:r>
+        <w:rPr>
+          <w:rFonts w:cs="Times New Roman"/>
+          <w:szCs w:val="24"/>
+        </w:rPr>
+        <w:t>dipilih karena metode ini efisien, mudah</w:t>
+      </w:r>
+      <w:r>
+        <w:rPr>
+          <w:rFonts w:cs="Times New Roman"/>
+          <w:i/>
+          <w:iCs/>
+          <w:szCs w:val="24"/>
+        </w:rPr>
+        <w:t xml:space="preserve"> </w:t>
+      </w:r>
+      <w:r>
+        <w:rPr>
+          <w:rFonts w:cs="Times New Roman"/>
+          <w:szCs w:val="24"/>
+        </w:rPr>
+        <w:t>dan memiliki hasil yang akurat (Robertson 2005).</w:t>
+      </w:r>
+    </w:p>
     <w:p/>
     <w:p/>
     <w:p>
       <w:pPr>
         <w:pStyle w:val="Heading2"/>
-      </w:pPr>
-      <w:bookmarkStart w:id="25" w:name="_Toc469134654"/>
-      <w:r>
-        <w:lastRenderedPageBreak/>
+        <w:spacing w:after="0"/>
+      </w:pPr>
+      <w:bookmarkStart w:id="26" w:name="_Toc469134654"/>
+      <w:r>
         <w:t>Klasifikasi</w:t>
       </w:r>
-      <w:bookmarkEnd w:id="25"/>
+      <w:bookmarkEnd w:id="26"/>
       <w:r>
         <w:t xml:space="preserve"> </w:t>
       </w:r>
     </w:p>
     <w:p>
       <w:pPr>
-        <w:spacing w:after="200" w:line="276" w:lineRule="auto"/>
         <w:ind w:firstLine="720"/>
         <w:rPr>
           <w:rFonts w:ascii="NimbusRomNo9L-Regu" w:hAnsi="NimbusRomNo9L-Regu"/>
@@ -10872,7 +11950,15 @@
           <w:rFonts w:cs="Times New Roman"/>
           <w:color w:val="000000"/>
         </w:rPr>
-        <w:t xml:space="preserve">enghitung probabilitas dari suatu dokumen untuk masuk ke suatu kategori berdasarkan pada kehadiran dari kata yang sama di dalam dokumen lain yang telah ada di dalam kategori tersebut. Kelemahan dari metode ini adalah akurasinya yang rendah dari pada model lainnya. Metode Rocchio membandingkan dokumen terhadap suatu daftar term positif dan negatif bagi setiap katagori dan mengklasifikasikan sesuai dengan kehadiran atau bobot dari term-term tersebut. Metode rocchio memiliki komputasi yang tidak rumit sederhana dan mudah, tetapi kelemahan dari metode ini adalah akurasi yang rendah (Bashiri </w:t>
+        <w:t xml:space="preserve">enghitung probabilitas dari suatu dokumen untuk masuk ke suatu kategori berdasarkan pada kehadiran dari kata yang sama di dalam dokumen lain yang telah ada di dalam kategori tersebut. Kelemahan dari metode ini adalah akurasinya yang rendah dari pada model lainnya. Metode Rocchio membandingkan dokumen terhadap suatu daftar term positif dan negatif bagi setiap </w:t>
+      </w:r>
+      <w:r>
+        <w:rPr>
+          <w:rFonts w:cs="Times New Roman"/>
+          <w:color w:val="000000"/>
+        </w:rPr>
+        <w:lastRenderedPageBreak/>
+        <w:t xml:space="preserve">katagori dan mengklasifikasikan sesuai dengan kehadiran atau bobot dari term-term tersebut. Metode rocchio memiliki komputasi yang tidak rumit sederhana dan mudah, tetapi kelemahan dari metode ini adalah akurasi yang rendah (Bashiri </w:t>
       </w:r>
       <w:r>
         <w:rPr>
@@ -10928,15 +12014,7 @@
           <w:rFonts w:cs="Times New Roman"/>
           <w:color w:val="000000"/>
         </w:rPr>
-        <w:t xml:space="preserve">memisahkan dokumen - dokumen secara hirarki di dalam struktur pohon, di mana setiap node merupakan term yang relevan dan ujung setiap cabang adalah kategori. Metode ini lebih mudah dipahami, mudah untuk menyusun aturan keputusan, dan dapat mengurangi kompleksitas komputasi, tetapi metode ini memiliki kelemahan yaitu jika pada penentuan root terdapat kesalahan maka hal ini akan menyebabkan kesalahan juga pada node level di bawahnya. Sedangkan </w:t>
-      </w:r>
-      <w:r>
-        <w:rPr>
-          <w:rFonts w:cs="Times New Roman"/>
-          <w:color w:val="000000"/>
-        </w:rPr>
-        <w:lastRenderedPageBreak/>
-        <w:t xml:space="preserve">pada </w:t>
+        <w:t xml:space="preserve">memisahkan dokumen - dokumen secara hirarki di dalam struktur pohon, di mana setiap node merupakan term yang relevan dan ujung setiap cabang adalah kategori. Metode ini lebih mudah dipahami, mudah untuk menyusun aturan keputusan, dan dapat mengurangi kompleksitas komputasi, tetapi metode ini memiliki kelemahan yaitu jika pada penentuan root terdapat kesalahan maka hal ini akan menyebabkan kesalahan juga pada node level di bawahnya. Sedangkan pada </w:t>
       </w:r>
       <w:r>
         <w:rPr>
@@ -12802,17 +13880,7 @@
           <w:szCs w:val="24"/>
           <w:lang w:eastAsia="en-US"/>
         </w:rPr>
-        <w:t xml:space="preserve"> sebagai </w:t>
-      </w:r>
-      <w:r>
-        <w:rPr>
-          <w:rFonts w:cs="Times New Roman"/>
-          <w:color w:val="000000"/>
-          <w:szCs w:val="24"/>
-          <w:lang w:eastAsia="en-US"/>
-        </w:rPr>
-        <w:lastRenderedPageBreak/>
-        <w:t>presentase dokumen yang di-re</w:t>
+        <w:t xml:space="preserve"> sebagai presentase dokumen yang di-re</w:t>
       </w:r>
       <w:r>
         <w:rPr>
@@ -13476,8 +14544,8 @@
       <w:pPr>
         <w:pStyle w:val="Heading2"/>
       </w:pPr>
-      <w:bookmarkStart w:id="26" w:name="_Toc408239090"/>
-      <w:bookmarkStart w:id="27" w:name="_Toc469134655"/>
+      <w:bookmarkStart w:id="27" w:name="_Toc408239090"/>
+      <w:bookmarkStart w:id="28" w:name="_Toc469134655"/>
       <w:r>
         <w:t>Lingkungan</w:t>
       </w:r>
@@ -13490,8 +14558,8 @@
       <w:r>
         <w:t>Pengembangan</w:t>
       </w:r>
-      <w:bookmarkEnd w:id="26"/>
       <w:bookmarkEnd w:id="27"/>
+      <w:bookmarkEnd w:id="28"/>
     </w:p>
     <w:p>
       <w:pPr>
@@ -13846,6 +14914,7 @@
           <w:rFonts w:cs="Times New Roman"/>
           <w:i/>
         </w:rPr>
+        <w:lastRenderedPageBreak/>
         <w:t>Harddisk</w:t>
       </w:r>
       <w:r>
@@ -14036,24 +15105,24 @@
       <w:r>
         <w:br w:type="page"/>
       </w:r>
-      <w:bookmarkStart w:id="28" w:name="_Toc469134656"/>
+      <w:bookmarkStart w:id="29" w:name="_Toc469134656"/>
       <w:bookmarkEnd w:id="23"/>
       <w:bookmarkEnd w:id="24"/>
       <w:r>
         <w:lastRenderedPageBreak/>
         <w:t>HASIL DAN PEMBAHASAN</w:t>
       </w:r>
-      <w:bookmarkEnd w:id="28"/>
+      <w:bookmarkEnd w:id="29"/>
     </w:p>
     <w:p>
       <w:pPr>
         <w:pStyle w:val="Heading2"/>
       </w:pPr>
-      <w:bookmarkStart w:id="29" w:name="_Toc469134657"/>
+      <w:bookmarkStart w:id="30" w:name="_Toc469134657"/>
       <w:r>
         <w:t>Pengumpulan Data</w:t>
       </w:r>
-      <w:bookmarkEnd w:id="29"/>
+      <w:bookmarkEnd w:id="30"/>
     </w:p>
     <w:p>
       <w:pPr>
@@ -14190,11 +15259,11 @@
       <w:pPr>
         <w:pStyle w:val="Heading2"/>
       </w:pPr>
-      <w:bookmarkStart w:id="30" w:name="_Toc469134658"/>
+      <w:bookmarkStart w:id="31" w:name="_Toc469134658"/>
       <w:r>
         <w:t>Penentuan Sentimen Secara Manual</w:t>
       </w:r>
-      <w:bookmarkEnd w:id="30"/>
+      <w:bookmarkEnd w:id="31"/>
     </w:p>
     <w:p>
       <w:pPr>
@@ -14443,11 +15512,11 @@
       <w:pPr>
         <w:pStyle w:val="Heading2"/>
       </w:pPr>
-      <w:bookmarkStart w:id="31" w:name="_Toc469134659"/>
+      <w:bookmarkStart w:id="32" w:name="_Toc469134659"/>
       <w:r>
         <w:t>Pembagian Data</w:t>
       </w:r>
-      <w:bookmarkEnd w:id="31"/>
+      <w:bookmarkEnd w:id="32"/>
     </w:p>
     <w:p>
       <w:pPr>
@@ -14553,15 +15622,16 @@
           <w:lang w:eastAsia="en-US"/>
         </w:rPr>
       </w:pPr>
-      <w:bookmarkStart w:id="32" w:name="_Toc469134660"/>
+      <w:bookmarkStart w:id="33" w:name="_Toc469134660"/>
       <w:r>
         <w:rPr>
           <w:color w:val="FF0000"/>
           <w:lang w:eastAsia="en-US"/>
         </w:rPr>
+        <w:lastRenderedPageBreak/>
         <w:t>Indexing</w:t>
       </w:r>
-      <w:bookmarkEnd w:id="32"/>
+      <w:bookmarkEnd w:id="33"/>
       <w:r>
         <w:rPr>
           <w:color w:val="FF0000"/>
@@ -14771,14 +15841,14 @@
           <w:lang w:eastAsia="en-US"/>
         </w:rPr>
       </w:pPr>
-      <w:bookmarkStart w:id="33" w:name="_Toc469134661"/>
+      <w:bookmarkStart w:id="34" w:name="_Toc469134661"/>
       <w:r>
         <w:rPr>
           <w:lang w:eastAsia="en-US"/>
         </w:rPr>
         <w:t>Negation Handling</w:t>
       </w:r>
-      <w:bookmarkEnd w:id="33"/>
+      <w:bookmarkEnd w:id="34"/>
     </w:p>
     <w:p>
       <w:pPr>
@@ -16369,7 +17439,7 @@
           <w:lang w:eastAsia="en-US"/>
         </w:rPr>
       </w:pPr>
-      <w:bookmarkStart w:id="34" w:name="_Toc469134662"/>
+      <w:bookmarkStart w:id="35" w:name="_Toc469134662"/>
       <w:r>
         <w:rPr>
           <w:color w:val="000000"/>
@@ -16377,7 +17447,7 @@
         </w:rPr>
         <w:t>Pembuangan Stopword</w:t>
       </w:r>
-      <w:bookmarkEnd w:id="34"/>
+      <w:bookmarkEnd w:id="35"/>
     </w:p>
     <w:p>
       <w:pPr>
@@ -16409,6 +17479,7 @@
           <w:szCs w:val="24"/>
           <w:lang w:eastAsia="en-US"/>
         </w:rPr>
+        <w:lastRenderedPageBreak/>
         <w:t>Setelah itu, kalimat tweet kemudian dilakukan proses pembuangan stopword menggunakan dataset sebanyak</w:t>
       </w:r>
       <w:r>
@@ -18451,14 +19522,14 @@
       <w:pPr>
         <w:pStyle w:val="Heading2"/>
       </w:pPr>
-      <w:bookmarkStart w:id="35" w:name="_Toc469134663"/>
+      <w:bookmarkStart w:id="36" w:name="_Toc469134663"/>
       <w:r>
         <w:rPr>
           <w:lang w:eastAsia="en-US"/>
         </w:rPr>
         <w:t>Seleksi fitur</w:t>
       </w:r>
-      <w:bookmarkEnd w:id="35"/>
+      <w:bookmarkEnd w:id="36"/>
     </w:p>
     <w:p>
       <w:pPr>
@@ -19097,7 +20168,6 @@
                 <w:color w:val="000000"/>
                 <w:szCs w:val="24"/>
               </w:rPr>
-              <w:lastRenderedPageBreak/>
               <w:t>Percobaan 4</w:t>
             </w:r>
           </w:p>
@@ -19166,15 +20236,74 @@
             </w:pPr>
             <w:r>
               <w:rPr>
-                <w:color w:val="000000"/>
-                <w:szCs w:val="24"/>
-              </w:rPr>
-              <w:pict w14:anchorId="5B546C28">
-                <v:shape id="_x0000_s1034" type="#_x0000_t75" alt="Salin" href="http://localhost/phpmyadmin/tbl_change.php?db=sentiment-analysis&amp;table=tokenizing_process&amp;where_clause=%60tokenizing_process%60.%60id%60+%3D+27&amp;clause_is_unique=1&amp;sql_query=SELECT+%2A+FROM+%60tokenizing_process%60+ORDER+BY+%60id%60+ASC+&amp;goto=sql.php&amp;default_action=insert&amp;token=fc6aab4f397d98ffba6d293019a012b" style="position:absolute;left:0;text-align:left;margin-left:0;margin-top:0;width:.75pt;height:.75pt;z-index:251669504;visibility:visible;mso-position-horizontal-relative:text;mso-position-vertical-relative:text" o:gfxdata="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" o:button="t">
-                  <v:fill o:detectmouseclick="t"/>
-                  <v:imagedata r:id="rId22" o:title=""/>
-                </v:shape>
-              </w:pict>
+                <w:noProof/>
+                <w:color w:val="000000"/>
+                <w:szCs w:val="24"/>
+                <w:lang w:eastAsia="en-US"/>
+              </w:rPr>
+              <w:drawing>
+                <wp:anchor distT="0" distB="0" distL="114300" distR="114300" simplePos="0" relativeHeight="251669504" behindDoc="0" locked="0" layoutInCell="1" allowOverlap="1" wp14:anchorId="5B546C28">
+                  <wp:simplePos x="0" y="0"/>
+                  <wp:positionH relativeFrom="column">
+                    <wp:posOffset>0</wp:posOffset>
+                  </wp:positionH>
+                  <wp:positionV relativeFrom="paragraph">
+                    <wp:posOffset>0</wp:posOffset>
+                  </wp:positionV>
+                  <wp:extent cx="9525" cy="9525"/>
+                  <wp:effectExtent l="0" t="0" r="0" b="0"/>
+                  <wp:wrapNone/>
+                  <wp:docPr id="55" name="Picture 10" descr="Salin">
+                    <a:hlinkClick xmlns:a="http://schemas.openxmlformats.org/drawingml/2006/main" r:id="rId22"/>
+                  </wp:docPr>
+                  <wp:cNvGraphicFramePr>
+                    <a:graphicFrameLocks xmlns:a="http://schemas.openxmlformats.org/drawingml/2006/main" noChangeAspect="1"/>
+                  </wp:cNvGraphicFramePr>
+                  <a:graphic xmlns:a="http://schemas.openxmlformats.org/drawingml/2006/main">
+                    <a:graphicData uri="http://schemas.openxmlformats.org/drawingml/2006/picture">
+                      <pic:pic xmlns:pic="http://schemas.openxmlformats.org/drawingml/2006/picture">
+                        <pic:nvPicPr>
+                          <pic:cNvPr id="0" name="Picture 10" descr="Salin">
+                            <a:hlinkClick r:id="rId22"/>
+                          </pic:cNvPr>
+                          <pic:cNvPicPr>
+                            <a:picLocks noChangeAspect="1" noChangeArrowheads="1"/>
+                          </pic:cNvPicPr>
+                        </pic:nvPicPr>
+                        <pic:blipFill>
+                          <a:blip r:embed="rId23">
+                            <a:extLst>
+                              <a:ext uri="{28A0092B-C50C-407E-A947-70E740481C1C}">
+                                <a14:useLocalDpi xmlns:a14="http://schemas.microsoft.com/office/drawing/2010/main" val="0"/>
+                              </a:ext>
+                            </a:extLst>
+                          </a:blip>
+                          <a:srcRect/>
+                          <a:stretch>
+                            <a:fillRect/>
+                          </a:stretch>
+                        </pic:blipFill>
+                        <pic:spPr bwMode="auto">
+                          <a:xfrm>
+                            <a:off x="0" y="0"/>
+                            <a:ext cx="9525" cy="9525"/>
+                          </a:xfrm>
+                          <a:prstGeom prst="rect">
+                            <a:avLst/>
+                          </a:prstGeom>
+                          <a:noFill/>
+                        </pic:spPr>
+                      </pic:pic>
+                    </a:graphicData>
+                  </a:graphic>
+                  <wp14:sizeRelH relativeFrom="page">
+                    <wp14:pctWidth>0</wp14:pctWidth>
+                  </wp14:sizeRelH>
+                  <wp14:sizeRelV relativeFrom="page">
+                    <wp14:pctHeight>0</wp14:pctHeight>
+                  </wp14:sizeRelV>
+                </wp:anchor>
+              </w:drawing>
             </w:r>
             <w:r>
               <w:rPr>
@@ -19871,6 +21000,7 @@
                 <w:color w:val="000000"/>
                 <w:szCs w:val="24"/>
               </w:rPr>
+              <w:lastRenderedPageBreak/>
               <w:t>Percobaan 10</w:t>
             </w:r>
           </w:p>
@@ -21909,14 +23039,14 @@
       <w:pPr>
         <w:pStyle w:val="Heading2"/>
       </w:pPr>
-      <w:bookmarkStart w:id="36" w:name="_Toc469134664"/>
+      <w:bookmarkStart w:id="37" w:name="_Toc469134664"/>
       <w:r>
         <w:t>Evaluasi</w:t>
       </w:r>
       <w:r>
         <w:t xml:space="preserve"> Klasifikasi</w:t>
       </w:r>
-      <w:bookmarkEnd w:id="36"/>
+      <w:bookmarkEnd w:id="37"/>
     </w:p>
     <w:p>
       <w:pPr>
@@ -22509,7 +23639,6 @@
                 <w:color w:val="000000"/>
                 <w:szCs w:val="24"/>
               </w:rPr>
-              <w:lastRenderedPageBreak/>
               <w:t>Percobaan 6</w:t>
             </w:r>
           </w:p>
@@ -23260,10 +24389,10 @@
         <w:tblLook w:val="04A0" w:firstRow="1" w:lastRow="0" w:firstColumn="1" w:lastColumn="0" w:noHBand="0" w:noVBand="1"/>
       </w:tblPr>
       <w:tblGrid>
-        <w:gridCol w:w="2038"/>
-        <w:gridCol w:w="2038"/>
-        <w:gridCol w:w="2039"/>
-        <w:gridCol w:w="2039"/>
+        <w:gridCol w:w="2001"/>
+        <w:gridCol w:w="1977"/>
+        <w:gridCol w:w="1983"/>
+        <w:gridCol w:w="1977"/>
       </w:tblGrid>
       <w:tr>
         <w:tc>
@@ -23335,7 +24464,7 @@
                 </mc:Choice>
                 <mc:Fallback>
                   <w:pict>
-                    <v:line w14:anchorId="72ACCAD8" id="Straight Connector 3" o:spid="_x0000_s1026" style="position:absolute;z-index:251659264;visibility:visible;mso-wrap-style:square;mso-wrap-distance-left:9pt;mso-wrap-distance-top:0;mso-wrap-distance-right:9pt;mso-wrap-distance-bottom:0;mso-position-horizontal:absolute;mso-position-horizontal-relative:page;mso-position-vertical:absolute;mso-position-vertical-relative:margin" from="-2.05pt,-.4pt" to="97.1pt,27.45pt" o:gfxdata="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" strokecolor="black [3040]">
+                    <v:line w14:anchorId="4138873A" id="Straight Connector 3" o:spid="_x0000_s1026" style="position:absolute;z-index:251659264;visibility:visible;mso-wrap-style:square;mso-wrap-distance-left:9pt;mso-wrap-distance-top:0;mso-wrap-distance-right:9pt;mso-wrap-distance-bottom:0;mso-position-horizontal:absolute;mso-position-horizontal-relative:page;mso-position-vertical:absolute;mso-position-vertical-relative:margin" from="-2.05pt,-.4pt" to="97.1pt,27.45pt" o:gfxdata="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" strokecolor="black [3040]">
                       <w10:wrap anchorx="page" anchory="margin"/>
                     </v:line>
                   </w:pict>
@@ -23818,10 +24947,10 @@
         <w:tblLook w:val="04A0" w:firstRow="1" w:lastRow="0" w:firstColumn="1" w:lastColumn="0" w:noHBand="0" w:noVBand="1"/>
       </w:tblPr>
       <w:tblGrid>
-        <w:gridCol w:w="2038"/>
-        <w:gridCol w:w="2038"/>
-        <w:gridCol w:w="2039"/>
-        <w:gridCol w:w="2039"/>
+        <w:gridCol w:w="2001"/>
+        <w:gridCol w:w="1977"/>
+        <w:gridCol w:w="1983"/>
+        <w:gridCol w:w="1977"/>
       </w:tblGrid>
       <w:tr>
         <w:tc>
@@ -23893,7 +25022,7 @@
                 </mc:Choice>
                 <mc:Fallback>
                   <w:pict>
-                    <v:line w14:anchorId="73D294E5" id="Straight Connector 4" o:spid="_x0000_s1026" style="position:absolute;z-index:251661312;visibility:visible;mso-wrap-style:square;mso-wrap-distance-left:9pt;mso-wrap-distance-top:0;mso-wrap-distance-right:9pt;mso-wrap-distance-bottom:0;mso-position-horizontal:absolute;mso-position-horizontal-relative:page;mso-position-vertical:absolute;mso-position-vertical-relative:margin" from="-2.05pt,-.4pt" to="97.1pt,27.45pt" o:gfxdata="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" strokecolor="black [3040]">
+                    <v:line w14:anchorId="76FF0F4A" id="Straight Connector 4" o:spid="_x0000_s1026" style="position:absolute;z-index:251661312;visibility:visible;mso-wrap-style:square;mso-wrap-distance-left:9pt;mso-wrap-distance-top:0;mso-wrap-distance-right:9pt;mso-wrap-distance-bottom:0;mso-position-horizontal:absolute;mso-position-horizontal-relative:page;mso-position-vertical:absolute;mso-position-vertical-relative:margin" from="-2.05pt,-.4pt" to="97.1pt,27.45pt" o:gfxdata="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" strokecolor="black [3040]">
                       <w10:wrap anchorx="page" anchory="margin"/>
                     </v:line>
                   </w:pict>
@@ -27956,14 +29085,14 @@
           <w:lang w:eastAsia="en-US"/>
         </w:rPr>
       </w:pPr>
-      <w:bookmarkStart w:id="37" w:name="_Toc469134665"/>
+      <w:bookmarkStart w:id="38" w:name="_Toc469134665"/>
       <w:r>
         <w:rPr>
           <w:lang w:eastAsia="en-US"/>
         </w:rPr>
         <w:t>Clustering</w:t>
       </w:r>
-      <w:bookmarkEnd w:id="37"/>
+      <w:bookmarkEnd w:id="38"/>
     </w:p>
     <w:p>
       <w:pPr>
@@ -28173,7 +29302,7 @@
           </mc:Choice>
           <mc:Fallback>
             <w:pict>
-              <v:line w14:anchorId="1506ED93" id="Straight Connector 8" o:spid="_x0000_s1026" style="position:absolute;z-index:251665408;visibility:visible;mso-wrap-style:square;mso-width-percent:0;mso-height-percent:0;mso-wrap-distance-left:9pt;mso-wrap-distance-top:0;mso-wrap-distance-right:9pt;mso-wrap-distance-bottom:0;mso-position-horizontal:absolute;mso-position-horizontal-relative:text;mso-position-vertical:absolute;mso-position-vertical-relative:text;mso-width-percent:0;mso-height-percent:0;mso-width-relative:margin;mso-height-relative:margin" from="38.1pt,14.7pt" to="119.1pt,41.7pt" o:gfxdata="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" strokecolor="black [3040]"/>
+              <v:line w14:anchorId="7128C981" id="Straight Connector 8" o:spid="_x0000_s1026" style="position:absolute;z-index:251665408;visibility:visible;mso-wrap-style:square;mso-width-percent:0;mso-height-percent:0;mso-wrap-distance-left:9pt;mso-wrap-distance-top:0;mso-wrap-distance-right:9pt;mso-wrap-distance-bottom:0;mso-position-horizontal:absolute;mso-position-horizontal-relative:text;mso-position-vertical:absolute;mso-position-vertical-relative:text;mso-width-percent:0;mso-height-percent:0;mso-width-relative:margin;mso-height-relative:margin" from="38.1pt,14.7pt" to="119.1pt,41.7pt" o:gfxdata="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" strokecolor="black [3040]"/>
             </w:pict>
           </mc:Fallback>
         </mc:AlternateContent>
@@ -28585,7 +29714,7 @@
                 </mc:Choice>
                 <mc:Fallback>
                   <w:pict>
-                    <v:line w14:anchorId="6E85F44A" id="Straight Connector 10" o:spid="_x0000_s1026" style="position:absolute;z-index:251671552;visibility:visible;mso-wrap-style:square;mso-width-percent:0;mso-height-percent:0;mso-wrap-distance-left:9pt;mso-wrap-distance-top:0;mso-wrap-distance-right:9pt;mso-wrap-distance-bottom:0;mso-position-horizontal:absolute;mso-position-horizontal-relative:text;mso-position-vertical:absolute;mso-position-vertical-relative:text;mso-width-percent:0;mso-height-percent:0;mso-width-relative:margin;mso-height-relative:margin" from="-5.55pt,-.7pt" to="100.2pt,27.8pt" o:gfxdata="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" strokecolor="black [3040]"/>
+                    <v:line w14:anchorId="67C97C79" id="Straight Connector 10" o:spid="_x0000_s1026" style="position:absolute;z-index:251671552;visibility:visible;mso-wrap-style:square;mso-width-percent:0;mso-height-percent:0;mso-wrap-distance-left:9pt;mso-wrap-distance-top:0;mso-wrap-distance-right:9pt;mso-wrap-distance-bottom:0;mso-position-horizontal:absolute;mso-position-horizontal-relative:text;mso-position-vertical:absolute;mso-position-vertical-relative:text;mso-width-percent:0;mso-height-percent:0;mso-width-relative:margin;mso-height-relative:margin" from="-5.55pt,-.7pt" to="100.2pt,27.8pt" o:gfxdata="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" strokecolor="black [3040]"/>
                   </w:pict>
                 </mc:Fallback>
               </mc:AlternateContent>
@@ -28957,7 +30086,7 @@
                 </mc:Choice>
                 <mc:Fallback>
                   <w:pict>
-                    <v:line w14:anchorId="6CF5CC79" id="Straight Connector 11" o:spid="_x0000_s1026" style="position:absolute;z-index:251673600;visibility:visible;mso-wrap-style:square;mso-width-percent:0;mso-height-percent:0;mso-wrap-distance-left:9pt;mso-wrap-distance-top:0;mso-wrap-distance-right:9pt;mso-wrap-distance-bottom:0;mso-position-horizontal:absolute;mso-position-horizontal-relative:text;mso-position-vertical:absolute;mso-position-vertical-relative:text;mso-width-percent:0;mso-height-percent:0;mso-width-relative:margin;mso-height-relative:margin" from="-5.65pt,-.65pt" to="101.6pt,27.85pt" o:gfxdata="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" strokecolor="black [3040]"/>
+                    <v:line w14:anchorId="26701A06" id="Straight Connector 11" o:spid="_x0000_s1026" style="position:absolute;z-index:251673600;visibility:visible;mso-wrap-style:square;mso-width-percent:0;mso-height-percent:0;mso-wrap-distance-left:9pt;mso-wrap-distance-top:0;mso-wrap-distance-right:9pt;mso-wrap-distance-bottom:0;mso-position-horizontal:absolute;mso-position-horizontal-relative:text;mso-position-vertical:absolute;mso-position-vertical-relative:text;mso-width-percent:0;mso-height-percent:0;mso-width-relative:margin;mso-height-relative:margin" from="-5.65pt,-.65pt" to="101.6pt,27.85pt" o:gfxdata="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" strokecolor="black [3040]"/>
                   </w:pict>
                 </mc:Fallback>
               </mc:AlternateContent>
@@ -29217,12 +30346,12 @@
       <w:pPr>
         <w:pStyle w:val="Heading2"/>
       </w:pPr>
-      <w:bookmarkStart w:id="38" w:name="_Toc469134666"/>
+      <w:bookmarkStart w:id="39" w:name="_Toc469134666"/>
       <w:r>
         <w:lastRenderedPageBreak/>
         <w:t>Evaluasi</w:t>
       </w:r>
-      <w:bookmarkEnd w:id="38"/>
+      <w:bookmarkEnd w:id="39"/>
     </w:p>
     <w:p>
       <w:pPr>
@@ -34901,8 +36030,8 @@
           <w:lang w:val="id-ID"/>
         </w:rPr>
       </w:pPr>
-      <w:bookmarkStart w:id="39" w:name="OLE_LINK1"/>
-      <w:bookmarkStart w:id="40" w:name="OLE_LINK2"/>
+      <w:bookmarkStart w:id="40" w:name="OLE_LINK1"/>
+      <w:bookmarkStart w:id="41" w:name="OLE_LINK2"/>
       <w:r>
         <w:t xml:space="preserve">Tabel 16. </w:t>
       </w:r>
@@ -34976,16 +36105,16 @@
                 <w:lang w:val="id-ID"/>
               </w:rPr>
             </w:pPr>
-            <w:bookmarkStart w:id="41" w:name="OLE_LINK7"/>
-            <w:bookmarkStart w:id="42" w:name="OLE_LINK8"/>
+            <w:bookmarkStart w:id="42" w:name="OLE_LINK7"/>
+            <w:bookmarkStart w:id="43" w:name="OLE_LINK8"/>
             <w:r>
               <w:rPr>
                 <w:lang w:val="id-ID"/>
               </w:rPr>
               <w:t>TF Positi</w:t>
             </w:r>
-            <w:bookmarkEnd w:id="41"/>
             <w:bookmarkEnd w:id="42"/>
+            <w:bookmarkEnd w:id="43"/>
             <w:r>
               <w:rPr>
                 <w:lang w:val="id-ID"/>
@@ -36367,8 +37496,8 @@
           </w:p>
         </w:tc>
       </w:tr>
-      <w:bookmarkEnd w:id="39"/>
       <w:bookmarkEnd w:id="40"/>
+      <w:bookmarkEnd w:id="41"/>
     </w:tbl>
     <w:p>
       <w:pPr>
@@ -37264,24 +38393,24 @@
         <w:pStyle w:val="Heading1"/>
         <w:spacing w:before="240"/>
       </w:pPr>
-      <w:bookmarkStart w:id="43" w:name="_Toc469134667"/>
+      <w:bookmarkStart w:id="44" w:name="_Toc469134667"/>
       <w:r>
         <w:lastRenderedPageBreak/>
         <w:t>KESIMPULAN DAN SARAN</w:t>
       </w:r>
-      <w:bookmarkEnd w:id="43"/>
+      <w:bookmarkEnd w:id="44"/>
     </w:p>
     <w:p>
       <w:pPr>
         <w:pStyle w:val="Heading2"/>
       </w:pPr>
-      <w:bookmarkStart w:id="44" w:name="_Toc469134668"/>
-      <w:bookmarkStart w:id="45" w:name="OLE_LINK5"/>
-      <w:bookmarkStart w:id="46" w:name="OLE_LINK6"/>
+      <w:bookmarkStart w:id="45" w:name="_Toc469134668"/>
+      <w:bookmarkStart w:id="46" w:name="OLE_LINK5"/>
+      <w:bookmarkStart w:id="47" w:name="OLE_LINK6"/>
       <w:r>
         <w:t>Kesimpulan</w:t>
       </w:r>
-      <w:bookmarkEnd w:id="44"/>
+      <w:bookmarkEnd w:id="45"/>
     </w:p>
     <w:p>
       <w:r>
@@ -37311,9 +38440,9 @@
       <w:r>
         <w:t xml:space="preserve"> Hasil percobaan menunjukkan terjadinya penurunan </w:t>
       </w:r>
-      <w:bookmarkStart w:id="47" w:name="OLE_LINK14"/>
-      <w:bookmarkStart w:id="48" w:name="OLE_LINK15"/>
-      <w:bookmarkStart w:id="49" w:name="OLE_LINK16"/>
+      <w:bookmarkStart w:id="48" w:name="OLE_LINK14"/>
+      <w:bookmarkStart w:id="49" w:name="OLE_LINK15"/>
+      <w:bookmarkStart w:id="50" w:name="OLE_LINK16"/>
       <w:r>
         <w:t>akurasi</w:t>
       </w:r>
@@ -37371,9 +38500,9 @@
       <w:r>
         <w:t xml:space="preserve"> </w:t>
       </w:r>
-      <w:bookmarkEnd w:id="47"/>
       <w:bookmarkEnd w:id="48"/>
       <w:bookmarkEnd w:id="49"/>
+      <w:bookmarkEnd w:id="50"/>
       <w:r>
         <w:t>Dengan menggunakan Negation Handling juga menurunkan nilai Recall sebesar 0.75% untuk positif, untuk negatif 0.28% dan 0.73% untuk netral</w:t>
       </w:r>
@@ -37396,16 +38525,16 @@
           <w:lang w:val="id-ID"/>
         </w:rPr>
       </w:pPr>
-      <w:bookmarkStart w:id="50" w:name="_Toc469134669"/>
-      <w:bookmarkEnd w:id="45"/>
+      <w:bookmarkStart w:id="51" w:name="_Toc469134669"/>
       <w:bookmarkEnd w:id="46"/>
+      <w:bookmarkEnd w:id="47"/>
       <w:r>
         <w:rPr>
           <w:lang w:val="id-ID"/>
         </w:rPr>
         <w:t>Saran</w:t>
       </w:r>
-      <w:bookmarkEnd w:id="50"/>
+      <w:bookmarkEnd w:id="51"/>
     </w:p>
     <w:p>
       <w:pPr>
@@ -37453,7 +38582,7 @@
           <w:lang w:val="id-ID"/>
         </w:rPr>
       </w:pPr>
-      <w:bookmarkStart w:id="51" w:name="_Toc469134670"/>
+      <w:bookmarkStart w:id="52" w:name="_Toc469134670"/>
       <w:r>
         <w:rPr>
           <w:lang w:val="id-ID"/>
@@ -37461,7 +38590,7 @@
         <w:lastRenderedPageBreak/>
         <w:t>DAFTAR PUSTAKA</w:t>
       </w:r>
-      <w:bookmarkEnd w:id="51"/>
+      <w:bookmarkEnd w:id="52"/>
     </w:p>
     <w:p>
       <w:pPr>
@@ -37896,18 +39025,18 @@
           <w:lang w:val="id-ID"/>
         </w:rPr>
       </w:pPr>
-      <w:bookmarkStart w:id="52" w:name="OLE_LINK3"/>
-      <w:bookmarkStart w:id="53" w:name="OLE_LINK4"/>
-      <w:bookmarkStart w:id="54" w:name="OLE_LINK9"/>
+      <w:bookmarkStart w:id="53" w:name="OLE_LINK3"/>
+      <w:bookmarkStart w:id="54" w:name="OLE_LINK4"/>
+      <w:bookmarkStart w:id="55" w:name="OLE_LINK9"/>
       <w:r>
         <w:rPr>
           <w:lang w:val="id-ID"/>
         </w:rPr>
         <w:t xml:space="preserve">Liu, Bing. </w:t>
       </w:r>
-      <w:bookmarkEnd w:id="52"/>
       <w:bookmarkEnd w:id="53"/>
       <w:bookmarkEnd w:id="54"/>
+      <w:bookmarkEnd w:id="55"/>
       <w:r>
         <w:rPr>
           <w:lang w:val="id-ID"/>
@@ -38741,7 +39870,7 @@
       </w:r>
     </w:p>
     <w:sectPr>
-      <w:headerReference w:type="first" r:id="rId23"/>
+      <w:headerReference w:type="first" r:id="rId24"/>
       <w:pgSz w:w="11907" w:h="16839" w:code="9"/>
       <w:pgMar w:top="1701" w:right="1701" w:bottom="1701" w:left="1701" w:header="720" w:footer="540" w:gutter="567"/>
       <w:pgNumType w:start="1"/>
@@ -39024,7 +40153,7 @@
         </mc:Choice>
         <mc:Fallback>
           <w:pict>
-            <v:rect w14:anchorId="1909C9AE" id="Rectangle 5" o:spid="_x0000_s1026" style="position:absolute;margin-left:495pt;margin-top:-54.3pt;width:39pt;height:24.75pt;z-index:251657728;visibility:visible;mso-wrap-style:square;mso-width-percent:0;mso-height-percent:0;mso-wrap-distance-left:9pt;mso-wrap-distance-top:0;mso-wrap-distance-right:9pt;mso-wrap-distance-bottom:0;mso-position-horizontal:absolute;mso-position-horizontal-relative:page;mso-position-vertical:absolute;mso-position-vertical-relative:margin;mso-width-percent:0;mso-height-percent:0;mso-width-relative:margin;mso-height-relative:margin;v-text-anchor:top" o:gfxdata="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" o:allowoverlap="f" stroked="f">
+            <v:rect w14:anchorId="3289333B" id="Rectangle 5" o:spid="_x0000_s1026" style="position:absolute;margin-left:495pt;margin-top:-54.3pt;width:39pt;height:24.75pt;z-index:251657728;visibility:visible;mso-wrap-style:square;mso-width-percent:0;mso-height-percent:0;mso-wrap-distance-left:9pt;mso-wrap-distance-top:0;mso-wrap-distance-right:9pt;mso-wrap-distance-bottom:0;mso-position-horizontal:absolute;mso-position-horizontal-relative:page;mso-position-vertical:absolute;mso-position-vertical-relative:margin;mso-width-percent:0;mso-height-percent:0;mso-width-relative:margin;mso-height-relative:margin;v-text-anchor:top" o:gfxdata="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" o:allowoverlap="f" stroked="f">
               <w10:wrap anchorx="page" anchory="margin"/>
             </v:rect>
           </w:pict>
@@ -42195,7 +43324,7 @@
 </file>
 
 <file path=customXml/itemProps1.xml><?xml version="1.0" encoding="utf-8"?>
-<ds:datastoreItem xmlns:ds="http://schemas.openxmlformats.org/officeDocument/2006/customXml" ds:itemID="{B62FEBFA-0040-4E59-8DB6-B7C9A65223BF}">
+<ds:datastoreItem xmlns:ds="http://schemas.openxmlformats.org/officeDocument/2006/customXml" ds:itemID="{FD2D61E0-7D4E-4A9C-8191-3441BD10A965}">
   <ds:schemaRefs>
     <ds:schemaRef ds:uri="http://schemas.openxmlformats.org/officeDocument/2006/bibliography"/>
   </ds:schemaRefs>

</xml_diff>

<commit_message>
REV 15 Januari 2017 11:07 PM
</commit_message>
<xml_diff>
--- a/Skripsi_Aswin_G64144007.docx
+++ b/Skripsi_Aswin_G64144007.docx
@@ -445,7 +445,7 @@
             <v:imagedata r:id="rId8" o:title="" grayscale="t" bilevel="t"/>
             <w10:wrap type="topAndBottom" anchorx="page" anchory="page"/>
           </v:shape>
-          <o:OLEObject Type="Embed" ProgID="Word.Picture.8" ShapeID="_x0000_s1032" DrawAspect="Content" ObjectID="_1545783292" r:id="rId9"/>
+          <o:OLEObject Type="Embed" ProgID="Word.Picture.8" ShapeID="_x0000_s1032" DrawAspect="Content" ObjectID="_1545858822" r:id="rId9"/>
         </w:object>
       </w:r>
       <w:r>
@@ -11464,7 +11464,7 @@
     </w:p>
     <w:p>
       <w:pPr>
-        <w:ind w:firstLine="720"/>
+        <w:ind w:firstLine="0"/>
         <w:rPr>
           <w:rFonts w:cs="Times New Roman"/>
           <w:szCs w:val="24"/>
@@ -11476,7 +11476,23 @@
           <w:color w:val="000000"/>
           <w:szCs w:val="24"/>
         </w:rPr>
-        <w:t xml:space="preserve">dengan N adalah banyaknya dokumen dan </w:t>
+        <w:t xml:space="preserve">dengan N adalah </w:t>
+      </w:r>
+      <w:r>
+        <w:rPr>
+          <w:rFonts w:cs="Times New Roman"/>
+          <w:color w:val="000000"/>
+          <w:szCs w:val="24"/>
+        </w:rPr>
+        <w:t>jumlah seluruh</w:t>
+      </w:r>
+      <w:r>
+        <w:rPr>
+          <w:rFonts w:cs="Times New Roman"/>
+          <w:color w:val="000000"/>
+          <w:szCs w:val="24"/>
+        </w:rPr>
+        <w:t xml:space="preserve"> dokumen dan </w:t>
       </w:r>
       <m:oMath>
         <m:sSub>
@@ -11512,25 +11528,58 @@
       <w:r>
         <w:rPr>
           <w:rFonts w:cs="Times New Roman"/>
+          <w:szCs w:val="24"/>
+        </w:rPr>
+        <w:t xml:space="preserve"> </w:t>
+      </w:r>
+      <w:r>
+        <w:rPr>
+          <w:rFonts w:cs="Times New Roman"/>
           <w:color w:val="000000"/>
           <w:szCs w:val="24"/>
         </w:rPr>
-        <w:t>adalah banyaknya dokumen didalam koleksi yang mengandung term tertentu.</w:t>
-      </w:r>
-    </w:p>
-    <w:p>
-      <w:pPr>
-        <w:widowControl w:val="0"/>
-        <w:overflowPunct w:val="0"/>
-        <w:autoSpaceDE w:val="0"/>
-        <w:autoSpaceDN w:val="0"/>
-        <w:adjustRightInd w:val="0"/>
-        <w:ind w:firstLine="562"/>
-        <w:rPr>
-          <w:rFonts w:cs="Times New Roman"/>
-          <w:szCs w:val="24"/>
-        </w:rPr>
-      </w:pPr>
+        <w:t xml:space="preserve">adalah </w:t>
+      </w:r>
+      <w:r>
+        <w:rPr>
+          <w:rFonts w:cs="Times New Roman"/>
+          <w:color w:val="000000"/>
+          <w:szCs w:val="24"/>
+        </w:rPr>
+        <w:t>jumlah</w:t>
+      </w:r>
+      <w:r>
+        <w:rPr>
+          <w:rFonts w:cs="Times New Roman"/>
+          <w:color w:val="000000"/>
+          <w:szCs w:val="24"/>
+        </w:rPr>
+        <w:t xml:space="preserve"> dokumen </w:t>
+      </w:r>
+      <w:r>
+        <w:rPr>
+          <w:rFonts w:cs="Times New Roman"/>
+          <w:color w:val="000000"/>
+          <w:szCs w:val="24"/>
+        </w:rPr>
+        <w:t xml:space="preserve">yang </w:t>
+      </w:r>
+      <w:r>
+        <w:rPr>
+          <w:rFonts w:cs="Times New Roman"/>
+          <w:color w:val="000000"/>
+          <w:szCs w:val="24"/>
+        </w:rPr>
+        <w:t>mengandung term tertentu.</w:t>
+      </w:r>
+      <w:r>
+        <w:rPr>
+          <w:rFonts w:cs="Times New Roman"/>
+          <w:color w:val="000000"/>
+          <w:szCs w:val="24"/>
+        </w:rPr>
+        <w:t xml:space="preserve"> </w:t>
+      </w:r>
       <w:r>
         <w:rPr>
           <w:rFonts w:cs="Times New Roman"/>
@@ -11538,18 +11587,7 @@
           <w:color w:val="000000"/>
           <w:szCs w:val="24"/>
         </w:rPr>
-        <w:t>Pada penelitian ini pemilihan fitur</w:t>
-      </w:r>
-      <w:bookmarkStart w:id="25" w:name="_GoBack"/>
-      <w:bookmarkEnd w:id="25"/>
-      <w:r>
-        <w:rPr>
-          <w:rFonts w:cs="Times New Roman"/>
-          <w:iCs/>
-          <w:color w:val="000000"/>
-          <w:szCs w:val="24"/>
-        </w:rPr>
-        <w:t xml:space="preserve"> IDF </w:t>
+        <w:t xml:space="preserve">Pada penelitian ini pemilihan fitur IDF </w:t>
       </w:r>
       <w:r>
         <w:rPr>
@@ -11575,22 +11613,26 @@
         <w:t>dan memiliki hasil yang akurat (Robertson 2005).</w:t>
       </w:r>
     </w:p>
-    <w:p/>
-    <w:p/>
+    <w:p>
+      <w:pPr>
+        <w:ind w:firstLine="0"/>
+      </w:pPr>
+    </w:p>
     <w:p>
       <w:pPr>
         <w:pStyle w:val="Heading2"/>
         <w:spacing w:after="0"/>
       </w:pPr>
-      <w:bookmarkStart w:id="26" w:name="_Toc469134654"/>
+      <w:bookmarkStart w:id="25" w:name="_Toc469134654"/>
       <w:r>
         <w:t>Klasifikasi</w:t>
       </w:r>
-      <w:bookmarkEnd w:id="26"/>
+      <w:bookmarkEnd w:id="25"/>
       <w:r>
         <w:t xml:space="preserve"> </w:t>
       </w:r>
     </w:p>
+    <w:p/>
     <w:p>
       <w:pPr>
         <w:ind w:firstLine="720"/>
@@ -11607,23 +11649,7 @@
           <w:color w:val="000000"/>
           <w:szCs w:val="24"/>
         </w:rPr>
-        <w:t>Penelitian ini menggunakan tiga kelas sentimen yaitu,</w:t>
-      </w:r>
-      <w:r>
-        <w:rPr>
-          <w:rFonts w:cs="Times New Roman"/>
-          <w:color w:val="000000"/>
-          <w:szCs w:val="24"/>
-        </w:rPr>
-        <w:t xml:space="preserve"> </w:t>
-      </w:r>
-      <w:r>
-        <w:rPr>
-          <w:rFonts w:cs="Times New Roman"/>
-          <w:color w:val="000000"/>
-          <w:szCs w:val="24"/>
-        </w:rPr>
-        <w:t xml:space="preserve">positif, negatif, dan netral. Data selanjutnya akan dikategorikan pada tahapan ini. Klasifikasi memiliki </w:t>
+        <w:t xml:space="preserve">Klasifikasi memiliki </w:t>
       </w:r>
       <w:r>
         <w:rPr>
@@ -11829,16 +11855,6 @@
         </w:rPr>
         <w:t>) merupakan fungsi untuk memetakan suatu dokumen ke dalam kategori tertentu, dengan X adalah kumpulan dokumen dan C merupakan kategori. Metode klasifikasi terbagi menjadi dua, yaitu metode klasifikasi berbasis vektor dan peluang. Metode klasifikasi yang digunakan pada penelitian ini adalah metode klasifikasi berbasis peluang yaitu klasifikasi Multinomial Naïve Bayes. Model klasifikasi ini digunakan karenaproses yang sederhana dan pengaplikasiannya yang mudah pada berbagai keadaan (Manning et al. 2008).</w:t>
       </w:r>
-    </w:p>
-    <w:p>
-      <w:pPr>
-        <w:rPr>
-          <w:rFonts w:ascii="NimbusRomNo9L-Regu" w:hAnsi="NimbusRomNo9L-Regu"/>
-          <w:color w:val="000000"/>
-          <w:sz w:val="20"/>
-          <w:szCs w:val="20"/>
-        </w:rPr>
-      </w:pPr>
     </w:p>
     <w:p>
       <w:pPr>
@@ -11950,15 +11966,7 @@
           <w:rFonts w:cs="Times New Roman"/>
           <w:color w:val="000000"/>
         </w:rPr>
-        <w:t xml:space="preserve">enghitung probabilitas dari suatu dokumen untuk masuk ke suatu kategori berdasarkan pada kehadiran dari kata yang sama di dalam dokumen lain yang telah ada di dalam kategori tersebut. Kelemahan dari metode ini adalah akurasinya yang rendah dari pada model lainnya. Metode Rocchio membandingkan dokumen terhadap suatu daftar term positif dan negatif bagi setiap </w:t>
-      </w:r>
-      <w:r>
-        <w:rPr>
-          <w:rFonts w:cs="Times New Roman"/>
-          <w:color w:val="000000"/>
-        </w:rPr>
-        <w:lastRenderedPageBreak/>
-        <w:t xml:space="preserve">katagori dan mengklasifikasikan sesuai dengan kehadiran atau bobot dari term-term tersebut. Metode rocchio memiliki komputasi yang tidak rumit sederhana dan mudah, tetapi kelemahan dari metode ini adalah akurasi yang rendah (Bashiri </w:t>
+        <w:t xml:space="preserve">enghitung probabilitas dari suatu dokumen untuk masuk ke suatu kategori berdasarkan pada kehadiran dari kata yang sama di dalam dokumen lain yang telah ada di dalam kategori tersebut. Kelemahan dari metode ini adalah akurasinya yang rendah dari pada model lainnya. Metode Rocchio membandingkan dokumen terhadap suatu daftar term positif dan negatif bagi setiap katagori dan mengklasifikasikan sesuai dengan kehadiran atau bobot dari term-term tersebut. Metode rocchio memiliki komputasi yang tidak rumit sederhana dan mudah, tetapi kelemahan dari metode ini adalah akurasi yang rendah (Bashiri </w:t>
       </w:r>
       <w:r>
         <w:rPr>
@@ -11974,7 +11982,15 @@
           <w:rFonts w:cs="Times New Roman"/>
           <w:color w:val="000000"/>
         </w:rPr>
-        <w:t xml:space="preserve">, 2005). Pada </w:t>
+        <w:t xml:space="preserve">, </w:t>
+      </w:r>
+      <w:r>
+        <w:rPr>
+          <w:rFonts w:cs="Times New Roman"/>
+          <w:color w:val="000000"/>
+        </w:rPr>
+        <w:lastRenderedPageBreak/>
+        <w:t xml:space="preserve">2005). Pada </w:t>
       </w:r>
       <w:r>
         <w:rPr>
@@ -13664,33 +13680,19 @@
         <w:jc w:val="left"/>
         <w:rPr>
           <w:rFonts w:cs="Times New Roman"/>
+          <w:szCs w:val="24"/>
+          <w:lang w:eastAsia="en-US"/>
+        </w:rPr>
+      </w:pPr>
+      <w:r>
+        <w:rPr>
+          <w:rFonts w:cs="Times New Roman"/>
           <w:b/>
           <w:bCs/>
           <w:color w:val="000000"/>
           <w:szCs w:val="24"/>
           <w:lang w:eastAsia="en-US"/>
         </w:rPr>
-      </w:pPr>
-    </w:p>
-    <w:p>
-      <w:pPr>
-        <w:ind w:firstLine="0"/>
-        <w:jc w:val="left"/>
-        <w:rPr>
-          <w:rFonts w:cs="Times New Roman"/>
-          <w:szCs w:val="24"/>
-          <w:lang w:eastAsia="en-US"/>
-        </w:rPr>
-      </w:pPr>
-      <w:r>
-        <w:rPr>
-          <w:rFonts w:cs="Times New Roman"/>
-          <w:b/>
-          <w:bCs/>
-          <w:color w:val="000000"/>
-          <w:szCs w:val="24"/>
-          <w:lang w:eastAsia="en-US"/>
-        </w:rPr>
         <w:t>Evaluasi</w:t>
       </w:r>
     </w:p>
@@ -13727,7 +13729,17 @@
           <w:color w:val="000000"/>
           <w:szCs w:val="24"/>
         </w:rPr>
-        <w:t>tahapan dan klasifikasi yang dilakukan dengan atau tanpa menggunakan negation handling</w:t>
+        <w:t xml:space="preserve">tahapan dan klasifikasi yang dilakukan dengan atau tanpa </w:t>
+      </w:r>
+      <w:r>
+        <w:rPr>
+          <w:rFonts w:cs="Times New Roman"/>
+          <w:iCs/>
+          <w:color w:val="000000"/>
+          <w:szCs w:val="24"/>
+        </w:rPr>
+        <w:lastRenderedPageBreak/>
+        <w:t>menggunakan negation handling</w:t>
       </w:r>
       <w:r>
         <w:rPr>
@@ -14544,8 +14556,8 @@
       <w:pPr>
         <w:pStyle w:val="Heading2"/>
       </w:pPr>
-      <w:bookmarkStart w:id="27" w:name="_Toc408239090"/>
-      <w:bookmarkStart w:id="28" w:name="_Toc469134655"/>
+      <w:bookmarkStart w:id="26" w:name="_Toc408239090"/>
+      <w:bookmarkStart w:id="27" w:name="_Toc469134655"/>
       <w:r>
         <w:t>Lingkungan</w:t>
       </w:r>
@@ -14558,8 +14570,8 @@
       <w:r>
         <w:t>Pengembangan</w:t>
       </w:r>
+      <w:bookmarkEnd w:id="26"/>
       <w:bookmarkEnd w:id="27"/>
-      <w:bookmarkEnd w:id="28"/>
     </w:p>
     <w:p>
       <w:pPr>
@@ -14914,7 +14926,6 @@
           <w:rFonts w:cs="Times New Roman"/>
           <w:i/>
         </w:rPr>
-        <w:lastRenderedPageBreak/>
         <w:t>Harddisk</w:t>
       </w:r>
       <w:r>
@@ -15039,6 +15050,7 @@
         <w:rPr>
           <w:rFonts w:cs="Times New Roman"/>
         </w:rPr>
+        <w:lastRenderedPageBreak/>
         <w:t>PHP</w:t>
       </w:r>
       <w:r>
@@ -15105,230 +15117,81 @@
       <w:r>
         <w:br w:type="page"/>
       </w:r>
-      <w:bookmarkStart w:id="29" w:name="_Toc469134656"/>
+      <w:bookmarkStart w:id="28" w:name="_Toc469134656"/>
       <w:bookmarkEnd w:id="23"/>
       <w:bookmarkEnd w:id="24"/>
       <w:r>
         <w:lastRenderedPageBreak/>
         <w:t>HASIL DAN PEMBAHASAN</w:t>
       </w:r>
-      <w:bookmarkEnd w:id="29"/>
+      <w:bookmarkEnd w:id="28"/>
     </w:p>
     <w:p>
       <w:pPr>
         <w:pStyle w:val="Heading2"/>
       </w:pPr>
-      <w:bookmarkStart w:id="30" w:name="_Toc469134657"/>
-      <w:r>
-        <w:t>Pengumpulan Data</w:t>
-      </w:r>
-      <w:bookmarkEnd w:id="30"/>
-    </w:p>
-    <w:p>
-      <w:pPr>
-        <w:rPr>
-          <w:color w:val="FF0000"/>
-        </w:rPr>
-      </w:pPr>
-      <w:r>
-        <w:t xml:space="preserve">Pengumpulan data twitter diperoleh dari </w:t>
-      </w:r>
-      <w:r>
-        <w:rPr>
-          <w:rFonts w:cs="Times New Roman"/>
-          <w:i/>
-          <w:iCs/>
+      <w:r>
+        <w:t>Praproses</w:t>
+      </w:r>
+    </w:p>
+    <w:p>
+      <w:pPr>
+        <w:ind w:firstLine="720"/>
+        <w:rPr>
+          <w:rFonts w:cs="Times New Roman"/>
           <w:color w:val="000000"/>
           <w:szCs w:val="24"/>
         </w:rPr>
-        <w:t>tags.hawksey.info</w:t>
-      </w:r>
-      <w:r>
-        <w:rPr>
-          <w:rFonts w:cs="Times New Roman"/>
-          <w:iCs/>
+      </w:pPr>
+      <w:r>
+        <w:rPr>
+          <w:rFonts w:cs="Times New Roman"/>
           <w:color w:val="000000"/>
           <w:szCs w:val="24"/>
         </w:rPr>
-        <w:t xml:space="preserve"> sebanyak 12000 data dengan kata kunci </w:t>
-      </w:r>
-      <w:r>
-        <w:rPr>
-          <w:color w:val="000000"/>
-        </w:rPr>
-        <w:t>“IPB”, “Institut Pertanian Bogor” dan “</w:t>
-      </w:r>
-      <w:r>
-        <w:rPr>
+        <w:t xml:space="preserve">Data </w:t>
+      </w:r>
+      <w:r>
+        <w:rPr>
+          <w:rFonts w:cs="Times New Roman"/>
           <w:i/>
           <w:color w:val="000000"/>
-        </w:rPr>
-        <w:t>Bogor Agricultural University</w:t>
-      </w:r>
-      <w:r>
-        <w:rPr>
+          <w:szCs w:val="24"/>
+        </w:rPr>
+        <w:t>tweet</w:t>
+      </w:r>
+      <w:r>
+        <w:rPr>
+          <w:rFonts w:cs="Times New Roman"/>
           <w:color w:val="000000"/>
-        </w:rPr>
-        <w:t>”</w:t>
-      </w:r>
-      <w:r>
-        <w:rPr>
-          <w:color w:val="000000"/>
-        </w:rPr>
-        <w:t>. Data tersebut diambil pada tanggal 10 september sam</w:t>
-      </w:r>
-      <w:r>
-        <w:rPr>
-          <w:color w:val="000000"/>
-        </w:rPr>
-        <w:t>pai dengan 16 september 2016, selanjutnya dilakukan pengumpulan data lagi pada tanggal 7 November 2016 sampai dengan tanggal 17 November 2016 dengan term “pilgub” dan “pilkadaDKI”</w:t>
-      </w:r>
-      <w:r>
-        <w:rPr>
-          <w:color w:val="000000"/>
-        </w:rPr>
-        <w:t xml:space="preserve"> </w:t>
-      </w:r>
-      <w:r>
-        <w:rPr>
-          <w:color w:val="000000"/>
-        </w:rPr>
-        <w:t xml:space="preserve">dengan jumlah data sebanyak 358 data tweet. Kemudian dilakukan juga penambahan data </w:t>
-      </w:r>
-      <w:r>
-        <w:rPr>
-          <w:color w:val="000000"/>
-        </w:rPr>
-        <w:t xml:space="preserve">dengan menambahkan data tweet lainnya sebanyak 1997 data tweet dari penelitian </w:t>
-      </w:r>
-      <w:r>
-        <w:rPr>
-          <w:color w:val="000000"/>
-        </w:rPr>
-        <w:t>Adityawan</w:t>
-      </w:r>
-      <w:r>
-        <w:rPr>
-          <w:color w:val="000000"/>
-        </w:rPr>
-        <w:t xml:space="preserve"> (2014)</w:t>
-      </w:r>
-      <w:r>
-        <w:rPr>
-          <w:color w:val="000000"/>
-        </w:rPr>
-        <w:t xml:space="preserve"> dan data dari penelitian Aziz (2013) sebanyak </w:t>
-      </w:r>
-      <w:r>
-        <w:rPr>
-          <w:rFonts w:cs="Times New Roman"/>
-          <w:color w:val="000000"/>
-        </w:rPr>
-        <w:t>27275</w:t>
-      </w:r>
-      <w:r>
-        <w:rPr>
-          <w:rFonts w:cs="Times New Roman"/>
-          <w:color w:val="000000"/>
-        </w:rPr>
-        <w:t xml:space="preserve"> data</w:t>
-      </w:r>
-      <w:r>
-        <w:rPr>
-          <w:color w:val="000000"/>
-        </w:rPr>
-        <w:t>.</w:t>
-      </w:r>
-      <w:r>
-        <w:rPr>
-          <w:color w:val="000000"/>
-        </w:rPr>
-        <w:t xml:space="preserve"> </w:t>
-      </w:r>
-    </w:p>
-    <w:p>
-      <w:pPr>
-        <w:spacing w:before="120"/>
-        <w:ind w:firstLine="720"/>
-        <w:rPr>
-          <w:color w:val="FF0000"/>
-        </w:rPr>
-      </w:pPr>
-    </w:p>
-    <w:p>
-      <w:pPr>
-        <w:pStyle w:val="Heading2"/>
-      </w:pPr>
-      <w:bookmarkStart w:id="31" w:name="_Toc469134658"/>
-      <w:r>
-        <w:t>Penentuan Sentimen Secara Manual</w:t>
-      </w:r>
-      <w:bookmarkEnd w:id="31"/>
-    </w:p>
-    <w:p>
-      <w:pPr>
-        <w:rPr>
-          <w:rFonts w:cs="Times New Roman"/>
-          <w:color w:val="000000"/>
-          <w:szCs w:val="24"/>
-        </w:rPr>
-      </w:pPr>
-      <w:r>
-        <w:t xml:space="preserve">Untuk </w:t>
-      </w:r>
-      <w:r>
-        <w:t xml:space="preserve">setiap </w:t>
-      </w:r>
-      <w:r>
-        <w:t xml:space="preserve">data yang diambil dari </w:t>
-      </w:r>
-      <w:r>
-        <w:rPr>
-          <w:i/>
-        </w:rPr>
-        <w:t>tags.hawskey.info</w:t>
-      </w:r>
-      <w:r>
-        <w:rPr>
-          <w:i/>
-        </w:rPr>
-        <w:t xml:space="preserve"> </w:t>
-      </w:r>
-      <w:r>
-        <w:t xml:space="preserve">belum memiliki label sentimen, sehingga dilakukan penentuan sentimen secara manual dan pembersihan data duplikat yang menghasilkan </w:t>
-      </w:r>
-      <w:r>
-        <w:rPr>
-          <w:rFonts w:cs="Times New Roman"/>
-          <w:color w:val="000000"/>
-          <w:szCs w:val="24"/>
-        </w:rPr>
-        <w:t xml:space="preserve">sebanyak 2923 data tweet bersentimen untuk data dengan kata kunci </w:t>
-      </w:r>
-      <w:r>
-        <w:rPr>
-          <w:color w:val="000000"/>
-        </w:rPr>
-        <w:t>“IPB”, “Institut Pertanian Bogor” dan “</w:t>
-      </w:r>
-      <w:r>
-        <w:rPr>
+          <w:szCs w:val="24"/>
+        </w:rPr>
+        <w:t xml:space="preserve"> yang didapatkan dari system </w:t>
+      </w:r>
+      <w:r>
+        <w:rPr>
+          <w:rFonts w:cs="Times New Roman"/>
           <w:i/>
           <w:color w:val="000000"/>
-        </w:rPr>
-        <w:t>Bogor Agricultural University</w:t>
-      </w:r>
-      <w:r>
-        <w:rPr>
+          <w:szCs w:val="24"/>
+        </w:rPr>
+        <w:t xml:space="preserve">tags.hawskey.info </w:t>
+      </w:r>
+      <w:r>
+        <w:rPr>
+          <w:rFonts w:cs="Times New Roman"/>
           <w:color w:val="000000"/>
-        </w:rPr>
-        <w:t>”</w:t>
-      </w:r>
-      <w:r>
-        <w:rPr>
+          <w:szCs w:val="24"/>
+        </w:rPr>
+        <w:t xml:space="preserve">dengan keyword “IPB”, “Institut Pertanian Bogor” dan “Bogor Agricultural University” sebanyak 16635 data. Data tersebut diambil pada tanggal 10 September 2016 sampai dengan 16 September 2016. Data tersebut kemudian dibersihkan dengan menghapus tweet dengan Bahasa selain Bahasa Indonesia seperti tweet </w:t>
+      </w:r>
+      <w:r>
+        <w:rPr>
+          <w:rFonts w:cs="Times New Roman"/>
           <w:color w:val="000000"/>
-        </w:rPr>
-        <w:t xml:space="preserve">. Masing – masing memiliki jumlah tweet tiap kelasnya sebesar </w:t>
+          <w:szCs w:val="24"/>
+        </w:rPr>
+        <w:t>“</w:t>
       </w:r>
       <w:r>
         <w:rPr>
@@ -15336,7 +15199,7 @@
           <w:color w:val="000000"/>
           <w:szCs w:val="24"/>
         </w:rPr>
-        <w:t>512 positif, 113 negatif, dan 2289 netral. Hal</w:t>
+        <w:t>عار ما يفعله عبدالعزيز محمد السعد العجلان الكهل و #أبناء_محمد_السعد_العجلان بمحاربة ابناء عمهم وخالهم  عجلان واخوانه</w:t>
       </w:r>
       <w:r>
         <w:rPr>
@@ -15344,7 +15207,7 @@
           <w:color w:val="000000"/>
           <w:szCs w:val="24"/>
         </w:rPr>
-        <w:t xml:space="preserve"> yang sama juga dilakukan unt</w:t>
+        <w:t xml:space="preserve">  Ipb” atau “</w:t>
       </w:r>
       <w:r>
         <w:rPr>
@@ -15352,13 +15215,15 @@
           <w:color w:val="000000"/>
           <w:szCs w:val="24"/>
         </w:rPr>
-        <w:t xml:space="preserve">uk data dengan kata kunci </w:t>
-      </w:r>
-      <w:r>
-        <w:rPr>
+        <w:t xml:space="preserve">Как продать автомобиль самостоятельно форум powered by ipb Автору киров ЖМИ НА ССЫЛКУ </w:t>
+      </w:r>
+      <w:r>
+        <w:rPr>
+          <w:rFonts w:ascii="Segoe UI Symbol" w:hAnsi="Segoe UI Symbol" w:cs="Segoe UI Symbol"/>
           <w:color w:val="000000"/>
-        </w:rPr>
-        <w:t xml:space="preserve">“pilgub” dan “pilkadaDKI”, sehingga diperoleh </w:t>
+          <w:szCs w:val="24"/>
+        </w:rPr>
+        <w:t>➡</w:t>
       </w:r>
       <w:r>
         <w:rPr>
@@ -15366,7 +15231,7 @@
           <w:color w:val="000000"/>
           <w:szCs w:val="24"/>
         </w:rPr>
-        <w:t>208 data tweet, dengan tia</w:t>
+        <w:t xml:space="preserve"> https://t.co/dUZIGt8AEC https://t.co/NOFDGdwA0t</w:t>
       </w:r>
       <w:r>
         <w:rPr>
@@ -15374,7 +15239,7 @@
           <w:color w:val="000000"/>
           <w:szCs w:val="24"/>
         </w:rPr>
-        <w:t xml:space="preserve">p kelasnya adalah sebanyak </w:t>
+        <w:t xml:space="preserve">” ditemukan dalam data yang diperoleh maka tweet tersebut akan dihapus. Selanjutnya adalah penghapusan tweet yang duplikat. Dari kedua proses diatas </w:t>
       </w:r>
       <w:r>
         <w:rPr>
@@ -15382,23 +15247,26 @@
           <w:color w:val="000000"/>
           <w:szCs w:val="24"/>
         </w:rPr>
-        <w:t>60</w:t>
-      </w:r>
-      <w:r>
+        <w:t xml:space="preserve">data tweet terpotong sebanyak 13.721 data, sehingga menghasilkan 2914 data. </w:t>
+      </w:r>
+    </w:p>
+    <w:p>
+      <w:pPr>
+        <w:ind w:firstLine="0"/>
         <w:rPr>
           <w:rFonts w:cs="Times New Roman"/>
           <w:color w:val="000000"/>
           <w:szCs w:val="24"/>
         </w:rPr>
-        <w:t xml:space="preserve"> sentimen</w:t>
-      </w:r>
+      </w:pPr>
       <w:r>
         <w:rPr>
           <w:rFonts w:cs="Times New Roman"/>
           <w:color w:val="000000"/>
           <w:szCs w:val="24"/>
         </w:rPr>
-        <w:t xml:space="preserve"> positif, 48</w:t>
+        <w:tab/>
+        <w:t>Dari data yang telah dibersihkan akan dilakukan pemberian label sentimen. Karena pemberian label sentiment dilakukan secara subyektif makan pemberian sentimen dilakukan oleh 5 orang.</w:t>
       </w:r>
       <w:r>
         <w:rPr>
@@ -15406,31 +15274,35 @@
           <w:color w:val="000000"/>
           <w:szCs w:val="24"/>
         </w:rPr>
-        <w:t xml:space="preserve"> sentimen</w:t>
-      </w:r>
-      <w:r>
+        <w:t xml:space="preserve"> Dari setiap tweet akan disentimen oleh 5 orang dan hasil sentimen diambil dari sentimen yang muncul paling banyak. Hasil yang didapatkan adalah 512 kelas positif, 113 kelas negatif dan 2289 kelas netral.</w:t>
+      </w:r>
+    </w:p>
+    <w:p>
+      <w:pPr>
+        <w:ind w:firstLine="0"/>
         <w:rPr>
           <w:rFonts w:cs="Times New Roman"/>
           <w:color w:val="000000"/>
           <w:szCs w:val="24"/>
         </w:rPr>
-        <w:t xml:space="preserve"> negatif, dan 100 </w:t>
-      </w:r>
+      </w:pPr>
       <w:r>
         <w:rPr>
           <w:rFonts w:cs="Times New Roman"/>
           <w:color w:val="000000"/>
           <w:szCs w:val="24"/>
         </w:rPr>
-        <w:t xml:space="preserve"> sentimen </w:t>
-      </w:r>
-      <w:r>
-        <w:rPr>
-          <w:rFonts w:cs="Times New Roman"/>
+        <w:tab/>
+        <w:t xml:space="preserve">Dalam penelitian ini data yang dipakai adalah data seimbang sehingga data akan dipotong menurut jumlah kelas sentimen yang terkecil yaitu kelas negatif yang berjumlah 113 tweet. Karena data yang didapatkan masih sedikit untuk proses pelatihan maka dilakukan pengumpulan data lagi dengan kata kunci “pilgub” dan “pilkadaDKI” pada tanggal 16 November 2016 sampai 17 November 2016 dan diperoleh sebanyak 204 data </w:t>
+      </w:r>
+      <w:r>
+        <w:rPr>
+          <w:rFonts w:cs="Times New Roman"/>
+          <w:i/>
           <w:color w:val="000000"/>
           <w:szCs w:val="24"/>
         </w:rPr>
-        <w:t xml:space="preserve">netral. </w:t>
+        <w:t>tweet.</w:t>
       </w:r>
       <w:r>
         <w:rPr>
@@ -15438,211 +15310,1709 @@
           <w:color w:val="000000"/>
           <w:szCs w:val="24"/>
         </w:rPr>
-        <w:t>U</w:t>
-      </w:r>
-      <w:r>
+        <w:t xml:space="preserve">  Data ditambahkan lagi dari penelitian Aziz (2013) sebanyak 27.275 data dan dari penelitian Adityawan (2014) sebanyak 1297 data. Jumlah data setiap kelas pada penelitian dapat dilihat pada Tabel 3.</w:t>
+      </w:r>
+    </w:p>
+    <w:p>
+      <w:pPr>
+        <w:ind w:firstLine="0"/>
         <w:rPr>
           <w:rFonts w:cs="Times New Roman"/>
           <w:color w:val="000000"/>
           <w:szCs w:val="24"/>
         </w:rPr>
-        <w:t xml:space="preserve">ntuk </w:t>
-      </w:r>
-      <w:r>
+      </w:pPr>
+    </w:p>
+    <w:p>
+      <w:pPr>
+        <w:widowControl w:val="0"/>
+        <w:overflowPunct w:val="0"/>
+        <w:autoSpaceDE w:val="0"/>
+        <w:autoSpaceDN w:val="0"/>
+        <w:adjustRightInd w:val="0"/>
+        <w:spacing w:line="214" w:lineRule="auto"/>
+        <w:jc w:val="center"/>
+        <w:rPr>
+          <w:rFonts w:cs="Times New Roman"/>
+          <w:szCs w:val="24"/>
+        </w:rPr>
+      </w:pPr>
+      <w:r>
+        <w:t xml:space="preserve">Tabel </w:t>
+      </w:r>
+      <w:r>
+        <w:fldChar w:fldCharType="begin"/>
+      </w:r>
+      <w:r>
+        <w:instrText xml:space="preserve"> SEQ Tabel \* ARABIC </w:instrText>
+      </w:r>
+      <w:r>
+        <w:fldChar w:fldCharType="separate"/>
+      </w:r>
+      <w:r>
+        <w:rPr>
+          <w:noProof/>
+        </w:rPr>
+        <w:t>3</w:t>
+      </w:r>
+      <w:r>
+        <w:rPr>
+          <w:noProof/>
+        </w:rPr>
+        <w:fldChar w:fldCharType="end"/>
+      </w:r>
+      <w:r>
+        <w:rPr>
+          <w:rFonts w:cs="Times New Roman"/>
+          <w:szCs w:val="24"/>
+        </w:rPr>
+        <w:t xml:space="preserve"> </w:t>
+      </w:r>
+      <w:bookmarkStart w:id="29" w:name="_Toc472071154"/>
+      <w:r>
+        <w:rPr>
+          <w:rFonts w:cs="Times New Roman"/>
+          <w:szCs w:val="24"/>
+        </w:rPr>
+        <w:t>Jumlah Tweet yang dihasilkan dari pembersihan data</w:t>
+      </w:r>
+      <w:bookmarkEnd w:id="29"/>
+    </w:p>
+    <w:p>
+      <w:pPr>
+        <w:widowControl w:val="0"/>
+        <w:overflowPunct w:val="0"/>
+        <w:autoSpaceDE w:val="0"/>
+        <w:autoSpaceDN w:val="0"/>
+        <w:adjustRightInd w:val="0"/>
+        <w:spacing w:line="214" w:lineRule="auto"/>
+        <w:jc w:val="center"/>
+      </w:pPr>
+    </w:p>
+    <w:tbl>
+      <w:tblPr>
+        <w:tblStyle w:val="TableGrid"/>
+        <w:tblW w:w="7585" w:type="dxa"/>
+        <w:jc w:val="center"/>
+        <w:tblLook w:val="04A0" w:firstRow="1" w:lastRow="0" w:firstColumn="1" w:lastColumn="0" w:noHBand="0" w:noVBand="1"/>
+      </w:tblPr>
+      <w:tblGrid>
+        <w:gridCol w:w="2977"/>
+        <w:gridCol w:w="1559"/>
+        <w:gridCol w:w="851"/>
+        <w:gridCol w:w="992"/>
+        <w:gridCol w:w="1206"/>
+      </w:tblGrid>
+      <w:tr>
+        <w:trPr>
+          <w:jc w:val="center"/>
+        </w:trPr>
+        <w:tc>
+          <w:tcPr>
+            <w:tcW w:w="2977" w:type="dxa"/>
+            <w:vMerge w:val="restart"/>
+            <w:vAlign w:val="center"/>
+          </w:tcPr>
+          <w:p>
+            <w:pPr>
+              <w:widowControl w:val="0"/>
+              <w:overflowPunct w:val="0"/>
+              <w:autoSpaceDE w:val="0"/>
+              <w:autoSpaceDN w:val="0"/>
+              <w:adjustRightInd w:val="0"/>
+              <w:spacing w:line="214" w:lineRule="auto"/>
+              <w:ind w:firstLine="0"/>
+              <w:jc w:val="left"/>
+              <w:rPr>
+                <w:szCs w:val="24"/>
+              </w:rPr>
+            </w:pPr>
+            <w:r>
+              <w:rPr>
+                <w:szCs w:val="24"/>
+              </w:rPr>
+              <w:t>Sumber Data</w:t>
+            </w:r>
+          </w:p>
+        </w:tc>
+        <w:tc>
+          <w:tcPr>
+            <w:tcW w:w="4608" w:type="dxa"/>
+            <w:gridSpan w:val="4"/>
+            <w:tcBorders>
+              <w:bottom w:val="single" w:sz="4" w:space="0" w:color="auto"/>
+            </w:tcBorders>
+          </w:tcPr>
+          <w:p>
+            <w:pPr>
+              <w:widowControl w:val="0"/>
+              <w:overflowPunct w:val="0"/>
+              <w:autoSpaceDE w:val="0"/>
+              <w:autoSpaceDN w:val="0"/>
+              <w:adjustRightInd w:val="0"/>
+              <w:spacing w:line="214" w:lineRule="auto"/>
+              <w:ind w:firstLine="0"/>
+              <w:jc w:val="center"/>
+              <w:rPr>
+                <w:szCs w:val="24"/>
+              </w:rPr>
+            </w:pPr>
+            <w:r>
+              <w:rPr>
+                <w:szCs w:val="24"/>
+              </w:rPr>
+              <w:t xml:space="preserve">Rincian jumlah </w:t>
+            </w:r>
+            <w:r>
+              <w:rPr>
+                <w:i/>
+                <w:szCs w:val="24"/>
+              </w:rPr>
+              <w:t>tweet</w:t>
+            </w:r>
+            <w:r>
+              <w:rPr>
+                <w:szCs w:val="24"/>
+              </w:rPr>
+              <w:t xml:space="preserve"> yang dihasilkan</w:t>
+            </w:r>
+          </w:p>
+        </w:tc>
+      </w:tr>
+      <w:tr>
+        <w:trPr>
+          <w:jc w:val="center"/>
+        </w:trPr>
+        <w:tc>
+          <w:tcPr>
+            <w:tcW w:w="2977" w:type="dxa"/>
+            <w:vMerge/>
+            <w:tcBorders>
+              <w:bottom w:val="single" w:sz="4" w:space="0" w:color="auto"/>
+            </w:tcBorders>
+          </w:tcPr>
+          <w:p>
+            <w:pPr>
+              <w:widowControl w:val="0"/>
+              <w:overflowPunct w:val="0"/>
+              <w:autoSpaceDE w:val="0"/>
+              <w:autoSpaceDN w:val="0"/>
+              <w:adjustRightInd w:val="0"/>
+              <w:spacing w:line="214" w:lineRule="auto"/>
+              <w:ind w:firstLine="0"/>
+              <w:rPr>
+                <w:szCs w:val="24"/>
+              </w:rPr>
+            </w:pPr>
+          </w:p>
+        </w:tc>
+        <w:tc>
+          <w:tcPr>
+            <w:tcW w:w="1559" w:type="dxa"/>
+            <w:tcBorders>
+              <w:bottom w:val="single" w:sz="4" w:space="0" w:color="auto"/>
+            </w:tcBorders>
+          </w:tcPr>
+          <w:p>
+            <w:pPr>
+              <w:widowControl w:val="0"/>
+              <w:overflowPunct w:val="0"/>
+              <w:autoSpaceDE w:val="0"/>
+              <w:autoSpaceDN w:val="0"/>
+              <w:adjustRightInd w:val="0"/>
+              <w:spacing w:line="214" w:lineRule="auto"/>
+              <w:ind w:firstLine="0"/>
+              <w:jc w:val="center"/>
+              <w:rPr>
+                <w:szCs w:val="24"/>
+              </w:rPr>
+            </w:pPr>
+            <w:r>
+              <w:rPr>
+                <w:szCs w:val="24"/>
+              </w:rPr>
+              <w:t>Jumlah tweet</w:t>
+            </w:r>
+          </w:p>
+        </w:tc>
+        <w:tc>
+          <w:tcPr>
+            <w:tcW w:w="851" w:type="dxa"/>
+            <w:tcBorders>
+              <w:bottom w:val="single" w:sz="4" w:space="0" w:color="auto"/>
+            </w:tcBorders>
+          </w:tcPr>
+          <w:p>
+            <w:pPr>
+              <w:widowControl w:val="0"/>
+              <w:overflowPunct w:val="0"/>
+              <w:autoSpaceDE w:val="0"/>
+              <w:autoSpaceDN w:val="0"/>
+              <w:adjustRightInd w:val="0"/>
+              <w:spacing w:line="214" w:lineRule="auto"/>
+              <w:ind w:firstLine="0"/>
+              <w:jc w:val="center"/>
+              <w:rPr>
+                <w:szCs w:val="24"/>
+              </w:rPr>
+            </w:pPr>
+            <w:r>
+              <w:rPr>
+                <w:szCs w:val="24"/>
+              </w:rPr>
+              <w:t>Positif</w:t>
+            </w:r>
+          </w:p>
+        </w:tc>
+        <w:tc>
+          <w:tcPr>
+            <w:tcW w:w="992" w:type="dxa"/>
+            <w:tcBorders>
+              <w:bottom w:val="single" w:sz="4" w:space="0" w:color="auto"/>
+            </w:tcBorders>
+          </w:tcPr>
+          <w:p>
+            <w:pPr>
+              <w:widowControl w:val="0"/>
+              <w:overflowPunct w:val="0"/>
+              <w:autoSpaceDE w:val="0"/>
+              <w:autoSpaceDN w:val="0"/>
+              <w:adjustRightInd w:val="0"/>
+              <w:spacing w:line="214" w:lineRule="auto"/>
+              <w:ind w:firstLine="0"/>
+              <w:jc w:val="center"/>
+              <w:rPr>
+                <w:szCs w:val="24"/>
+              </w:rPr>
+            </w:pPr>
+            <w:r>
+              <w:rPr>
+                <w:szCs w:val="24"/>
+              </w:rPr>
+              <w:t>Negatif</w:t>
+            </w:r>
+          </w:p>
+        </w:tc>
+        <w:tc>
+          <w:tcPr>
+            <w:tcW w:w="1206" w:type="dxa"/>
+            <w:tcBorders>
+              <w:bottom w:val="single" w:sz="4" w:space="0" w:color="auto"/>
+            </w:tcBorders>
+          </w:tcPr>
+          <w:p>
+            <w:pPr>
+              <w:widowControl w:val="0"/>
+              <w:overflowPunct w:val="0"/>
+              <w:autoSpaceDE w:val="0"/>
+              <w:autoSpaceDN w:val="0"/>
+              <w:adjustRightInd w:val="0"/>
+              <w:spacing w:line="214" w:lineRule="auto"/>
+              <w:ind w:firstLine="0"/>
+              <w:jc w:val="center"/>
+              <w:rPr>
+                <w:szCs w:val="24"/>
+              </w:rPr>
+            </w:pPr>
+            <w:r>
+              <w:rPr>
+                <w:szCs w:val="24"/>
+              </w:rPr>
+              <w:t>Netral</w:t>
+            </w:r>
+          </w:p>
+        </w:tc>
+      </w:tr>
+      <w:tr>
+        <w:trPr>
+          <w:jc w:val="center"/>
+        </w:trPr>
+        <w:tc>
+          <w:tcPr>
+            <w:tcW w:w="2977" w:type="dxa"/>
+            <w:tcBorders>
+              <w:bottom w:val="nil"/>
+            </w:tcBorders>
+          </w:tcPr>
+          <w:p>
+            <w:pPr>
+              <w:widowControl w:val="0"/>
+              <w:overflowPunct w:val="0"/>
+              <w:autoSpaceDE w:val="0"/>
+              <w:autoSpaceDN w:val="0"/>
+              <w:adjustRightInd w:val="0"/>
+              <w:spacing w:line="214" w:lineRule="auto"/>
+              <w:ind w:firstLine="0"/>
+              <w:jc w:val="left"/>
+              <w:rPr>
+                <w:szCs w:val="24"/>
+              </w:rPr>
+            </w:pPr>
+            <w:r>
+              <w:rPr>
+                <w:szCs w:val="24"/>
+              </w:rPr>
+              <w:t>API Hawskey</w:t>
+            </w:r>
+          </w:p>
+        </w:tc>
+        <w:tc>
+          <w:tcPr>
+            <w:tcW w:w="1559" w:type="dxa"/>
+            <w:tcBorders>
+              <w:bottom w:val="nil"/>
+            </w:tcBorders>
+          </w:tcPr>
+          <w:p>
+            <w:pPr>
+              <w:widowControl w:val="0"/>
+              <w:overflowPunct w:val="0"/>
+              <w:autoSpaceDE w:val="0"/>
+              <w:autoSpaceDN w:val="0"/>
+              <w:adjustRightInd w:val="0"/>
+              <w:spacing w:line="214" w:lineRule="auto"/>
+              <w:ind w:firstLine="0"/>
+              <w:rPr>
+                <w:szCs w:val="24"/>
+              </w:rPr>
+            </w:pPr>
+          </w:p>
+        </w:tc>
+        <w:tc>
+          <w:tcPr>
+            <w:tcW w:w="851" w:type="dxa"/>
+            <w:tcBorders>
+              <w:bottom w:val="nil"/>
+            </w:tcBorders>
+            <w:vAlign w:val="center"/>
+          </w:tcPr>
+          <w:p>
+            <w:pPr>
+              <w:widowControl w:val="0"/>
+              <w:overflowPunct w:val="0"/>
+              <w:autoSpaceDE w:val="0"/>
+              <w:autoSpaceDN w:val="0"/>
+              <w:adjustRightInd w:val="0"/>
+              <w:spacing w:line="214" w:lineRule="auto"/>
+              <w:ind w:firstLine="0"/>
+              <w:jc w:val="right"/>
+              <w:rPr>
+                <w:szCs w:val="24"/>
+              </w:rPr>
+            </w:pPr>
+          </w:p>
+        </w:tc>
+        <w:tc>
+          <w:tcPr>
+            <w:tcW w:w="992" w:type="dxa"/>
+            <w:tcBorders>
+              <w:bottom w:val="nil"/>
+            </w:tcBorders>
+            <w:vAlign w:val="center"/>
+          </w:tcPr>
+          <w:p>
+            <w:pPr>
+              <w:widowControl w:val="0"/>
+              <w:overflowPunct w:val="0"/>
+              <w:autoSpaceDE w:val="0"/>
+              <w:autoSpaceDN w:val="0"/>
+              <w:adjustRightInd w:val="0"/>
+              <w:spacing w:line="214" w:lineRule="auto"/>
+              <w:ind w:firstLine="0"/>
+              <w:jc w:val="right"/>
+              <w:rPr>
+                <w:szCs w:val="24"/>
+              </w:rPr>
+            </w:pPr>
+          </w:p>
+        </w:tc>
+        <w:tc>
+          <w:tcPr>
+            <w:tcW w:w="1206" w:type="dxa"/>
+            <w:tcBorders>
+              <w:bottom w:val="nil"/>
+            </w:tcBorders>
+            <w:vAlign w:val="center"/>
+          </w:tcPr>
+          <w:p>
+            <w:pPr>
+              <w:widowControl w:val="0"/>
+              <w:overflowPunct w:val="0"/>
+              <w:autoSpaceDE w:val="0"/>
+              <w:autoSpaceDN w:val="0"/>
+              <w:adjustRightInd w:val="0"/>
+              <w:spacing w:line="214" w:lineRule="auto"/>
+              <w:ind w:firstLine="0"/>
+              <w:jc w:val="right"/>
+              <w:rPr>
+                <w:szCs w:val="24"/>
+              </w:rPr>
+            </w:pPr>
+          </w:p>
+        </w:tc>
+      </w:tr>
+      <w:tr>
+        <w:trPr>
+          <w:trHeight w:val="872"/>
+          <w:jc w:val="center"/>
+        </w:trPr>
+        <w:tc>
+          <w:tcPr>
+            <w:tcW w:w="2977" w:type="dxa"/>
+            <w:tcBorders>
+              <w:top w:val="nil"/>
+              <w:bottom w:val="nil"/>
+            </w:tcBorders>
+            <w:vAlign w:val="center"/>
+          </w:tcPr>
+          <w:p>
+            <w:pPr>
+              <w:widowControl w:val="0"/>
+              <w:overflowPunct w:val="0"/>
+              <w:autoSpaceDE w:val="0"/>
+              <w:autoSpaceDN w:val="0"/>
+              <w:adjustRightInd w:val="0"/>
+              <w:ind w:left="322" w:firstLine="0"/>
+              <w:jc w:val="left"/>
+              <w:rPr>
+                <w:szCs w:val="24"/>
+              </w:rPr>
+            </w:pPr>
+            <w:r>
+              <w:rPr>
+                <w:szCs w:val="24"/>
+              </w:rPr>
+              <w:t xml:space="preserve">IPB, Institut Pertanian Bogor dan </w:t>
+            </w:r>
+            <w:r>
+              <w:rPr>
+                <w:i/>
+                <w:iCs/>
+                <w:szCs w:val="24"/>
+              </w:rPr>
+              <w:t>Bogor Agricultural University</w:t>
+            </w:r>
+          </w:p>
+        </w:tc>
+        <w:tc>
+          <w:tcPr>
+            <w:tcW w:w="1559" w:type="dxa"/>
+            <w:tcBorders>
+              <w:top w:val="nil"/>
+              <w:bottom w:val="nil"/>
+            </w:tcBorders>
+            <w:vAlign w:val="center"/>
+          </w:tcPr>
+          <w:p>
+            <w:pPr>
+              <w:widowControl w:val="0"/>
+              <w:overflowPunct w:val="0"/>
+              <w:autoSpaceDE w:val="0"/>
+              <w:autoSpaceDN w:val="0"/>
+              <w:adjustRightInd w:val="0"/>
+              <w:spacing w:line="214" w:lineRule="auto"/>
+              <w:ind w:firstLine="0"/>
+              <w:jc w:val="right"/>
+              <w:rPr>
+                <w:szCs w:val="24"/>
+              </w:rPr>
+            </w:pPr>
+            <w:r>
+              <w:rPr>
+                <w:szCs w:val="24"/>
+              </w:rPr>
+              <w:t>2914</w:t>
+            </w:r>
+          </w:p>
+        </w:tc>
+        <w:tc>
+          <w:tcPr>
+            <w:tcW w:w="851" w:type="dxa"/>
+            <w:tcBorders>
+              <w:top w:val="nil"/>
+              <w:bottom w:val="nil"/>
+            </w:tcBorders>
+            <w:vAlign w:val="center"/>
+          </w:tcPr>
+          <w:p>
+            <w:pPr>
+              <w:widowControl w:val="0"/>
+              <w:overflowPunct w:val="0"/>
+              <w:autoSpaceDE w:val="0"/>
+              <w:autoSpaceDN w:val="0"/>
+              <w:adjustRightInd w:val="0"/>
+              <w:spacing w:line="214" w:lineRule="auto"/>
+              <w:ind w:firstLine="0"/>
+              <w:jc w:val="right"/>
+              <w:rPr>
+                <w:szCs w:val="24"/>
+              </w:rPr>
+            </w:pPr>
+            <w:r>
+              <w:rPr>
+                <w:szCs w:val="24"/>
+              </w:rPr>
+              <w:t>512</w:t>
+            </w:r>
+          </w:p>
+        </w:tc>
+        <w:tc>
+          <w:tcPr>
+            <w:tcW w:w="992" w:type="dxa"/>
+            <w:tcBorders>
+              <w:top w:val="nil"/>
+              <w:bottom w:val="nil"/>
+            </w:tcBorders>
+            <w:vAlign w:val="center"/>
+          </w:tcPr>
+          <w:p>
+            <w:pPr>
+              <w:widowControl w:val="0"/>
+              <w:overflowPunct w:val="0"/>
+              <w:autoSpaceDE w:val="0"/>
+              <w:autoSpaceDN w:val="0"/>
+              <w:adjustRightInd w:val="0"/>
+              <w:spacing w:line="214" w:lineRule="auto"/>
+              <w:ind w:firstLine="0"/>
+              <w:jc w:val="right"/>
+              <w:rPr>
+                <w:szCs w:val="24"/>
+              </w:rPr>
+            </w:pPr>
+            <w:r>
+              <w:rPr>
+                <w:szCs w:val="24"/>
+              </w:rPr>
+              <w:t>113</w:t>
+            </w:r>
+          </w:p>
+        </w:tc>
+        <w:tc>
+          <w:tcPr>
+            <w:tcW w:w="1206" w:type="dxa"/>
+            <w:tcBorders>
+              <w:top w:val="nil"/>
+              <w:bottom w:val="nil"/>
+            </w:tcBorders>
+            <w:vAlign w:val="center"/>
+          </w:tcPr>
+          <w:p>
+            <w:pPr>
+              <w:widowControl w:val="0"/>
+              <w:overflowPunct w:val="0"/>
+              <w:autoSpaceDE w:val="0"/>
+              <w:autoSpaceDN w:val="0"/>
+              <w:adjustRightInd w:val="0"/>
+              <w:spacing w:line="214" w:lineRule="auto"/>
+              <w:ind w:firstLine="0"/>
+              <w:jc w:val="right"/>
+              <w:rPr>
+                <w:szCs w:val="24"/>
+              </w:rPr>
+            </w:pPr>
+            <w:r>
+              <w:rPr>
+                <w:szCs w:val="24"/>
+              </w:rPr>
+              <w:t>2289</w:t>
+            </w:r>
+          </w:p>
+        </w:tc>
+      </w:tr>
+      <w:tr>
+        <w:trPr>
+          <w:trHeight w:val="425"/>
+          <w:jc w:val="center"/>
+        </w:trPr>
+        <w:tc>
+          <w:tcPr>
+            <w:tcW w:w="2977" w:type="dxa"/>
+            <w:tcBorders>
+              <w:top w:val="nil"/>
+              <w:bottom w:val="nil"/>
+            </w:tcBorders>
+            <w:vAlign w:val="center"/>
+          </w:tcPr>
+          <w:p>
+            <w:pPr>
+              <w:widowControl w:val="0"/>
+              <w:overflowPunct w:val="0"/>
+              <w:autoSpaceDE w:val="0"/>
+              <w:autoSpaceDN w:val="0"/>
+              <w:adjustRightInd w:val="0"/>
+              <w:spacing w:line="214" w:lineRule="auto"/>
+              <w:ind w:left="322" w:firstLine="0"/>
+              <w:jc w:val="left"/>
+              <w:rPr>
+                <w:szCs w:val="24"/>
+              </w:rPr>
+            </w:pPr>
+            <w:r>
+              <w:rPr>
+                <w:szCs w:val="24"/>
+              </w:rPr>
+              <w:t>Pilkada dan pilkadaDKI</w:t>
+            </w:r>
+          </w:p>
+        </w:tc>
+        <w:tc>
+          <w:tcPr>
+            <w:tcW w:w="1559" w:type="dxa"/>
+            <w:tcBorders>
+              <w:top w:val="nil"/>
+              <w:bottom w:val="nil"/>
+            </w:tcBorders>
+            <w:vAlign w:val="center"/>
+          </w:tcPr>
+          <w:p>
+            <w:pPr>
+              <w:widowControl w:val="0"/>
+              <w:overflowPunct w:val="0"/>
+              <w:autoSpaceDE w:val="0"/>
+              <w:autoSpaceDN w:val="0"/>
+              <w:adjustRightInd w:val="0"/>
+              <w:spacing w:line="214" w:lineRule="auto"/>
+              <w:ind w:firstLine="0"/>
+              <w:jc w:val="right"/>
+              <w:rPr>
+                <w:szCs w:val="24"/>
+              </w:rPr>
+            </w:pPr>
+            <w:r>
+              <w:rPr>
+                <w:szCs w:val="24"/>
+              </w:rPr>
+              <w:t>204</w:t>
+            </w:r>
+          </w:p>
+        </w:tc>
+        <w:tc>
+          <w:tcPr>
+            <w:tcW w:w="851" w:type="dxa"/>
+            <w:tcBorders>
+              <w:top w:val="nil"/>
+              <w:bottom w:val="nil"/>
+            </w:tcBorders>
+            <w:vAlign w:val="center"/>
+          </w:tcPr>
+          <w:p>
+            <w:pPr>
+              <w:widowControl w:val="0"/>
+              <w:overflowPunct w:val="0"/>
+              <w:autoSpaceDE w:val="0"/>
+              <w:autoSpaceDN w:val="0"/>
+              <w:adjustRightInd w:val="0"/>
+              <w:spacing w:line="214" w:lineRule="auto"/>
+              <w:ind w:firstLine="0"/>
+              <w:jc w:val="right"/>
+              <w:rPr>
+                <w:szCs w:val="24"/>
+              </w:rPr>
+            </w:pPr>
+            <w:r>
+              <w:rPr>
+                <w:szCs w:val="24"/>
+              </w:rPr>
+              <w:t>60</w:t>
+            </w:r>
+          </w:p>
+        </w:tc>
+        <w:tc>
+          <w:tcPr>
+            <w:tcW w:w="992" w:type="dxa"/>
+            <w:tcBorders>
+              <w:top w:val="nil"/>
+              <w:bottom w:val="nil"/>
+            </w:tcBorders>
+            <w:vAlign w:val="center"/>
+          </w:tcPr>
+          <w:p>
+            <w:pPr>
+              <w:widowControl w:val="0"/>
+              <w:overflowPunct w:val="0"/>
+              <w:autoSpaceDE w:val="0"/>
+              <w:autoSpaceDN w:val="0"/>
+              <w:adjustRightInd w:val="0"/>
+              <w:spacing w:line="214" w:lineRule="auto"/>
+              <w:ind w:firstLine="0"/>
+              <w:jc w:val="right"/>
+              <w:rPr>
+                <w:szCs w:val="24"/>
+              </w:rPr>
+            </w:pPr>
+            <w:r>
+              <w:rPr>
+                <w:szCs w:val="24"/>
+              </w:rPr>
+              <w:t>44</w:t>
+            </w:r>
+          </w:p>
+        </w:tc>
+        <w:tc>
+          <w:tcPr>
+            <w:tcW w:w="1206" w:type="dxa"/>
+            <w:tcBorders>
+              <w:top w:val="nil"/>
+              <w:bottom w:val="nil"/>
+            </w:tcBorders>
+            <w:vAlign w:val="center"/>
+          </w:tcPr>
+          <w:p>
+            <w:pPr>
+              <w:widowControl w:val="0"/>
+              <w:overflowPunct w:val="0"/>
+              <w:autoSpaceDE w:val="0"/>
+              <w:autoSpaceDN w:val="0"/>
+              <w:adjustRightInd w:val="0"/>
+              <w:spacing w:line="214" w:lineRule="auto"/>
+              <w:ind w:firstLine="0"/>
+              <w:jc w:val="right"/>
+              <w:rPr>
+                <w:szCs w:val="24"/>
+              </w:rPr>
+            </w:pPr>
+            <w:r>
+              <w:rPr>
+                <w:szCs w:val="24"/>
+              </w:rPr>
+              <w:t>100</w:t>
+            </w:r>
+          </w:p>
+        </w:tc>
+      </w:tr>
+      <w:tr>
+        <w:trPr>
+          <w:jc w:val="center"/>
+        </w:trPr>
+        <w:tc>
+          <w:tcPr>
+            <w:tcW w:w="2977" w:type="dxa"/>
+            <w:tcBorders>
+              <w:top w:val="nil"/>
+              <w:bottom w:val="nil"/>
+            </w:tcBorders>
+          </w:tcPr>
+          <w:p>
+            <w:pPr>
+              <w:widowControl w:val="0"/>
+              <w:overflowPunct w:val="0"/>
+              <w:autoSpaceDE w:val="0"/>
+              <w:autoSpaceDN w:val="0"/>
+              <w:adjustRightInd w:val="0"/>
+              <w:spacing w:line="214" w:lineRule="auto"/>
+              <w:ind w:firstLine="0"/>
+              <w:jc w:val="left"/>
+              <w:rPr>
+                <w:szCs w:val="24"/>
+              </w:rPr>
+            </w:pPr>
+            <w:r>
+              <w:rPr>
+                <w:szCs w:val="24"/>
+              </w:rPr>
+              <w:t>Data Penelitian</w:t>
+            </w:r>
+          </w:p>
+        </w:tc>
+        <w:tc>
+          <w:tcPr>
+            <w:tcW w:w="1559" w:type="dxa"/>
+            <w:tcBorders>
+              <w:top w:val="nil"/>
+              <w:bottom w:val="nil"/>
+            </w:tcBorders>
+            <w:vAlign w:val="center"/>
+          </w:tcPr>
+          <w:p>
+            <w:pPr>
+              <w:widowControl w:val="0"/>
+              <w:overflowPunct w:val="0"/>
+              <w:autoSpaceDE w:val="0"/>
+              <w:autoSpaceDN w:val="0"/>
+              <w:adjustRightInd w:val="0"/>
+              <w:spacing w:line="214" w:lineRule="auto"/>
+              <w:ind w:firstLine="0"/>
+              <w:jc w:val="right"/>
+              <w:rPr>
+                <w:szCs w:val="24"/>
+              </w:rPr>
+            </w:pPr>
+          </w:p>
+        </w:tc>
+        <w:tc>
+          <w:tcPr>
+            <w:tcW w:w="851" w:type="dxa"/>
+            <w:tcBorders>
+              <w:top w:val="nil"/>
+              <w:bottom w:val="nil"/>
+            </w:tcBorders>
+            <w:vAlign w:val="center"/>
+          </w:tcPr>
+          <w:p>
+            <w:pPr>
+              <w:widowControl w:val="0"/>
+              <w:overflowPunct w:val="0"/>
+              <w:autoSpaceDE w:val="0"/>
+              <w:autoSpaceDN w:val="0"/>
+              <w:adjustRightInd w:val="0"/>
+              <w:spacing w:line="214" w:lineRule="auto"/>
+              <w:ind w:firstLine="0"/>
+              <w:jc w:val="right"/>
+              <w:rPr>
+                <w:szCs w:val="24"/>
+              </w:rPr>
+            </w:pPr>
+          </w:p>
+        </w:tc>
+        <w:tc>
+          <w:tcPr>
+            <w:tcW w:w="992" w:type="dxa"/>
+            <w:tcBorders>
+              <w:top w:val="nil"/>
+              <w:bottom w:val="nil"/>
+            </w:tcBorders>
+            <w:vAlign w:val="center"/>
+          </w:tcPr>
+          <w:p>
+            <w:pPr>
+              <w:widowControl w:val="0"/>
+              <w:overflowPunct w:val="0"/>
+              <w:autoSpaceDE w:val="0"/>
+              <w:autoSpaceDN w:val="0"/>
+              <w:adjustRightInd w:val="0"/>
+              <w:spacing w:line="214" w:lineRule="auto"/>
+              <w:ind w:firstLine="0"/>
+              <w:jc w:val="right"/>
+              <w:rPr>
+                <w:szCs w:val="24"/>
+              </w:rPr>
+            </w:pPr>
+          </w:p>
+        </w:tc>
+        <w:tc>
+          <w:tcPr>
+            <w:tcW w:w="1206" w:type="dxa"/>
+            <w:tcBorders>
+              <w:top w:val="nil"/>
+              <w:bottom w:val="nil"/>
+            </w:tcBorders>
+            <w:vAlign w:val="center"/>
+          </w:tcPr>
+          <w:p>
+            <w:pPr>
+              <w:widowControl w:val="0"/>
+              <w:overflowPunct w:val="0"/>
+              <w:autoSpaceDE w:val="0"/>
+              <w:autoSpaceDN w:val="0"/>
+              <w:adjustRightInd w:val="0"/>
+              <w:spacing w:line="214" w:lineRule="auto"/>
+              <w:ind w:firstLine="0"/>
+              <w:jc w:val="right"/>
+              <w:rPr>
+                <w:szCs w:val="24"/>
+              </w:rPr>
+            </w:pPr>
+          </w:p>
+        </w:tc>
+      </w:tr>
+      <w:tr>
+        <w:trPr>
+          <w:trHeight w:val="310"/>
+          <w:jc w:val="center"/>
+        </w:trPr>
+        <w:tc>
+          <w:tcPr>
+            <w:tcW w:w="2977" w:type="dxa"/>
+            <w:tcBorders>
+              <w:top w:val="nil"/>
+              <w:bottom w:val="nil"/>
+            </w:tcBorders>
+          </w:tcPr>
+          <w:p>
+            <w:pPr>
+              <w:widowControl w:val="0"/>
+              <w:overflowPunct w:val="0"/>
+              <w:autoSpaceDE w:val="0"/>
+              <w:autoSpaceDN w:val="0"/>
+              <w:adjustRightInd w:val="0"/>
+              <w:spacing w:line="214" w:lineRule="auto"/>
+              <w:ind w:left="322" w:firstLine="0"/>
+              <w:rPr>
+                <w:szCs w:val="24"/>
+              </w:rPr>
+            </w:pPr>
+            <w:r>
+              <w:rPr>
+                <w:szCs w:val="24"/>
+              </w:rPr>
+              <w:t>Aziz (2012)</w:t>
+            </w:r>
+          </w:p>
+        </w:tc>
+        <w:tc>
+          <w:tcPr>
+            <w:tcW w:w="1559" w:type="dxa"/>
+            <w:tcBorders>
+              <w:top w:val="nil"/>
+              <w:bottom w:val="nil"/>
+            </w:tcBorders>
+            <w:vAlign w:val="center"/>
+          </w:tcPr>
+          <w:p>
+            <w:pPr>
+              <w:widowControl w:val="0"/>
+              <w:overflowPunct w:val="0"/>
+              <w:autoSpaceDE w:val="0"/>
+              <w:autoSpaceDN w:val="0"/>
+              <w:adjustRightInd w:val="0"/>
+              <w:spacing w:line="214" w:lineRule="auto"/>
+              <w:ind w:firstLine="0"/>
+              <w:jc w:val="right"/>
+              <w:rPr>
+                <w:szCs w:val="24"/>
+              </w:rPr>
+            </w:pPr>
+            <w:r>
+              <w:rPr>
+                <w:szCs w:val="24"/>
+              </w:rPr>
+              <w:t>27275</w:t>
+            </w:r>
+          </w:p>
+        </w:tc>
+        <w:tc>
+          <w:tcPr>
+            <w:tcW w:w="851" w:type="dxa"/>
+            <w:tcBorders>
+              <w:top w:val="nil"/>
+              <w:bottom w:val="nil"/>
+            </w:tcBorders>
+            <w:vAlign w:val="center"/>
+          </w:tcPr>
+          <w:p>
+            <w:pPr>
+              <w:widowControl w:val="0"/>
+              <w:overflowPunct w:val="0"/>
+              <w:autoSpaceDE w:val="0"/>
+              <w:autoSpaceDN w:val="0"/>
+              <w:adjustRightInd w:val="0"/>
+              <w:spacing w:line="214" w:lineRule="auto"/>
+              <w:ind w:firstLine="0"/>
+              <w:jc w:val="right"/>
+              <w:rPr>
+                <w:color w:val="FF0000"/>
+                <w:szCs w:val="24"/>
+              </w:rPr>
+            </w:pPr>
+            <w:r>
+              <w:rPr>
+                <w:szCs w:val="24"/>
+              </w:rPr>
+              <w:t>1179</w:t>
+            </w:r>
+          </w:p>
+        </w:tc>
+        <w:tc>
+          <w:tcPr>
+            <w:tcW w:w="992" w:type="dxa"/>
+            <w:tcBorders>
+              <w:top w:val="nil"/>
+              <w:bottom w:val="nil"/>
+            </w:tcBorders>
+            <w:vAlign w:val="center"/>
+          </w:tcPr>
+          <w:p>
+            <w:pPr>
+              <w:widowControl w:val="0"/>
+              <w:overflowPunct w:val="0"/>
+              <w:autoSpaceDE w:val="0"/>
+              <w:autoSpaceDN w:val="0"/>
+              <w:adjustRightInd w:val="0"/>
+              <w:spacing w:line="214" w:lineRule="auto"/>
+              <w:ind w:firstLine="0"/>
+              <w:jc w:val="right"/>
+              <w:rPr>
+                <w:color w:val="FF0000"/>
+                <w:szCs w:val="24"/>
+              </w:rPr>
+            </w:pPr>
+            <w:r>
+              <w:rPr>
+                <w:szCs w:val="24"/>
+              </w:rPr>
+              <w:t>405</w:t>
+            </w:r>
+          </w:p>
+        </w:tc>
+        <w:tc>
+          <w:tcPr>
+            <w:tcW w:w="1206" w:type="dxa"/>
+            <w:tcBorders>
+              <w:top w:val="nil"/>
+              <w:bottom w:val="nil"/>
+            </w:tcBorders>
+            <w:vAlign w:val="center"/>
+          </w:tcPr>
+          <w:p>
+            <w:pPr>
+              <w:widowControl w:val="0"/>
+              <w:overflowPunct w:val="0"/>
+              <w:autoSpaceDE w:val="0"/>
+              <w:autoSpaceDN w:val="0"/>
+              <w:adjustRightInd w:val="0"/>
+              <w:spacing w:line="214" w:lineRule="auto"/>
+              <w:ind w:firstLine="0"/>
+              <w:jc w:val="right"/>
+              <w:rPr>
+                <w:color w:val="FF0000"/>
+                <w:szCs w:val="24"/>
+              </w:rPr>
+            </w:pPr>
+            <w:r>
+              <w:rPr>
+                <w:szCs w:val="24"/>
+              </w:rPr>
+              <w:t>25691</w:t>
+            </w:r>
+          </w:p>
+        </w:tc>
+      </w:tr>
+      <w:tr>
+        <w:trPr>
+          <w:jc w:val="center"/>
+        </w:trPr>
+        <w:tc>
+          <w:tcPr>
+            <w:tcW w:w="2977" w:type="dxa"/>
+            <w:tcBorders>
+              <w:top w:val="nil"/>
+              <w:bottom w:val="single" w:sz="4" w:space="0" w:color="auto"/>
+            </w:tcBorders>
+          </w:tcPr>
+          <w:p>
+            <w:pPr>
+              <w:widowControl w:val="0"/>
+              <w:overflowPunct w:val="0"/>
+              <w:autoSpaceDE w:val="0"/>
+              <w:autoSpaceDN w:val="0"/>
+              <w:adjustRightInd w:val="0"/>
+              <w:spacing w:line="214" w:lineRule="auto"/>
+              <w:ind w:left="322" w:firstLine="0"/>
+              <w:rPr>
+                <w:szCs w:val="24"/>
+              </w:rPr>
+            </w:pPr>
+            <w:r>
+              <w:rPr>
+                <w:szCs w:val="24"/>
+              </w:rPr>
+              <w:t>Adityawan (2014)</w:t>
+            </w:r>
+          </w:p>
+        </w:tc>
+        <w:tc>
+          <w:tcPr>
+            <w:tcW w:w="1559" w:type="dxa"/>
+            <w:tcBorders>
+              <w:top w:val="nil"/>
+              <w:bottom w:val="single" w:sz="4" w:space="0" w:color="auto"/>
+            </w:tcBorders>
+            <w:vAlign w:val="center"/>
+          </w:tcPr>
+          <w:p>
+            <w:pPr>
+              <w:widowControl w:val="0"/>
+              <w:overflowPunct w:val="0"/>
+              <w:autoSpaceDE w:val="0"/>
+              <w:autoSpaceDN w:val="0"/>
+              <w:adjustRightInd w:val="0"/>
+              <w:spacing w:line="214" w:lineRule="auto"/>
+              <w:ind w:firstLine="0"/>
+              <w:jc w:val="right"/>
+              <w:rPr>
+                <w:szCs w:val="24"/>
+              </w:rPr>
+            </w:pPr>
+            <w:r>
+              <w:rPr>
+                <w:szCs w:val="24"/>
+              </w:rPr>
+              <w:t>1297</w:t>
+            </w:r>
+          </w:p>
+        </w:tc>
+        <w:tc>
+          <w:tcPr>
+            <w:tcW w:w="851" w:type="dxa"/>
+            <w:tcBorders>
+              <w:top w:val="nil"/>
+              <w:bottom w:val="single" w:sz="4" w:space="0" w:color="auto"/>
+            </w:tcBorders>
+            <w:vAlign w:val="center"/>
+          </w:tcPr>
+          <w:p>
+            <w:pPr>
+              <w:widowControl w:val="0"/>
+              <w:overflowPunct w:val="0"/>
+              <w:autoSpaceDE w:val="0"/>
+              <w:autoSpaceDN w:val="0"/>
+              <w:adjustRightInd w:val="0"/>
+              <w:spacing w:line="214" w:lineRule="auto"/>
+              <w:ind w:firstLine="0"/>
+              <w:jc w:val="right"/>
+              <w:rPr>
+                <w:color w:val="FF0000"/>
+                <w:szCs w:val="24"/>
+              </w:rPr>
+            </w:pPr>
+            <w:r>
+              <w:rPr>
+                <w:szCs w:val="24"/>
+              </w:rPr>
+              <w:t>341</w:t>
+            </w:r>
+          </w:p>
+        </w:tc>
+        <w:tc>
+          <w:tcPr>
+            <w:tcW w:w="992" w:type="dxa"/>
+            <w:tcBorders>
+              <w:top w:val="nil"/>
+              <w:bottom w:val="single" w:sz="4" w:space="0" w:color="auto"/>
+            </w:tcBorders>
+            <w:vAlign w:val="center"/>
+          </w:tcPr>
+          <w:p>
+            <w:pPr>
+              <w:widowControl w:val="0"/>
+              <w:overflowPunct w:val="0"/>
+              <w:autoSpaceDE w:val="0"/>
+              <w:autoSpaceDN w:val="0"/>
+              <w:adjustRightInd w:val="0"/>
+              <w:spacing w:line="214" w:lineRule="auto"/>
+              <w:ind w:firstLine="0"/>
+              <w:jc w:val="right"/>
+              <w:rPr>
+                <w:color w:val="FF0000"/>
+                <w:szCs w:val="24"/>
+              </w:rPr>
+            </w:pPr>
+            <w:r>
+              <w:rPr>
+                <w:szCs w:val="24"/>
+              </w:rPr>
+              <w:t>503</w:t>
+            </w:r>
+          </w:p>
+        </w:tc>
+        <w:tc>
+          <w:tcPr>
+            <w:tcW w:w="1206" w:type="dxa"/>
+            <w:tcBorders>
+              <w:top w:val="nil"/>
+              <w:bottom w:val="single" w:sz="4" w:space="0" w:color="auto"/>
+            </w:tcBorders>
+            <w:vAlign w:val="center"/>
+          </w:tcPr>
+          <w:p>
+            <w:pPr>
+              <w:widowControl w:val="0"/>
+              <w:overflowPunct w:val="0"/>
+              <w:autoSpaceDE w:val="0"/>
+              <w:autoSpaceDN w:val="0"/>
+              <w:adjustRightInd w:val="0"/>
+              <w:spacing w:line="214" w:lineRule="auto"/>
+              <w:ind w:firstLine="0"/>
+              <w:jc w:val="right"/>
+              <w:rPr>
+                <w:szCs w:val="24"/>
+              </w:rPr>
+            </w:pPr>
+            <w:r>
+              <w:rPr>
+                <w:szCs w:val="24"/>
+              </w:rPr>
+              <w:t>453</w:t>
+            </w:r>
+          </w:p>
+        </w:tc>
+      </w:tr>
+      <w:tr>
+        <w:trPr>
+          <w:jc w:val="center"/>
+        </w:trPr>
+        <w:tc>
+          <w:tcPr>
+            <w:tcW w:w="2977" w:type="dxa"/>
+            <w:tcBorders>
+              <w:top w:val="single" w:sz="4" w:space="0" w:color="auto"/>
+              <w:bottom w:val="single" w:sz="4" w:space="0" w:color="auto"/>
+            </w:tcBorders>
+          </w:tcPr>
+          <w:p>
+            <w:pPr>
+              <w:widowControl w:val="0"/>
+              <w:overflowPunct w:val="0"/>
+              <w:autoSpaceDE w:val="0"/>
+              <w:autoSpaceDN w:val="0"/>
+              <w:adjustRightInd w:val="0"/>
+              <w:spacing w:line="214" w:lineRule="auto"/>
+              <w:ind w:left="322" w:firstLine="0"/>
+              <w:rPr>
+                <w:szCs w:val="24"/>
+              </w:rPr>
+            </w:pPr>
+            <w:r>
+              <w:rPr>
+                <w:szCs w:val="24"/>
+              </w:rPr>
+              <w:t>Jumlah</w:t>
+            </w:r>
+          </w:p>
+        </w:tc>
+        <w:tc>
+          <w:tcPr>
+            <w:tcW w:w="1559" w:type="dxa"/>
+            <w:tcBorders>
+              <w:top w:val="single" w:sz="4" w:space="0" w:color="auto"/>
+              <w:bottom w:val="single" w:sz="4" w:space="0" w:color="auto"/>
+            </w:tcBorders>
+            <w:vAlign w:val="center"/>
+          </w:tcPr>
+          <w:p>
+            <w:pPr>
+              <w:widowControl w:val="0"/>
+              <w:overflowPunct w:val="0"/>
+              <w:autoSpaceDE w:val="0"/>
+              <w:autoSpaceDN w:val="0"/>
+              <w:adjustRightInd w:val="0"/>
+              <w:spacing w:line="214" w:lineRule="auto"/>
+              <w:ind w:firstLine="0"/>
+              <w:jc w:val="right"/>
+              <w:rPr>
+                <w:szCs w:val="24"/>
+              </w:rPr>
+            </w:pPr>
+            <w:r>
+              <w:rPr>
+                <w:szCs w:val="24"/>
+              </w:rPr>
+              <w:t>31690</w:t>
+            </w:r>
+          </w:p>
+        </w:tc>
+        <w:tc>
+          <w:tcPr>
+            <w:tcW w:w="851" w:type="dxa"/>
+            <w:tcBorders>
+              <w:top w:val="single" w:sz="4" w:space="0" w:color="auto"/>
+              <w:bottom w:val="single" w:sz="4" w:space="0" w:color="auto"/>
+            </w:tcBorders>
+            <w:vAlign w:val="center"/>
+          </w:tcPr>
+          <w:p>
+            <w:pPr>
+              <w:widowControl w:val="0"/>
+              <w:overflowPunct w:val="0"/>
+              <w:autoSpaceDE w:val="0"/>
+              <w:autoSpaceDN w:val="0"/>
+              <w:adjustRightInd w:val="0"/>
+              <w:spacing w:line="214" w:lineRule="auto"/>
+              <w:ind w:firstLine="0"/>
+              <w:jc w:val="right"/>
+              <w:rPr>
+                <w:szCs w:val="24"/>
+              </w:rPr>
+            </w:pPr>
+            <w:r>
+              <w:rPr>
+                <w:szCs w:val="24"/>
+              </w:rPr>
+              <w:t>2092</w:t>
+            </w:r>
+          </w:p>
+        </w:tc>
+        <w:tc>
+          <w:tcPr>
+            <w:tcW w:w="992" w:type="dxa"/>
+            <w:tcBorders>
+              <w:top w:val="single" w:sz="4" w:space="0" w:color="auto"/>
+              <w:bottom w:val="single" w:sz="4" w:space="0" w:color="auto"/>
+            </w:tcBorders>
+            <w:vAlign w:val="center"/>
+          </w:tcPr>
+          <w:p>
+            <w:pPr>
+              <w:widowControl w:val="0"/>
+              <w:overflowPunct w:val="0"/>
+              <w:autoSpaceDE w:val="0"/>
+              <w:autoSpaceDN w:val="0"/>
+              <w:adjustRightInd w:val="0"/>
+              <w:spacing w:line="214" w:lineRule="auto"/>
+              <w:ind w:firstLine="0"/>
+              <w:jc w:val="right"/>
+              <w:rPr>
+                <w:szCs w:val="24"/>
+              </w:rPr>
+            </w:pPr>
+            <w:r>
+              <w:rPr>
+                <w:szCs w:val="24"/>
+              </w:rPr>
+              <w:t>1065</w:t>
+            </w:r>
+          </w:p>
+        </w:tc>
+        <w:tc>
+          <w:tcPr>
+            <w:tcW w:w="1206" w:type="dxa"/>
+            <w:tcBorders>
+              <w:top w:val="single" w:sz="4" w:space="0" w:color="auto"/>
+              <w:bottom w:val="single" w:sz="4" w:space="0" w:color="auto"/>
+            </w:tcBorders>
+            <w:vAlign w:val="center"/>
+          </w:tcPr>
+          <w:p>
+            <w:pPr>
+              <w:widowControl w:val="0"/>
+              <w:overflowPunct w:val="0"/>
+              <w:autoSpaceDE w:val="0"/>
+              <w:autoSpaceDN w:val="0"/>
+              <w:adjustRightInd w:val="0"/>
+              <w:spacing w:line="214" w:lineRule="auto"/>
+              <w:ind w:firstLine="0"/>
+              <w:jc w:val="right"/>
+              <w:rPr>
+                <w:szCs w:val="24"/>
+              </w:rPr>
+            </w:pPr>
+            <w:r>
+              <w:rPr>
+                <w:szCs w:val="24"/>
+              </w:rPr>
+              <w:t>28533</w:t>
+            </w:r>
+          </w:p>
+        </w:tc>
+      </w:tr>
+    </w:tbl>
+    <w:p>
+      <w:pPr>
+        <w:widowControl w:val="0"/>
+        <w:overflowPunct w:val="0"/>
+        <w:autoSpaceDE w:val="0"/>
+        <w:autoSpaceDN w:val="0"/>
+        <w:adjustRightInd w:val="0"/>
+        <w:spacing w:line="214" w:lineRule="auto"/>
+        <w:rPr>
+          <w:rFonts w:cs="Times New Roman"/>
+          <w:szCs w:val="24"/>
+        </w:rPr>
+      </w:pPr>
+    </w:p>
+    <w:p>
+      <w:r>
+        <w:t>Dari Tabel 3 kelas dengan data paling kecil ada di kelas Negatif sebanyak 1065</w:t>
+      </w:r>
+      <w:r>
+        <w:t xml:space="preserve"> data, maka data akan dipotong dipotong sesuai kelas Negatif sehingga setiap sentimen berjumlah 1065 data. Pemilihan data untuk dipotong diambil secara random.</w:t>
+      </w:r>
+      <w:r>
+        <w:t xml:space="preserve"> </w:t>
+      </w:r>
+      <w:r>
+        <w:t>Perbandingan data uji dan data latih</w:t>
+      </w:r>
+      <w:r>
+        <w:t xml:space="preserve"> yang digunakan</w:t>
+      </w:r>
+      <w:r>
+        <w:t xml:space="preserve"> adalah sebesar 80</w:t>
+      </w:r>
+      <w:r>
+        <w:t xml:space="preserve">% </w:t>
+      </w:r>
+      <w:r>
+        <w:lastRenderedPageBreak/>
+        <w:t>untuk data latih dan</w:t>
+      </w:r>
+      <w:r>
+        <w:t xml:space="preserve"> 20</w:t>
+      </w:r>
+      <w:r>
+        <w:t>% untuk data uji</w:t>
+      </w:r>
+      <w:r>
+        <w:t xml:space="preserve">, dengan data </w:t>
+      </w:r>
+      <w:r>
+        <w:t>latih</w:t>
+      </w:r>
+      <w:r>
+        <w:t xml:space="preserve"> sebanyak</w:t>
+      </w:r>
+      <w:r>
+        <w:t xml:space="preserve"> 852</w:t>
+      </w:r>
+      <w:r>
+        <w:t xml:space="preserve"> dan data </w:t>
+      </w:r>
+      <w:r>
+        <w:t>uji</w:t>
+      </w:r>
+      <w:r>
+        <w:t xml:space="preserve"> sebanyak </w:t>
+      </w:r>
+      <w:r>
+        <w:t>213</w:t>
+      </w:r>
+      <w:r>
+        <w:t xml:space="preserve"> data</w:t>
+      </w:r>
+      <w:r>
+        <w:t>.</w:t>
+      </w:r>
+      <w:r>
+        <w:t xml:space="preserve"> </w:t>
+      </w:r>
+      <w:bookmarkStart w:id="30" w:name="_GoBack"/>
+      <w:bookmarkEnd w:id="30"/>
+    </w:p>
+    <w:p>
+      <w:pPr>
+        <w:ind w:firstLine="0"/>
+        <w:rPr>
+          <w:color w:val="FF0000"/>
+        </w:rPr>
+      </w:pPr>
+    </w:p>
+    <w:p>
+      <w:pPr>
+        <w:pStyle w:val="Heading2"/>
+        <w:rPr>
+          <w:lang w:eastAsia="en-US"/>
+        </w:rPr>
+      </w:pPr>
+      <w:bookmarkStart w:id="31" w:name="_Toc469134660"/>
+      <w:r>
+        <w:rPr>
+          <w:lang w:eastAsia="en-US"/>
+        </w:rPr>
+        <w:t>Indexing</w:t>
+      </w:r>
+      <w:bookmarkEnd w:id="31"/>
+    </w:p>
+    <w:p>
+      <w:pPr>
+        <w:ind w:firstLine="720"/>
         <w:rPr>
           <w:rFonts w:cs="Times New Roman"/>
           <w:color w:val="000000"/>
           <w:szCs w:val="24"/>
-        </w:rPr>
-        <w:t xml:space="preserve">data </w:t>
-      </w:r>
+          <w:lang w:eastAsia="en-US"/>
+        </w:rPr>
+      </w:pPr>
       <w:r>
         <w:rPr>
           <w:rFonts w:cs="Times New Roman"/>
           <w:color w:val="000000"/>
           <w:szCs w:val="24"/>
-        </w:rPr>
-        <w:t xml:space="preserve">penelitian Adityawan (2014) </w:t>
+          <w:lang w:eastAsia="en-US"/>
+        </w:rPr>
+        <w:t>D</w:t>
       </w:r>
       <w:r>
         <w:rPr>
           <w:rFonts w:cs="Times New Roman"/>
           <w:color w:val="000000"/>
           <w:szCs w:val="24"/>
-        </w:rPr>
-        <w:t>diperoleh 1297 data dengan jumlah tweet tiap kelas sentimennya yaitu sebanyak 341 positif, 503 negatif, dan 453 netral.</w:t>
+          <w:lang w:eastAsia="en-US"/>
+        </w:rPr>
+        <w:t xml:space="preserve">ata </w:t>
       </w:r>
       <w:r>
         <w:rPr>
           <w:rFonts w:cs="Times New Roman"/>
           <w:color w:val="000000"/>
           <w:szCs w:val="24"/>
-        </w:rPr>
-        <w:t xml:space="preserve"> </w:t>
+          <w:lang w:eastAsia="en-US"/>
+        </w:rPr>
+        <w:t xml:space="preserve">yang berjumlah </w:t>
       </w:r>
       <w:r>
         <w:rPr>
           <w:rFonts w:cs="Times New Roman"/>
           <w:color w:val="000000"/>
           <w:szCs w:val="24"/>
-        </w:rPr>
-        <w:t>Data penelitian Aziz (2013)</w:t>
+          <w:lang w:eastAsia="en-US"/>
+        </w:rPr>
+        <w:t>3195</w:t>
       </w:r>
       <w:r>
         <w:rPr>
           <w:rFonts w:cs="Times New Roman"/>
           <w:color w:val="000000"/>
           <w:szCs w:val="24"/>
-        </w:rPr>
-        <w:t xml:space="preserve"> diperoleh sebanyak 405 data tweet di masing – masing kelasnya yang merupakan hasil pemotongan dari data asal yang berjumlah 27275 data. Kemudian dari keseluruhan data didapatkan sebanyak 1327 positif, 1069 negatif, dan 3247 netral. Data yang diperoleh kemudian digabungkan dan dilakukan pemotongan sehingga didapatkan jumlah data seluruhan yang digunakan adalah sebesar 3195, dengan masing – masing kelas sentimennya berjumlah 1065 data tweet.</w:t>
-      </w:r>
-    </w:p>
-    <w:p>
-      <w:pPr>
-        <w:ind w:firstLine="0"/>
+          <w:lang w:eastAsia="en-US"/>
+        </w:rPr>
+        <w:t xml:space="preserve"> data tweet kemudian dilakukan tokenisasi dengan membuang </w:t>
+      </w:r>
+      <w:r>
         <w:rPr>
           <w:rFonts w:cs="Times New Roman"/>
           <w:color w:val="000000"/>
           <w:szCs w:val="24"/>
-        </w:rPr>
-      </w:pPr>
-    </w:p>
-    <w:p/>
+          <w:lang w:eastAsia="en-US"/>
+        </w:rPr>
+        <w:t xml:space="preserve">karakter </w:t>
+      </w:r>
+      <w:r>
+        <w:rPr>
+          <w:rFonts w:cs="Times New Roman"/>
+          <w:color w:val="000000"/>
+          <w:szCs w:val="24"/>
+          <w:lang w:eastAsia="en-US"/>
+        </w:rPr>
+        <w:t>ASCII</w:t>
+      </w:r>
+      <w:r>
+        <w:rPr>
+          <w:rFonts w:cs="Times New Roman"/>
+          <w:color w:val="000000"/>
+          <w:szCs w:val="24"/>
+          <w:lang w:eastAsia="en-US"/>
+        </w:rPr>
+        <w:t xml:space="preserve"> dengan nilai 32 sampai 126, </w:t>
+      </w:r>
+      <w:r>
+        <w:rPr>
+          <w:rFonts w:cs="Times New Roman"/>
+          <w:color w:val="000000"/>
+          <w:szCs w:val="24"/>
+          <w:lang w:eastAsia="en-US"/>
+        </w:rPr>
+        <w:t xml:space="preserve">url, angka, dan simbol lainnya dengan mengantinya dengan spasi menggunakan fungsi regex. </w:t>
+      </w:r>
+      <w:r>
+        <w:rPr>
+          <w:rFonts w:cs="Times New Roman"/>
+          <w:color w:val="000000"/>
+          <w:szCs w:val="24"/>
+          <w:lang w:eastAsia="en-US"/>
+        </w:rPr>
+        <w:t xml:space="preserve">Data dinormalisasi dengan menggunakan </w:t>
+      </w:r>
+      <w:r>
+        <w:rPr>
+          <w:rFonts w:cs="Times New Roman"/>
+          <w:i/>
+          <w:color w:val="000000"/>
+          <w:szCs w:val="24"/>
+          <w:lang w:eastAsia="en-US"/>
+        </w:rPr>
+        <w:t>dataset</w:t>
+      </w:r>
+      <w:r>
+        <w:rPr>
+          <w:rFonts w:cs="Times New Roman"/>
+          <w:color w:val="000000"/>
+          <w:szCs w:val="24"/>
+          <w:lang w:eastAsia="en-US"/>
+        </w:rPr>
+        <w:t xml:space="preserve"> normalisasi sebanyak </w:t>
+      </w:r>
+      <w:r>
+        <w:t xml:space="preserve">3719 </w:t>
+      </w:r>
+      <w:r>
+        <w:rPr>
+          <w:rFonts w:cs="Times New Roman"/>
+          <w:color w:val="000000"/>
+          <w:szCs w:val="24"/>
+          <w:lang w:eastAsia="en-US"/>
+        </w:rPr>
+        <w:t xml:space="preserve">kata, dari 3195 data tweet diperoleh sabanyak 6559 kata yang mengalami normalisasi.  </w:t>
+      </w:r>
+    </w:p>
+    <w:p>
+      <w:pPr>
+        <w:ind w:firstLine="720"/>
+        <w:rPr>
+          <w:rFonts w:cs="Times New Roman"/>
+          <w:color w:val="000000"/>
+          <w:szCs w:val="24"/>
+          <w:lang w:eastAsia="en-US"/>
+        </w:rPr>
+      </w:pPr>
+    </w:p>
     <w:p>
       <w:pPr>
         <w:pStyle w:val="Heading2"/>
       </w:pPr>
-      <w:bookmarkStart w:id="32" w:name="_Toc469134659"/>
-      <w:r>
-        <w:t>Pembagian Data</w:t>
-      </w:r>
-      <w:bookmarkEnd w:id="32"/>
+      <w:r>
+        <w:t>Normalisasi Kata</w:t>
+      </w:r>
     </w:p>
     <w:p>
       <w:pPr>
         <w:ind w:firstLine="720"/>
-      </w:pPr>
-      <w:r>
-        <w:t xml:space="preserve">Data tweet yang digunakan yaitu sebanyak 3195 data tweet dengan pembagian data yang digunakan tiap kelasnya </w:t>
-      </w:r>
-      <w:r>
-        <w:t xml:space="preserve"> adalah sebanyak </w:t>
-      </w:r>
-      <w:r>
-        <w:t>1065</w:t>
-      </w:r>
-      <w:r>
-        <w:t xml:space="preserve"> tweet positif, </w:t>
-      </w:r>
-      <w:r>
-        <w:t>1065</w:t>
-      </w:r>
-      <w:r>
-        <w:t xml:space="preserve"> tweet negatif</w:t>
-      </w:r>
-      <w:r>
-        <w:t xml:space="preserve">, dan </w:t>
-      </w:r>
-      <w:r>
-        <w:t>1065</w:t>
-      </w:r>
-      <w:r>
-        <w:t xml:space="preserve"> tweet netral. </w:t>
-      </w:r>
-      <w:r>
-        <w:t xml:space="preserve">Perbandingan data uji dan data latih adalah sebesar 80 : 20, dengan data </w:t>
-      </w:r>
-      <w:r>
-        <w:t>latih</w:t>
-      </w:r>
-      <w:r>
-        <w:t xml:space="preserve"> sebanyak</w:t>
-      </w:r>
-      <w:r>
-        <w:t xml:space="preserve"> 852 </w:t>
-      </w:r>
-      <w:r>
-        <w:t xml:space="preserve"> dan data </w:t>
-      </w:r>
-      <w:r>
-        <w:t>uji</w:t>
-      </w:r>
-      <w:r>
-        <w:t xml:space="preserve"> sebanyak </w:t>
-      </w:r>
-      <w:r>
-        <w:t>213.</w:t>
-      </w:r>
-    </w:p>
-    <w:p>
-      <w:pPr>
-        <w:rPr>
+        <w:rPr>
+          <w:rFonts w:cs="Times New Roman"/>
           <w:color w:val="FF0000"/>
-        </w:rPr>
-      </w:pPr>
-    </w:p>
-    <w:p>
-      <w:pPr>
-        <w:ind w:firstLine="0"/>
-      </w:pPr>
-    </w:p>
-    <w:p>
-      <w:pPr>
-        <w:rPr>
+          <w:szCs w:val="24"/>
+          <w:lang w:eastAsia="en-US"/>
+        </w:rPr>
+      </w:pPr>
+      <w:r>
+        <w:rPr>
+          <w:rFonts w:cs="Times New Roman"/>
           <w:color w:val="FF0000"/>
-        </w:rPr>
-      </w:pPr>
-    </w:p>
-    <w:p>
-      <w:pPr>
-        <w:rPr>
+          <w:szCs w:val="24"/>
+          <w:lang w:eastAsia="en-US"/>
+        </w:rPr>
+        <w:t>Kata fitambahin apa</w:t>
+      </w:r>
+      <w:r>
+        <w:rPr>
+          <w:rFonts w:cs="Times New Roman"/>
           <w:color w:val="FF0000"/>
-        </w:rPr>
-      </w:pPr>
-    </w:p>
-    <w:p>
-      <w:pPr>
-        <w:rPr>
-          <w:color w:val="FF0000"/>
-        </w:rPr>
-      </w:pPr>
-    </w:p>
-    <w:p>
-      <w:pPr>
-        <w:rPr>
-          <w:color w:val="FF0000"/>
-        </w:rPr>
-      </w:pPr>
+          <w:szCs w:val="24"/>
+          <w:lang w:eastAsia="en-US"/>
+        </w:rPr>
+        <w:t>, tambahin tabel atau apalah</w:t>
+      </w:r>
     </w:p>
     <w:p>
       <w:pPr>
         <w:pStyle w:val="Heading2"/>
+        <w:jc w:val="both"/>
         <w:rPr>
           <w:color w:val="FF0000"/>
           <w:lang w:eastAsia="en-US"/>
         </w:rPr>
       </w:pPr>
-      <w:bookmarkStart w:id="33" w:name="_Toc469134660"/>
       <w:r>
         <w:rPr>
           <w:color w:val="FF0000"/>
           <w:lang w:eastAsia="en-US"/>
         </w:rPr>
-        <w:lastRenderedPageBreak/>
-        <w:t>Indexing</w:t>
-      </w:r>
-      <w:bookmarkEnd w:id="33"/>
-      <w:r>
-        <w:rPr>
+        <w:t>Tolower karena data di aziz ada yang depannya gede</w:t>
+      </w:r>
+    </w:p>
+    <w:p>
+      <w:pPr>
+        <w:ind w:firstLine="720"/>
+        <w:rPr>
+          <w:rFonts w:cs="Times New Roman"/>
           <w:color w:val="FF0000"/>
+          <w:szCs w:val="24"/>
           <w:lang w:eastAsia="en-US"/>
         </w:rPr>
-        <w:t xml:space="preserve"> – ganti namanya</w:t>
-      </w:r>
-    </w:p>
-    <w:p>
-      <w:pPr>
-        <w:ind w:firstLine="0"/>
+      </w:pPr>
+    </w:p>
+    <w:p>
+      <w:pPr>
+        <w:ind w:firstLine="720"/>
         <w:rPr>
           <w:rFonts w:cs="Times New Roman"/>
           <w:color w:val="000000"/>
@@ -15653,202 +17023,19 @@
     </w:p>
     <w:p>
       <w:pPr>
-        <w:ind w:firstLine="720"/>
-        <w:rPr>
-          <w:rFonts w:cs="Times New Roman"/>
-          <w:color w:val="000000"/>
-          <w:szCs w:val="24"/>
+        <w:pStyle w:val="Heading2"/>
+        <w:rPr>
           <w:lang w:eastAsia="en-US"/>
         </w:rPr>
       </w:pPr>
-      <w:r>
-        <w:rPr>
-          <w:rFonts w:cs="Times New Roman"/>
-          <w:color w:val="000000"/>
-          <w:szCs w:val="24"/>
+      <w:bookmarkStart w:id="32" w:name="_Toc469134661"/>
+      <w:r>
+        <w:rPr>
           <w:lang w:eastAsia="en-US"/>
         </w:rPr>
-        <w:t xml:space="preserve">Data latih yang berjumlah </w:t>
-      </w:r>
-      <w:r>
-        <w:rPr>
-          <w:rFonts w:cs="Times New Roman"/>
-          <w:color w:val="000000"/>
-          <w:szCs w:val="24"/>
-          <w:lang w:eastAsia="en-US"/>
-        </w:rPr>
-        <w:t>3195</w:t>
-      </w:r>
-      <w:r>
-        <w:rPr>
-          <w:rFonts w:cs="Times New Roman"/>
-          <w:color w:val="000000"/>
-          <w:szCs w:val="24"/>
-          <w:lang w:eastAsia="en-US"/>
-        </w:rPr>
-        <w:t xml:space="preserve"> data tweet kemudian dilakukan tokenisasi dengan membuang </w:t>
-      </w:r>
-      <w:r>
-        <w:rPr>
-          <w:rFonts w:cs="Times New Roman"/>
-          <w:color w:val="000000"/>
-          <w:szCs w:val="24"/>
-          <w:lang w:eastAsia="en-US"/>
-        </w:rPr>
-        <w:t xml:space="preserve">karakter ascii dengan nilai 32 sampai 126, </w:t>
-      </w:r>
-      <w:r>
-        <w:rPr>
-          <w:rFonts w:cs="Times New Roman"/>
-          <w:color w:val="000000"/>
-          <w:szCs w:val="24"/>
-          <w:lang w:eastAsia="en-US"/>
-        </w:rPr>
-        <w:t xml:space="preserve">url, angka, dan simbol lainnya dengan mengantinya dengan spasi menggunakan fungsi regex. </w:t>
-      </w:r>
-      <w:r>
-        <w:rPr>
-          <w:rFonts w:cs="Times New Roman"/>
-          <w:color w:val="000000"/>
-          <w:szCs w:val="24"/>
-          <w:lang w:eastAsia="en-US"/>
-        </w:rPr>
-        <w:t xml:space="preserve">Data dinormalisasi dengan menggunakan </w:t>
-      </w:r>
-      <w:r>
-        <w:rPr>
-          <w:rFonts w:cs="Times New Roman"/>
-          <w:i/>
-          <w:color w:val="000000"/>
-          <w:szCs w:val="24"/>
-          <w:lang w:eastAsia="en-US"/>
-        </w:rPr>
-        <w:t>dataset</w:t>
-      </w:r>
-      <w:r>
-        <w:rPr>
-          <w:rFonts w:cs="Times New Roman"/>
-          <w:color w:val="000000"/>
-          <w:szCs w:val="24"/>
-          <w:lang w:eastAsia="en-US"/>
-        </w:rPr>
-        <w:t xml:space="preserve"> normalisasi sebanyak </w:t>
-      </w:r>
-      <w:r>
-        <w:t xml:space="preserve">3719 </w:t>
-      </w:r>
-      <w:r>
-        <w:rPr>
-          <w:rFonts w:cs="Times New Roman"/>
-          <w:color w:val="000000"/>
-          <w:szCs w:val="24"/>
-          <w:lang w:eastAsia="en-US"/>
-        </w:rPr>
-        <w:t xml:space="preserve">kata, dari 3195 data tweet diperoleh sabanyak 6559 kata yang mengalami normalisasi.  </w:t>
-      </w:r>
-    </w:p>
-    <w:p>
-      <w:pPr>
-        <w:ind w:firstLine="720"/>
-        <w:rPr>
-          <w:rFonts w:cs="Times New Roman"/>
-          <w:color w:val="000000"/>
-          <w:szCs w:val="24"/>
-          <w:lang w:eastAsia="en-US"/>
-        </w:rPr>
-      </w:pPr>
-    </w:p>
-    <w:p>
-      <w:pPr>
-        <w:pStyle w:val="Heading2"/>
-      </w:pPr>
-      <w:r>
-        <w:t>Normalisasi Kata</w:t>
-      </w:r>
-    </w:p>
-    <w:p>
-      <w:pPr>
-        <w:ind w:firstLine="720"/>
-        <w:rPr>
-          <w:rFonts w:cs="Times New Roman"/>
-          <w:color w:val="FF0000"/>
-          <w:szCs w:val="24"/>
-          <w:lang w:eastAsia="en-US"/>
-        </w:rPr>
-      </w:pPr>
-      <w:r>
-        <w:rPr>
-          <w:rFonts w:cs="Times New Roman"/>
-          <w:color w:val="FF0000"/>
-          <w:szCs w:val="24"/>
-          <w:lang w:eastAsia="en-US"/>
-        </w:rPr>
-        <w:t>Kata fitambahin apa</w:t>
-      </w:r>
-      <w:r>
-        <w:rPr>
-          <w:rFonts w:cs="Times New Roman"/>
-          <w:color w:val="FF0000"/>
-          <w:szCs w:val="24"/>
-          <w:lang w:eastAsia="en-US"/>
-        </w:rPr>
-        <w:t>, tambahin tabel atau apalah</w:t>
-      </w:r>
-    </w:p>
-    <w:p>
-      <w:pPr>
-        <w:pStyle w:val="Heading2"/>
-        <w:jc w:val="both"/>
-        <w:rPr>
-          <w:color w:val="FF0000"/>
-          <w:lang w:eastAsia="en-US"/>
-        </w:rPr>
-      </w:pPr>
-      <w:r>
-        <w:rPr>
-          <w:color w:val="FF0000"/>
-          <w:lang w:eastAsia="en-US"/>
-        </w:rPr>
-        <w:t>Tolower karena data di aziz ada yang depannya gede</w:t>
-      </w:r>
-    </w:p>
-    <w:p>
-      <w:pPr>
-        <w:ind w:firstLine="720"/>
-        <w:rPr>
-          <w:rFonts w:cs="Times New Roman"/>
-          <w:color w:val="FF0000"/>
-          <w:szCs w:val="24"/>
-          <w:lang w:eastAsia="en-US"/>
-        </w:rPr>
-      </w:pPr>
-    </w:p>
-    <w:p>
-      <w:pPr>
-        <w:ind w:firstLine="720"/>
-        <w:rPr>
-          <w:rFonts w:cs="Times New Roman"/>
-          <w:color w:val="000000"/>
-          <w:szCs w:val="24"/>
-          <w:lang w:eastAsia="en-US"/>
-        </w:rPr>
-      </w:pPr>
-    </w:p>
-    <w:p>
-      <w:pPr>
-        <w:pStyle w:val="Heading2"/>
-        <w:rPr>
-          <w:lang w:eastAsia="en-US"/>
-        </w:rPr>
-      </w:pPr>
-      <w:bookmarkStart w:id="34" w:name="_Toc469134661"/>
-      <w:r>
-        <w:rPr>
-          <w:lang w:eastAsia="en-US"/>
-        </w:rPr>
         <w:t>Negation Handling</w:t>
       </w:r>
-      <w:bookmarkEnd w:id="34"/>
+      <w:bookmarkEnd w:id="32"/>
     </w:p>
     <w:p>
       <w:pPr>
@@ -17439,7 +18626,7 @@
           <w:lang w:eastAsia="en-US"/>
         </w:rPr>
       </w:pPr>
-      <w:bookmarkStart w:id="35" w:name="_Toc469134662"/>
+      <w:bookmarkStart w:id="33" w:name="_Toc469134662"/>
       <w:r>
         <w:rPr>
           <w:color w:val="000000"/>
@@ -17447,7 +18634,7 @@
         </w:rPr>
         <w:t>Pembuangan Stopword</w:t>
       </w:r>
-      <w:bookmarkEnd w:id="35"/>
+      <w:bookmarkEnd w:id="33"/>
     </w:p>
     <w:p>
       <w:pPr>
@@ -17479,7 +18666,6 @@
           <w:szCs w:val="24"/>
           <w:lang w:eastAsia="en-US"/>
         </w:rPr>
-        <w:lastRenderedPageBreak/>
         <w:t>Setelah itu, kalimat tweet kemudian dilakukan proses pembuangan stopword menggunakan dataset sebanyak</w:t>
       </w:r>
       <w:r>
@@ -19522,14 +20708,14 @@
       <w:pPr>
         <w:pStyle w:val="Heading2"/>
       </w:pPr>
-      <w:bookmarkStart w:id="36" w:name="_Toc469134663"/>
+      <w:bookmarkStart w:id="34" w:name="_Toc469134663"/>
       <w:r>
         <w:rPr>
           <w:lang w:eastAsia="en-US"/>
         </w:rPr>
         <w:t>Seleksi fitur</w:t>
       </w:r>
-      <w:bookmarkEnd w:id="36"/>
+      <w:bookmarkEnd w:id="34"/>
     </w:p>
     <w:p>
       <w:pPr>
@@ -20364,6 +21550,7 @@
                 <w:color w:val="000000"/>
                 <w:szCs w:val="24"/>
               </w:rPr>
+              <w:lastRenderedPageBreak/>
               <w:t>Percobaan 5</w:t>
             </w:r>
           </w:p>
@@ -21000,7 +22187,6 @@
                 <w:color w:val="000000"/>
                 <w:szCs w:val="24"/>
               </w:rPr>
-              <w:lastRenderedPageBreak/>
               <w:t>Percobaan 10</w:t>
             </w:r>
           </w:p>
@@ -23039,14 +24225,14 @@
       <w:pPr>
         <w:pStyle w:val="Heading2"/>
       </w:pPr>
-      <w:bookmarkStart w:id="37" w:name="_Toc469134664"/>
+      <w:bookmarkStart w:id="35" w:name="_Toc469134664"/>
       <w:r>
         <w:t>Evaluasi</w:t>
       </w:r>
       <w:r>
         <w:t xml:space="preserve"> Klasifikasi</w:t>
       </w:r>
-      <w:bookmarkEnd w:id="37"/>
+      <w:bookmarkEnd w:id="35"/>
     </w:p>
     <w:p>
       <w:pPr>
@@ -23735,6 +24921,7 @@
                 <w:color w:val="000000"/>
                 <w:szCs w:val="24"/>
               </w:rPr>
+              <w:lastRenderedPageBreak/>
               <w:t>Percobaan 7</w:t>
             </w:r>
           </w:p>
@@ -29085,14 +30272,14 @@
           <w:lang w:eastAsia="en-US"/>
         </w:rPr>
       </w:pPr>
-      <w:bookmarkStart w:id="38" w:name="_Toc469134665"/>
+      <w:bookmarkStart w:id="36" w:name="_Toc469134665"/>
       <w:r>
         <w:rPr>
           <w:lang w:eastAsia="en-US"/>
         </w:rPr>
         <w:t>Clustering</w:t>
       </w:r>
-      <w:bookmarkEnd w:id="38"/>
+      <w:bookmarkEnd w:id="36"/>
     </w:p>
     <w:p>
       <w:pPr>
@@ -30346,12 +31533,12 @@
       <w:pPr>
         <w:pStyle w:val="Heading2"/>
       </w:pPr>
-      <w:bookmarkStart w:id="39" w:name="_Toc469134666"/>
+      <w:bookmarkStart w:id="37" w:name="_Toc469134666"/>
       <w:r>
         <w:lastRenderedPageBreak/>
         <w:t>Evaluasi</w:t>
       </w:r>
-      <w:bookmarkEnd w:id="39"/>
+      <w:bookmarkEnd w:id="37"/>
     </w:p>
     <w:p>
       <w:pPr>
@@ -36030,8 +37217,8 @@
           <w:lang w:val="id-ID"/>
         </w:rPr>
       </w:pPr>
-      <w:bookmarkStart w:id="40" w:name="OLE_LINK1"/>
-      <w:bookmarkStart w:id="41" w:name="OLE_LINK2"/>
+      <w:bookmarkStart w:id="38" w:name="OLE_LINK1"/>
+      <w:bookmarkStart w:id="39" w:name="OLE_LINK2"/>
       <w:r>
         <w:t xml:space="preserve">Tabel 16. </w:t>
       </w:r>
@@ -36105,16 +37292,16 @@
                 <w:lang w:val="id-ID"/>
               </w:rPr>
             </w:pPr>
-            <w:bookmarkStart w:id="42" w:name="OLE_LINK7"/>
-            <w:bookmarkStart w:id="43" w:name="OLE_LINK8"/>
+            <w:bookmarkStart w:id="40" w:name="OLE_LINK7"/>
+            <w:bookmarkStart w:id="41" w:name="OLE_LINK8"/>
             <w:r>
               <w:rPr>
                 <w:lang w:val="id-ID"/>
               </w:rPr>
               <w:t>TF Positi</w:t>
             </w:r>
-            <w:bookmarkEnd w:id="42"/>
-            <w:bookmarkEnd w:id="43"/>
+            <w:bookmarkEnd w:id="40"/>
+            <w:bookmarkEnd w:id="41"/>
             <w:r>
               <w:rPr>
                 <w:lang w:val="id-ID"/>
@@ -37496,8 +38683,8 @@
           </w:p>
         </w:tc>
       </w:tr>
-      <w:bookmarkEnd w:id="40"/>
-      <w:bookmarkEnd w:id="41"/>
+      <w:bookmarkEnd w:id="38"/>
+      <w:bookmarkEnd w:id="39"/>
     </w:tbl>
     <w:p>
       <w:pPr>
@@ -38393,24 +39580,24 @@
         <w:pStyle w:val="Heading1"/>
         <w:spacing w:before="240"/>
       </w:pPr>
-      <w:bookmarkStart w:id="44" w:name="_Toc469134667"/>
+      <w:bookmarkStart w:id="42" w:name="_Toc469134667"/>
       <w:r>
         <w:lastRenderedPageBreak/>
         <w:t>KESIMPULAN DAN SARAN</w:t>
       </w:r>
-      <w:bookmarkEnd w:id="44"/>
+      <w:bookmarkEnd w:id="42"/>
     </w:p>
     <w:p>
       <w:pPr>
         <w:pStyle w:val="Heading2"/>
       </w:pPr>
-      <w:bookmarkStart w:id="45" w:name="_Toc469134668"/>
-      <w:bookmarkStart w:id="46" w:name="OLE_LINK5"/>
-      <w:bookmarkStart w:id="47" w:name="OLE_LINK6"/>
+      <w:bookmarkStart w:id="43" w:name="_Toc469134668"/>
+      <w:bookmarkStart w:id="44" w:name="OLE_LINK5"/>
+      <w:bookmarkStart w:id="45" w:name="OLE_LINK6"/>
       <w:r>
         <w:t>Kesimpulan</w:t>
       </w:r>
-      <w:bookmarkEnd w:id="45"/>
+      <w:bookmarkEnd w:id="43"/>
     </w:p>
     <w:p>
       <w:r>
@@ -38440,9 +39627,9 @@
       <w:r>
         <w:t xml:space="preserve"> Hasil percobaan menunjukkan terjadinya penurunan </w:t>
       </w:r>
-      <w:bookmarkStart w:id="48" w:name="OLE_LINK14"/>
-      <w:bookmarkStart w:id="49" w:name="OLE_LINK15"/>
-      <w:bookmarkStart w:id="50" w:name="OLE_LINK16"/>
+      <w:bookmarkStart w:id="46" w:name="OLE_LINK14"/>
+      <w:bookmarkStart w:id="47" w:name="OLE_LINK15"/>
+      <w:bookmarkStart w:id="48" w:name="OLE_LINK16"/>
       <w:r>
         <w:t>akurasi</w:t>
       </w:r>
@@ -38500,9 +39687,9 @@
       <w:r>
         <w:t xml:space="preserve"> </w:t>
       </w:r>
+      <w:bookmarkEnd w:id="46"/>
+      <w:bookmarkEnd w:id="47"/>
       <w:bookmarkEnd w:id="48"/>
-      <w:bookmarkEnd w:id="49"/>
-      <w:bookmarkEnd w:id="50"/>
       <w:r>
         <w:t>Dengan menggunakan Negation Handling juga menurunkan nilai Recall sebesar 0.75% untuk positif, untuk negatif 0.28% dan 0.73% untuk netral</w:t>
       </w:r>
@@ -38525,16 +39712,16 @@
           <w:lang w:val="id-ID"/>
         </w:rPr>
       </w:pPr>
-      <w:bookmarkStart w:id="51" w:name="_Toc469134669"/>
-      <w:bookmarkEnd w:id="46"/>
-      <w:bookmarkEnd w:id="47"/>
+      <w:bookmarkStart w:id="49" w:name="_Toc469134669"/>
+      <w:bookmarkEnd w:id="44"/>
+      <w:bookmarkEnd w:id="45"/>
       <w:r>
         <w:rPr>
           <w:lang w:val="id-ID"/>
         </w:rPr>
         <w:t>Saran</w:t>
       </w:r>
-      <w:bookmarkEnd w:id="51"/>
+      <w:bookmarkEnd w:id="49"/>
     </w:p>
     <w:p>
       <w:pPr>
@@ -38582,7 +39769,7 @@
           <w:lang w:val="id-ID"/>
         </w:rPr>
       </w:pPr>
-      <w:bookmarkStart w:id="52" w:name="_Toc469134670"/>
+      <w:bookmarkStart w:id="50" w:name="_Toc469134670"/>
       <w:r>
         <w:rPr>
           <w:lang w:val="id-ID"/>
@@ -38590,7 +39777,7 @@
         <w:lastRenderedPageBreak/>
         <w:t>DAFTAR PUSTAKA</w:t>
       </w:r>
-      <w:bookmarkEnd w:id="52"/>
+      <w:bookmarkEnd w:id="50"/>
     </w:p>
     <w:p>
       <w:pPr>
@@ -39025,18 +40212,18 @@
           <w:lang w:val="id-ID"/>
         </w:rPr>
       </w:pPr>
-      <w:bookmarkStart w:id="53" w:name="OLE_LINK3"/>
-      <w:bookmarkStart w:id="54" w:name="OLE_LINK4"/>
-      <w:bookmarkStart w:id="55" w:name="OLE_LINK9"/>
+      <w:bookmarkStart w:id="51" w:name="OLE_LINK3"/>
+      <w:bookmarkStart w:id="52" w:name="OLE_LINK4"/>
+      <w:bookmarkStart w:id="53" w:name="OLE_LINK9"/>
       <w:r>
         <w:rPr>
           <w:lang w:val="id-ID"/>
         </w:rPr>
         <w:t xml:space="preserve">Liu, Bing. </w:t>
       </w:r>
+      <w:bookmarkEnd w:id="51"/>
+      <w:bookmarkEnd w:id="52"/>
       <w:bookmarkEnd w:id="53"/>
-      <w:bookmarkEnd w:id="54"/>
-      <w:bookmarkEnd w:id="55"/>
       <w:r>
         <w:rPr>
           <w:lang w:val="id-ID"/>
@@ -43324,7 +44511,7 @@
 </file>
 
 <file path=customXml/itemProps1.xml><?xml version="1.0" encoding="utf-8"?>
-<ds:datastoreItem xmlns:ds="http://schemas.openxmlformats.org/officeDocument/2006/customXml" ds:itemID="{FD2D61E0-7D4E-4A9C-8191-3441BD10A965}">
+<ds:datastoreItem xmlns:ds="http://schemas.openxmlformats.org/officeDocument/2006/customXml" ds:itemID="{D2D120B8-757F-4BD9-98C8-DD6B1274C120}">
   <ds:schemaRefs>
     <ds:schemaRef ds:uri="http://schemas.openxmlformats.org/officeDocument/2006/bibliography"/>
   </ds:schemaRefs>

</xml_diff>

<commit_message>
REV - January 20th 2017 4:45 PM
</commit_message>
<xml_diff>
--- a/Skripsi_Aswin_G64144007.docx
+++ b/Skripsi_Aswin_G64144007.docx
@@ -445,7 +445,7 @@
             <v:imagedata r:id="rId8" o:title="" grayscale="t" bilevel="t"/>
             <w10:wrap type="topAndBottom" anchorx="page" anchory="page"/>
           </v:shape>
-          <o:OLEObject Type="Embed" ProgID="Word.Picture.8" ShapeID="_x0000_s1032" DrawAspect="Content" ObjectID="_1546392770" r:id="rId9"/>
+          <o:OLEObject Type="Embed" ProgID="Word.Picture.8" ShapeID="_x0000_s1032" DrawAspect="Content" ObjectID="_1546404525" r:id="rId9"/>
         </w:object>
       </w:r>
       <w:r>
@@ -893,7 +893,7 @@
           <w:color w:val="auto"/>
           <w:lang w:eastAsia="ja-JP"/>
         </w:rPr>
-        <w:t>Penelitian ini melakukan klasifikasi sentimen dalam 3 jenis</w:t>
+        <w:t xml:space="preserve">Penelitian ini melakukan klasifikasi sentimen dalam 3 jenis yaitu positif, negatif dan netral menggunakan metode klasifikasi </w:t>
       </w:r>
       <w:r>
         <w:rPr>
@@ -902,7 +902,16 @@
           <w:color w:val="auto"/>
           <w:lang w:eastAsia="ja-JP"/>
         </w:rPr>
-        <w:t xml:space="preserve"> sentimen</w:t>
+        <w:t>M</w:t>
+      </w:r>
+      <w:r>
+        <w:rPr>
+          <w:rFonts w:cs="Arial"/>
+          <w:bCs/>
+          <w:color w:val="auto"/>
+          <w:lang w:val="id-ID" w:eastAsia="ja-JP"/>
+        </w:rPr>
+        <w:t xml:space="preserve">ultinomial </w:t>
       </w:r>
       <w:r>
         <w:rPr>
@@ -911,7 +920,16 @@
           <w:color w:val="auto"/>
           <w:lang w:eastAsia="ja-JP"/>
         </w:rPr>
-        <w:t xml:space="preserve"> yaitu positif, negatif dan netral menggunakan metode klasifikasi </w:t>
+        <w:t xml:space="preserve">Naïve </w:t>
+      </w:r>
+      <w:r>
+        <w:rPr>
+          <w:rFonts w:cs="Arial"/>
+          <w:bCs/>
+          <w:color w:val="auto"/>
+          <w:lang w:val="id-ID" w:eastAsia="ja-JP"/>
+        </w:rPr>
+        <w:t>Bayes</w:t>
       </w:r>
       <w:r>
         <w:rPr>
@@ -920,7 +938,52 @@
           <w:color w:val="auto"/>
           <w:lang w:eastAsia="ja-JP"/>
         </w:rPr>
-        <w:t>M</w:t>
+        <w:t xml:space="preserve">. </w:t>
+      </w:r>
+      <w:r>
+        <w:rPr>
+          <w:rFonts w:cs="Arial"/>
+          <w:bCs/>
+          <w:color w:val="auto"/>
+          <w:lang w:eastAsia="ja-JP"/>
+        </w:rPr>
+        <w:t xml:space="preserve">Analisis </w:t>
+      </w:r>
+      <w:r>
+        <w:rPr>
+          <w:rFonts w:cs="Arial"/>
+          <w:bCs/>
+          <w:color w:val="auto"/>
+          <w:lang w:eastAsia="ja-JP"/>
+        </w:rPr>
+        <w:t>s</w:t>
+      </w:r>
+      <w:r>
+        <w:rPr>
+          <w:rFonts w:cs="Arial"/>
+          <w:bCs/>
+          <w:color w:val="auto"/>
+          <w:lang w:eastAsia="ja-JP"/>
+        </w:rPr>
+        <w:t>e</w:t>
+      </w:r>
+      <w:r>
+        <w:rPr>
+          <w:rFonts w:cs="Arial"/>
+          <w:bCs/>
+          <w:color w:val="auto"/>
+          <w:lang w:eastAsia="ja-JP"/>
+        </w:rPr>
+        <w:t>ntimen dalam penelitian ini</w:t>
+      </w:r>
+      <w:r>
+        <w:rPr>
+          <w:rFonts w:cs="Arial"/>
+          <w:bCs/>
+          <w:color w:val="auto"/>
+          <w:lang w:eastAsia="ja-JP"/>
+        </w:rPr>
+        <w:t xml:space="preserve"> menggunakan data twitter berbahasa Indonesia</w:t>
       </w:r>
       <w:r>
         <w:rPr>
@@ -929,7 +992,7 @@
           <w:color w:val="auto"/>
           <w:lang w:val="id-ID" w:eastAsia="ja-JP"/>
         </w:rPr>
-        <w:t xml:space="preserve">ultinomial </w:t>
+        <w:t xml:space="preserve"> dengan data seimbang</w:t>
       </w:r>
       <w:r>
         <w:rPr>
@@ -938,7 +1001,25 @@
           <w:color w:val="auto"/>
           <w:lang w:eastAsia="ja-JP"/>
         </w:rPr>
-        <w:t xml:space="preserve">Naïve </w:t>
+        <w:t>.</w:t>
+      </w:r>
+      <w:r>
+        <w:rPr>
+          <w:rFonts w:cs="Arial"/>
+          <w:bCs/>
+          <w:color w:val="auto"/>
+          <w:lang w:eastAsia="ja-JP"/>
+        </w:rPr>
+        <w:t xml:space="preserve"> </w:t>
+      </w:r>
+      <w:r>
+        <w:rPr>
+          <w:rFonts w:cs="Arial"/>
+          <w:bCs/>
+          <w:color w:val="auto"/>
+          <w:lang w:eastAsia="ja-JP"/>
+        </w:rPr>
+        <w:t>Sentimen dalam data latih</w:t>
       </w:r>
       <w:r>
         <w:rPr>
@@ -947,7 +1028,46 @@
           <w:color w:val="auto"/>
           <w:lang w:val="id-ID" w:eastAsia="ja-JP"/>
         </w:rPr>
-        <w:t>Bayes</w:t>
+        <w:t xml:space="preserve"> dilakukan secara subyektif maka </w:t>
+      </w:r>
+      <w:r>
+        <w:rPr>
+          <w:rFonts w:cs="Arial"/>
+          <w:bCs/>
+          <w:i/>
+          <w:color w:val="auto"/>
+          <w:lang w:val="id-ID" w:eastAsia="ja-JP"/>
+        </w:rPr>
+        <w:t>clustering</w:t>
+      </w:r>
+      <w:r>
+        <w:rPr>
+          <w:rFonts w:cs="Arial"/>
+          <w:bCs/>
+          <w:color w:val="auto"/>
+          <w:lang w:val="id-ID" w:eastAsia="ja-JP"/>
+        </w:rPr>
+        <w:t xml:space="preserve"> dengan menggunakan </w:t>
+      </w:r>
+      <w:r>
+        <w:rPr>
+          <w:rFonts w:cs="Arial"/>
+          <w:bCs/>
+          <w:i/>
+          <w:color w:val="auto"/>
+          <w:lang w:val="id-ID" w:eastAsia="ja-JP"/>
+        </w:rPr>
+        <w:t>k-means</w:t>
+      </w:r>
+      <w:r>
+        <w:rPr>
+          <w:rFonts w:cs="Arial"/>
+          <w:bCs/>
+          <w:i/>
+          <w:color w:val="auto"/>
+          <w:lang w:eastAsia="ja-JP"/>
+        </w:rPr>
+        <w:t xml:space="preserve"> </w:t>
       </w:r>
       <w:r>
         <w:rPr>
@@ -956,7 +1076,16 @@
           <w:color w:val="auto"/>
           <w:lang w:eastAsia="ja-JP"/>
         </w:rPr>
-        <w:t xml:space="preserve">. </w:t>
+        <w:t>akan digunakan</w:t>
+      </w:r>
+      <w:r>
+        <w:rPr>
+          <w:rFonts w:cs="Arial"/>
+          <w:bCs/>
+          <w:color w:val="auto"/>
+          <w:lang w:val="id-ID" w:eastAsia="ja-JP"/>
+        </w:rPr>
+        <w:t xml:space="preserve"> untuk melihat </w:t>
       </w:r>
       <w:r>
         <w:rPr>
@@ -965,7 +1094,16 @@
           <w:color w:val="auto"/>
           <w:lang w:eastAsia="ja-JP"/>
         </w:rPr>
-        <w:t>Analisis Se</w:t>
+        <w:t>bagaimana data mengelompok untuk</w:t>
+      </w:r>
+      <w:r>
+        <w:rPr>
+          <w:rFonts w:cs="Arial"/>
+          <w:bCs/>
+          <w:color w:val="auto"/>
+          <w:lang w:val="id-ID" w:eastAsia="ja-JP"/>
+        </w:rPr>
+        <w:t xml:space="preserve"> dilakukan pemberian sentimen ulang pada data tweet yang berbeda dengan </w:t>
       </w:r>
       <w:r>
         <w:rPr>
@@ -974,7 +1112,26 @@
           <w:color w:val="auto"/>
           <w:lang w:eastAsia="ja-JP"/>
         </w:rPr>
-        <w:t>ntimen dalam penelitian ini</w:t>
+        <w:t xml:space="preserve">label </w:t>
+      </w:r>
+      <w:r>
+        <w:rPr>
+          <w:rFonts w:cs="Arial"/>
+          <w:bCs/>
+          <w:i/>
+          <w:color w:val="auto"/>
+          <w:lang w:val="id-ID" w:eastAsia="ja-JP"/>
+        </w:rPr>
+        <w:t>cluster</w:t>
+      </w:r>
+      <w:r>
+        <w:rPr>
+          <w:rFonts w:cs="Arial"/>
+          <w:bCs/>
+          <w:color w:val="auto"/>
+          <w:lang w:val="id-ID" w:eastAsia="ja-JP"/>
+        </w:rPr>
+        <w:t>. Setelah dilakukan pemberian sentimen ulang, data yang masih berbeda dengan cluster akan dihapus</w:t>
       </w:r>
       <w:r>
         <w:rPr>
@@ -983,7 +1140,7 @@
           <w:color w:val="auto"/>
           <w:lang w:eastAsia="ja-JP"/>
         </w:rPr>
-        <w:t xml:space="preserve"> menggunakan data twitter berbahasa Indonesia</w:t>
+        <w:t xml:space="preserve"> dan d</w:t>
       </w:r>
       <w:r>
         <w:rPr>
@@ -992,7 +1149,16 @@
           <w:color w:val="auto"/>
           <w:lang w:val="id-ID" w:eastAsia="ja-JP"/>
         </w:rPr>
-        <w:t xml:space="preserve"> dengan data seimbang</w:t>
+        <w:t xml:space="preserve">idapatkan peningkatan akurasi sebesar </w:t>
+      </w:r>
+      <w:r>
+        <w:t>20.29</w:t>
+      </w:r>
+      <w:r>
+        <w:t>%</w:t>
+      </w:r>
+      <w:r>
+        <w:t>.</w:t>
       </w:r>
       <w:r>
         <w:rPr>
@@ -1001,7 +1167,7 @@
           <w:color w:val="auto"/>
           <w:lang w:eastAsia="ja-JP"/>
         </w:rPr>
-        <w:t>.</w:t>
+        <w:t xml:space="preserve"> </w:t>
       </w:r>
       <w:r>
         <w:rPr>
@@ -1010,7 +1176,34 @@
           <w:color w:val="auto"/>
           <w:lang w:eastAsia="ja-JP"/>
         </w:rPr>
-        <w:t xml:space="preserve"> </w:t>
+        <w:t>Negation Handling memiliki peran untuk men</w:t>
+      </w:r>
+      <w:r>
+        <w:rPr>
+          <w:rFonts w:cs="Arial"/>
+          <w:bCs/>
+          <w:color w:val="auto"/>
+          <w:lang w:eastAsia="ja-JP"/>
+        </w:rPr>
+        <w:t>ambah akurasi dari klasifikasi</w:t>
+      </w:r>
+      <w:r>
+        <w:rPr>
+          <w:rFonts w:cs="Arial"/>
+          <w:bCs/>
+          <w:color w:val="auto"/>
+          <w:lang w:eastAsia="ja-JP"/>
+        </w:rPr>
+        <w:t xml:space="preserve">. </w:t>
+      </w:r>
+      <w:r>
+        <w:rPr>
+          <w:rFonts w:cs="Arial"/>
+          <w:bCs/>
+          <w:color w:val="auto"/>
+          <w:lang w:eastAsia="ja-JP"/>
+        </w:rPr>
+        <w:t>Dalam penelitian ini Negation Handling</w:t>
       </w:r>
       <w:r>
         <w:rPr>
@@ -1019,13 +1212,7 @@
           <w:color w:val="auto"/>
           <w:lang w:val="id-ID" w:eastAsia="ja-JP"/>
         </w:rPr>
-        <w:t xml:space="preserve">Karena pemberian sentimen dilakukan secara subyektif maka dalam penelitian ini dilakukan clustering dengan menggunakan k-means untuk melihat kumpulan data, lalu dilakukan pemberian sentimen ulang pada data tweet yang berbeda dengan cluster yg didapatkan. Setelah dilakukan pemberian sentimen ulang, data yang masih berbeda dengan cluster akan dihapus. Didapatkan peningkatan akurasi sebesar </w:t>
-      </w:r>
-      <w:r>
-        <w:t>20.29</w:t>
-      </w:r>
-      <w:r>
-        <w:t>.</w:t>
+        <w:t xml:space="preserve"> menunjukkan </w:t>
       </w:r>
       <w:r>
         <w:rPr>
@@ -1034,7 +1221,7 @@
           <w:color w:val="auto"/>
           <w:lang w:eastAsia="ja-JP"/>
         </w:rPr>
-        <w:t xml:space="preserve"> </w:t>
+        <w:t>p</w:t>
       </w:r>
       <w:r>
         <w:rPr>
@@ -1043,16 +1230,7 @@
           <w:color w:val="auto"/>
           <w:lang w:eastAsia="ja-JP"/>
         </w:rPr>
-        <w:t xml:space="preserve">Negation Handling memiliki peran untuk menambah akurasi dari klasifikasi sentimen. </w:t>
-      </w:r>
-      <w:r>
-        <w:rPr>
-          <w:rFonts w:cs="Arial"/>
-          <w:bCs/>
-          <w:color w:val="auto"/>
-          <w:lang w:val="id-ID" w:eastAsia="ja-JP"/>
-        </w:rPr>
-        <w:t xml:space="preserve">Percobaan yang dilakukan menunjukkan dengan menggunakan Negation Handling </w:t>
+        <w:t>eni</w:t>
       </w:r>
       <w:r>
         <w:rPr>
@@ -1061,7 +1239,61 @@
           <w:color w:val="auto"/>
           <w:lang w:eastAsia="ja-JP"/>
         </w:rPr>
-        <w:t>dapat menigkatkan akurasi sebesar 3.45%. Dalam penelitian ini juga menambahkan negasi untuk menangani kata yang hilang akibat bentuk negasi “tidak” + kata dan mendapatkan peningkatkan sebesar 3.59% akurasi.</w:t>
+        <w:t>n</w:t>
+      </w:r>
+      <w:r>
+        <w:rPr>
+          <w:rFonts w:cs="Arial"/>
+          <w:bCs/>
+          <w:color w:val="auto"/>
+          <w:lang w:eastAsia="ja-JP"/>
+        </w:rPr>
+        <w:t xml:space="preserve">gkatkan akurasi sebesar 3.45%. Dalam penelitian ini juga menambahkan </w:t>
+      </w:r>
+      <w:r>
+        <w:rPr>
+          <w:rFonts w:cs="Arial"/>
+          <w:bCs/>
+          <w:color w:val="auto"/>
+          <w:lang w:eastAsia="ja-JP"/>
+        </w:rPr>
+        <w:t>fitur</w:t>
+      </w:r>
+      <w:r>
+        <w:rPr>
+          <w:rFonts w:cs="Arial"/>
+          <w:bCs/>
+          <w:color w:val="auto"/>
+          <w:lang w:eastAsia="ja-JP"/>
+        </w:rPr>
+        <w:t xml:space="preserve"> untuk menangani kata yang hilang akibat bentuk negasi “tidak” + kata</w:t>
+      </w:r>
+      <w:r>
+        <w:rPr>
+          <w:rFonts w:cs="Arial"/>
+          <w:bCs/>
+          <w:color w:val="auto"/>
+          <w:lang w:eastAsia="ja-JP"/>
+        </w:rPr>
+        <w:t>,</w:t>
+      </w:r>
+      <w:r>
+        <w:rPr>
+          <w:rFonts w:cs="Arial"/>
+          <w:bCs/>
+          <w:color w:val="auto"/>
+          <w:lang w:eastAsia="ja-JP"/>
+        </w:rPr>
+        <w:t xml:space="preserve"> dan mendapatkan pen</w:t>
+      </w:r>
+      <w:r>
+        <w:rPr>
+          <w:rFonts w:cs="Arial"/>
+          <w:bCs/>
+          <w:color w:val="auto"/>
+          <w:lang w:eastAsia="ja-JP"/>
+        </w:rPr>
+        <w:t>ingkatkan sebesar 3.59% akurasi dalam menggunakan Negation Handling dengan penambahan fitur kata yang hilang.</w:t>
       </w:r>
     </w:p>
     <w:p>
@@ -1191,8 +1423,6 @@
         </w:rPr>
         <w:t>ASWINDA PRIMA PUTRA</w:t>
       </w:r>
-      <w:bookmarkStart w:id="0" w:name="_GoBack"/>
-      <w:bookmarkEnd w:id="0"/>
       <w:r>
         <w:rPr>
           <w:i/>
@@ -1229,64 +1459,133 @@
           <w:i/>
           <w:lang w:val="en"/>
         </w:rPr>
-        <w:t xml:space="preserve">This research is trying to classify the sentiment into three types: positive, negative and neutral using Rocchio </w:t>
-      </w:r>
-      <w:r>
-        <w:rPr>
-          <w:i/>
-          <w:sz w:val="23"/>
-          <w:szCs w:val="23"/>
-        </w:rPr>
-        <w:t>Classification</w:t>
+        <w:t xml:space="preserve">This research is trying to classify the sentiment into three types: positive, negative and neutral using </w:t>
       </w:r>
       <w:r>
         <w:rPr>
           <w:i/>
           <w:lang w:val="en"/>
         </w:rPr>
-        <w:t xml:space="preserve">. In Adityawan (2014), sentiment analysis using Naïve Bayes (NB) on Twitter Data using the balance data has not </w:t>
+        <w:t>Multinomial Naïve Bayes</w:t>
       </w:r>
       <w:r>
         <w:rPr>
           <w:i/>
           <w:lang w:val="en"/>
         </w:rPr>
-        <w:t xml:space="preserve">good accuracy, </w:t>
+        <w:t xml:space="preserve">. </w:t>
       </w:r>
       <w:r>
         <w:rPr>
           <w:i/>
           <w:lang w:val="en"/>
         </w:rPr>
-        <w:t>66.42% for Multinomial Naïve Bayes and 71.09% for Bernoulli models. Therefore this research is trying different methods, ie vector-based method to analyze whether the results of the vector based classification method has better accuracy than probability method. This research is analyze and compare the accuracy of classification between Multinomial Naïve Bayes and Rocchio. The accuracy of Multinomial Naïve Bayes is 72.193%, indicates higher accuracy than accuracy Rocchio is</w:t>
+        <w:t>This research will be using Twitt</w:t>
       </w:r>
       <w:r>
         <w:rPr>
           <w:i/>
           <w:lang w:val="en"/>
         </w:rPr>
-        <w:t xml:space="preserve"> 70.</w:t>
+        <w:t xml:space="preserve">er data in Bahasa Indonesia with balanced sentiment data. Sentiment in the data train </w:t>
       </w:r>
       <w:r>
         <w:rPr>
           <w:i/>
           <w:lang w:val="en"/>
         </w:rPr>
-        <w:t xml:space="preserve">673%. Then, this research implements the clustering process to increase the accuracy of the results of the two methods, with two consideration such as the elimination of data tweets or re-sentiment. The result of clustering process is 1439 data. From 1439 tweet data, accuracy of two method are inscrease to </w:t>
+        <w:t>is done subjectively</w:t>
       </w:r>
       <w:r>
         <w:rPr>
           <w:i/>
           <w:lang w:val="en"/>
         </w:rPr>
-        <w:t>89.306% for Naïve Bayes and 94.</w:t>
+        <w:t xml:space="preserve"> then clustering with k-means will be used to see </w:t>
       </w:r>
       <w:r>
         <w:rPr>
           <w:i/>
           <w:lang w:val="en"/>
         </w:rPr>
-        <w:t>305% to Rocchio.</w:t>
+        <w:t xml:space="preserve">how the data is grouped for re-labeling sentiment tweet which have different sentiment with cluster label. After re-labeling sentiment, the data which have different </w:t>
+      </w:r>
+      <w:r>
+        <w:rPr>
+          <w:i/>
+          <w:lang w:val="en"/>
+        </w:rPr>
+        <w:t>sentiment with cluster label</w:t>
+      </w:r>
+      <w:r>
+        <w:rPr>
+          <w:i/>
+          <w:lang w:val="en"/>
+        </w:rPr>
+        <w:t xml:space="preserve"> will be removed and</w:t>
+      </w:r>
+      <w:r>
+        <w:rPr>
+          <w:i/>
+          <w:lang w:val="en"/>
+        </w:rPr>
+        <w:t xml:space="preserve"> obtaine</w:t>
+      </w:r>
+      <w:r>
+        <w:rPr>
+          <w:i/>
+          <w:lang w:val="en"/>
+        </w:rPr>
+        <w:t>d an increase in accuracy of 20.</w:t>
+      </w:r>
+      <w:r>
+        <w:rPr>
+          <w:i/>
+          <w:lang w:val="en"/>
+        </w:rPr>
+        <w:t>29%</w:t>
+      </w:r>
+      <w:r>
+        <w:rPr>
+          <w:i/>
+          <w:lang w:val="en"/>
+        </w:rPr>
+        <w:t>. Negation Handling</w:t>
+      </w:r>
+      <w:r>
+        <w:rPr>
+          <w:i/>
+          <w:lang w:val="en"/>
+        </w:rPr>
+        <w:t xml:space="preserve"> has a role </w:t>
+      </w:r>
+      <w:r>
+        <w:rPr>
+          <w:i/>
+          <w:lang w:val="en"/>
+        </w:rPr>
+        <w:t>in increasing the</w:t>
+      </w:r>
+      <w:r>
+        <w:rPr>
+          <w:i/>
+          <w:lang w:val="en"/>
+        </w:rPr>
+        <w:t xml:space="preserve"> accuracy of classification</w:t>
+      </w:r>
+      <w:r>
+        <w:rPr>
+          <w:i/>
+          <w:lang w:val="en"/>
+        </w:rPr>
+        <w:t xml:space="preserve">. In this research </w:t>
+      </w:r>
+      <w:r>
+        <w:rPr>
+          <w:i/>
+          <w:lang w:val="en"/>
+        </w:rPr>
+        <w:t>Negation Handling show increasing accuracy of 3.45%. In this research also add feature to handle missing word due to bootstrap word with “tidak” + word, and show increasing accuracy of 3.59% with the using of Negation Handling with adding missing word feature.</w:t>
       </w:r>
     </w:p>
     <w:p>
@@ -4919,9 +5218,9 @@
       <w:r>
         <w:fldChar w:fldCharType="end"/>
       </w:r>
-      <w:bookmarkStart w:id="1" w:name="_Toc331005284"/>
+      <w:bookmarkStart w:id="0" w:name="_Toc331005284"/>
     </w:p>
-    <w:bookmarkEnd w:id="1"/>
+    <w:bookmarkEnd w:id="0"/>
     <w:p>
       <w:pPr>
         <w:pStyle w:val="DaftarIlustrasi"/>
@@ -4997,31 +5296,31 @@
           <w:docGrid w:linePitch="360"/>
         </w:sectPr>
       </w:pPr>
-      <w:bookmarkStart w:id="2" w:name="_Toc391675885"/>
+      <w:bookmarkStart w:id="1" w:name="_Toc391675885"/>
     </w:p>
     <w:p>
       <w:pPr>
         <w:pStyle w:val="Heading1"/>
       </w:pPr>
-      <w:bookmarkStart w:id="3" w:name="_Toc472518625"/>
+      <w:bookmarkStart w:id="2" w:name="_Toc472518625"/>
       <w:r>
         <w:lastRenderedPageBreak/>
         <w:t>PENDAHULUAN</w:t>
       </w:r>
+      <w:bookmarkEnd w:id="1"/>
       <w:bookmarkEnd w:id="2"/>
-      <w:bookmarkEnd w:id="3"/>
     </w:p>
     <w:p>
       <w:pPr>
         <w:pStyle w:val="Heading2"/>
       </w:pPr>
-      <w:bookmarkStart w:id="4" w:name="_Toc391675886"/>
-      <w:bookmarkStart w:id="5" w:name="_Toc472518626"/>
+      <w:bookmarkStart w:id="3" w:name="_Toc391675886"/>
+      <w:bookmarkStart w:id="4" w:name="_Toc472518626"/>
       <w:r>
         <w:t>Latar Belakang</w:t>
       </w:r>
+      <w:bookmarkEnd w:id="3"/>
       <w:bookmarkEnd w:id="4"/>
-      <w:bookmarkEnd w:id="5"/>
     </w:p>
     <w:p>
       <w:pPr>
@@ -5768,11 +6067,11 @@
           <w:b w:val="0"/>
         </w:rPr>
       </w:pPr>
-      <w:bookmarkStart w:id="6" w:name="_Toc472518627"/>
+      <w:bookmarkStart w:id="5" w:name="_Toc472518627"/>
       <w:r>
         <w:t>Tujuan Penelitian</w:t>
       </w:r>
-      <w:bookmarkEnd w:id="6"/>
+      <w:bookmarkEnd w:id="5"/>
     </w:p>
     <w:p>
       <w:pPr>
@@ -5853,7 +6152,7 @@
       <w:r>
         <w:t>.</w:t>
       </w:r>
-      <w:bookmarkStart w:id="7" w:name="_Toc392942267"/>
+      <w:bookmarkStart w:id="6" w:name="_Toc392942267"/>
     </w:p>
     <w:p>
       <w:pPr>
@@ -5864,7 +6163,7 @@
           <w:szCs w:val="24"/>
         </w:rPr>
       </w:pPr>
-      <w:bookmarkStart w:id="8" w:name="_Toc472518628"/>
+      <w:bookmarkStart w:id="7" w:name="_Toc472518628"/>
       <w:r>
         <w:rPr>
           <w:sz w:val="24"/>
@@ -5872,8 +6171,8 @@
         </w:rPr>
         <w:t>Manfaat Penelitian</w:t>
       </w:r>
+      <w:bookmarkEnd w:id="6"/>
       <w:bookmarkEnd w:id="7"/>
-      <w:bookmarkEnd w:id="8"/>
     </w:p>
     <w:p/>
     <w:p>
@@ -5932,11 +6231,11 @@
           <w:b w:val="0"/>
         </w:rPr>
       </w:pPr>
-      <w:bookmarkStart w:id="9" w:name="_Toc472518629"/>
+      <w:bookmarkStart w:id="8" w:name="_Toc472518629"/>
       <w:r>
         <w:t>Ruang Lingkup Penelitian</w:t>
       </w:r>
-      <w:bookmarkEnd w:id="9"/>
+      <w:bookmarkEnd w:id="8"/>
     </w:p>
     <w:p>
       <w:pPr>
@@ -5947,7 +6246,7 @@
           <w:lang w:eastAsia="en-US"/>
         </w:rPr>
       </w:pPr>
-      <w:bookmarkStart w:id="10" w:name="_Toc391675887"/>
+      <w:bookmarkStart w:id="9" w:name="_Toc391675887"/>
       <w:r>
         <w:rPr>
           <w:rFonts w:eastAsia="MS Mincho" w:cs="Times New Roman"/>
@@ -5995,7 +6294,7 @@
           <w:szCs w:val="22"/>
         </w:rPr>
       </w:pPr>
-      <w:bookmarkStart w:id="11" w:name="_Toc472518630"/>
+      <w:bookmarkStart w:id="10" w:name="_Toc472518630"/>
       <w:r>
         <w:rPr>
           <w:bCs w:val="0"/>
@@ -6003,8 +6302,8 @@
         </w:rPr>
         <w:t>METODE</w:t>
       </w:r>
+      <w:bookmarkEnd w:id="9"/>
       <w:bookmarkEnd w:id="10"/>
-      <w:bookmarkEnd w:id="11"/>
     </w:p>
     <w:p/>
     <w:p>
@@ -8530,20 +8829,20 @@
       <w:pPr>
         <w:ind w:firstLine="0"/>
       </w:pPr>
-      <w:bookmarkStart w:id="12" w:name="_Toc365435217"/>
-      <w:bookmarkStart w:id="13" w:name="_Toc391675888"/>
+      <w:bookmarkStart w:id="11" w:name="_Toc365435217"/>
+      <w:bookmarkStart w:id="12" w:name="_Toc391675888"/>
     </w:p>
     <w:p>
       <w:pPr>
         <w:pStyle w:val="Heading2"/>
       </w:pPr>
-      <w:bookmarkStart w:id="14" w:name="_Toc472518631"/>
+      <w:bookmarkStart w:id="13" w:name="_Toc472518631"/>
+      <w:bookmarkEnd w:id="11"/>
       <w:bookmarkEnd w:id="12"/>
+      <w:r>
+        <w:t>Praproses</w:t>
+      </w:r>
       <w:bookmarkEnd w:id="13"/>
-      <w:r>
-        <w:t>Praproses</w:t>
-      </w:r>
-      <w:bookmarkEnd w:id="14"/>
     </w:p>
     <w:p>
       <w:pPr>
@@ -8837,7 +9136,7 @@
       <w:r>
         <w:t xml:space="preserve"> </w:t>
       </w:r>
-      <w:bookmarkStart w:id="15" w:name="_Toc469135904"/>
+      <w:bookmarkStart w:id="14" w:name="_Toc469135904"/>
       <w:r>
         <w:rPr>
           <w:rFonts w:cs="Times New Roman"/>
@@ -8850,7 +9149,7 @@
         </w:rPr>
         <w:t>Twitter</w:t>
       </w:r>
-      <w:bookmarkEnd w:id="15"/>
+      <w:bookmarkEnd w:id="14"/>
     </w:p>
     <w:tbl>
       <w:tblPr>
@@ -9868,134 +10167,269 @@
       <w:pPr>
         <w:pStyle w:val="Heading2"/>
       </w:pPr>
-      <w:bookmarkStart w:id="16" w:name="_Toc472518632"/>
+      <w:bookmarkStart w:id="15" w:name="_Toc472518632"/>
       <w:r>
         <w:t>Indexing</w:t>
+      </w:r>
+      <w:bookmarkEnd w:id="15"/>
+    </w:p>
+    <w:p>
+      <w:pPr>
+        <w:spacing w:after="200"/>
+        <w:ind w:firstLine="630"/>
+      </w:pPr>
+      <w:r>
+        <w:rPr>
+          <w:rFonts w:cs="Times New Roman"/>
+          <w:color w:val="000000"/>
+          <w:szCs w:val="24"/>
+          <w:lang w:eastAsia="en-US"/>
+        </w:rPr>
+        <w:t>Indexing merupakan pros</w:t>
+      </w:r>
+      <w:r>
+        <w:rPr>
+          <w:rFonts w:cs="Times New Roman"/>
+          <w:color w:val="000000"/>
+          <w:szCs w:val="24"/>
+          <w:lang w:eastAsia="en-US"/>
+        </w:rPr>
+        <w:t>es persiapan yang dilakukan ter</w:t>
+      </w:r>
+      <w:r>
+        <w:rPr>
+          <w:rFonts w:cs="Times New Roman"/>
+          <w:color w:val="000000"/>
+          <w:szCs w:val="24"/>
+          <w:lang w:eastAsia="en-US"/>
+        </w:rPr>
+        <w:t>hadap dokumen sehingga dokumen siap untuk diproses. Proses indexing dibag</w:t>
+      </w:r>
+      <w:r>
+        <w:rPr>
+          <w:rFonts w:cs="Times New Roman"/>
+          <w:color w:val="000000"/>
+          <w:szCs w:val="24"/>
+          <w:lang w:eastAsia="en-US"/>
+        </w:rPr>
+        <w:t>i menjadi dua proses, yaitu doc</w:t>
+      </w:r>
+      <w:r>
+        <w:rPr>
+          <w:rFonts w:cs="Times New Roman"/>
+          <w:color w:val="000000"/>
+          <w:szCs w:val="24"/>
+          <w:lang w:eastAsia="en-US"/>
+        </w:rPr>
+        <w:t xml:space="preserve">ument indexing dan term indexing. Dari term indexing akan dihasilkan koleksi kata yang akan digunakan untuk meningkatkan performansi pencarian pada tahap selanjutnya. Selain itu, teknik indexing ini juga dilakukan agar hasil yang </w:t>
+      </w:r>
+      <w:r>
+        <w:rPr>
+          <w:rFonts w:cs="Times New Roman"/>
+          <w:color w:val="000000"/>
+          <w:szCs w:val="24"/>
+          <w:lang w:eastAsia="en-US"/>
+        </w:rPr>
+        <w:lastRenderedPageBreak/>
+        <w:t xml:space="preserve">diperoleh lebih baik. </w:t>
+      </w:r>
+      <w:r>
+        <w:rPr>
+          <w:rFonts w:cs="Times New Roman"/>
+          <w:color w:val="FF0000"/>
+          <w:szCs w:val="24"/>
+          <w:lang w:eastAsia="en-US"/>
+        </w:rPr>
+        <w:t>Karena kebanyakan tweet hanya berisi tautan dan tidak menunju</w:t>
+      </w:r>
+      <w:r>
+        <w:rPr>
+          <w:rFonts w:cs="Times New Roman"/>
+          <w:color w:val="FF0000"/>
+          <w:szCs w:val="24"/>
+          <w:lang w:eastAsia="en-US"/>
+        </w:rPr>
+        <w:t>kkan sen</w:t>
+      </w:r>
+      <w:r>
+        <w:rPr>
+          <w:rFonts w:cs="Times New Roman"/>
+          <w:color w:val="FF0000"/>
+          <w:szCs w:val="24"/>
+          <w:lang w:eastAsia="en-US"/>
+        </w:rPr>
+        <w:t>timen tertentu, dan penulisannya ditulis dalam bahasa asing yang bukan b</w:t>
+      </w:r>
+      <w:r>
+        <w:rPr>
+          <w:rFonts w:cs="Times New Roman"/>
+          <w:color w:val="FF0000"/>
+          <w:szCs w:val="24"/>
+          <w:lang w:eastAsia="en-US"/>
+        </w:rPr>
+        <w:t>ahasa Inggris (Parikh dan Movas</w:t>
+      </w:r>
+      <w:r>
+        <w:rPr>
+          <w:rFonts w:cs="Times New Roman"/>
+          <w:color w:val="FF0000"/>
+          <w:szCs w:val="24"/>
+          <w:lang w:eastAsia="en-US"/>
+        </w:rPr>
+        <w:t>sate, 2009</w:t>
+      </w:r>
+      <w:r>
+        <w:rPr>
+          <w:rFonts w:cs="Times New Roman"/>
+          <w:color w:val="FF0000"/>
+          <w:szCs w:val="24"/>
+          <w:lang w:eastAsia="en-US"/>
+        </w:rPr>
+        <w:t xml:space="preserve">). </w:t>
+      </w:r>
+      <w:r>
+        <w:rPr>
+          <w:rFonts w:cs="Times New Roman"/>
+          <w:color w:val="000000"/>
+          <w:szCs w:val="24"/>
+          <w:lang w:eastAsia="en-US"/>
+        </w:rPr>
+        <w:t>Tahap-tahap yang dilakukan didalam proses indexing meliputi tokenizing, pengahapusan stopwords, normalisasi kata, stemming, pembuatan term document matrix.</w:t>
+      </w:r>
+    </w:p>
+    <w:p>
+      <w:pPr>
+        <w:ind w:left="-450" w:firstLine="547"/>
+      </w:pPr>
+    </w:p>
+    <w:p>
+      <w:pPr>
+        <w:pStyle w:val="Heading2"/>
+        <w:spacing w:after="0"/>
+        <w:jc w:val="left"/>
+      </w:pPr>
+      <w:bookmarkStart w:id="16" w:name="_Toc472518633"/>
+      <w:r>
+        <w:t>Token</w:t>
+      </w:r>
+      <w:r>
+        <w:t>isasi</w:t>
       </w:r>
       <w:bookmarkEnd w:id="16"/>
     </w:p>
     <w:p>
       <w:pPr>
-        <w:spacing w:after="200"/>
-        <w:ind w:firstLine="630"/>
-      </w:pPr>
-      <w:r>
-        <w:rPr>
-          <w:rFonts w:cs="Times New Roman"/>
-          <w:color w:val="000000"/>
-          <w:szCs w:val="24"/>
-          <w:lang w:eastAsia="en-US"/>
-        </w:rPr>
-        <w:t>Indexing merupakan pros</w:t>
-      </w:r>
-      <w:r>
-        <w:rPr>
-          <w:rFonts w:cs="Times New Roman"/>
-          <w:color w:val="000000"/>
-          <w:szCs w:val="24"/>
-          <w:lang w:eastAsia="en-US"/>
-        </w:rPr>
-        <w:t>es persiapan yang dilakukan ter</w:t>
-      </w:r>
-      <w:r>
-        <w:rPr>
-          <w:rFonts w:cs="Times New Roman"/>
-          <w:color w:val="000000"/>
-          <w:szCs w:val="24"/>
-          <w:lang w:eastAsia="en-US"/>
-        </w:rPr>
-        <w:t>hadap dokumen sehingga dokumen siap untuk diproses. Proses indexing dibag</w:t>
-      </w:r>
-      <w:r>
-        <w:rPr>
-          <w:rFonts w:cs="Times New Roman"/>
-          <w:color w:val="000000"/>
-          <w:szCs w:val="24"/>
-          <w:lang w:eastAsia="en-US"/>
-        </w:rPr>
-        <w:t>i menjadi dua proses, yaitu doc</w:t>
-      </w:r>
-      <w:r>
-        <w:rPr>
-          <w:rFonts w:cs="Times New Roman"/>
-          <w:color w:val="000000"/>
-          <w:szCs w:val="24"/>
-          <w:lang w:eastAsia="en-US"/>
-        </w:rPr>
-        <w:t xml:space="preserve">ument indexing dan term indexing. Dari term indexing akan dihasilkan koleksi kata yang akan digunakan untuk meningkatkan performansi pencarian pada tahap selanjutnya. Selain itu, teknik indexing ini juga dilakukan agar hasil yang </w:t>
-      </w:r>
-      <w:r>
-        <w:rPr>
-          <w:rFonts w:cs="Times New Roman"/>
-          <w:color w:val="000000"/>
-          <w:szCs w:val="24"/>
-          <w:lang w:eastAsia="en-US"/>
-        </w:rPr>
-        <w:lastRenderedPageBreak/>
-        <w:t xml:space="preserve">diperoleh lebih baik. </w:t>
-      </w:r>
-      <w:r>
-        <w:rPr>
-          <w:rFonts w:cs="Times New Roman"/>
-          <w:color w:val="FF0000"/>
-          <w:szCs w:val="24"/>
-          <w:lang w:eastAsia="en-US"/>
-        </w:rPr>
-        <w:t>Karena kebanyakan tweet hanya berisi tautan dan tidak menunju</w:t>
-      </w:r>
-      <w:r>
-        <w:rPr>
-          <w:rFonts w:cs="Times New Roman"/>
-          <w:color w:val="FF0000"/>
-          <w:szCs w:val="24"/>
-          <w:lang w:eastAsia="en-US"/>
-        </w:rPr>
-        <w:t>kkan sen</w:t>
-      </w:r>
-      <w:r>
-        <w:rPr>
-          <w:rFonts w:cs="Times New Roman"/>
-          <w:color w:val="FF0000"/>
-          <w:szCs w:val="24"/>
-          <w:lang w:eastAsia="en-US"/>
-        </w:rPr>
-        <w:t>timen tertentu, dan penulisannya ditulis dalam bahasa asing yang bukan b</w:t>
-      </w:r>
-      <w:r>
-        <w:rPr>
-          <w:rFonts w:cs="Times New Roman"/>
-          <w:color w:val="FF0000"/>
-          <w:szCs w:val="24"/>
-          <w:lang w:eastAsia="en-US"/>
-        </w:rPr>
-        <w:t>ahasa Inggris (Parikh dan Movas</w:t>
-      </w:r>
-      <w:r>
-        <w:rPr>
-          <w:rFonts w:cs="Times New Roman"/>
-          <w:color w:val="FF0000"/>
-          <w:szCs w:val="24"/>
-          <w:lang w:eastAsia="en-US"/>
-        </w:rPr>
-        <w:t>sate, 2009</w:t>
-      </w:r>
-      <w:r>
-        <w:rPr>
-          <w:rFonts w:cs="Times New Roman"/>
-          <w:color w:val="FF0000"/>
-          <w:szCs w:val="24"/>
-          <w:lang w:eastAsia="en-US"/>
-        </w:rPr>
-        <w:t xml:space="preserve">). </w:t>
-      </w:r>
-      <w:r>
-        <w:rPr>
-          <w:rFonts w:cs="Times New Roman"/>
-          <w:color w:val="000000"/>
-          <w:szCs w:val="24"/>
-          <w:lang w:eastAsia="en-US"/>
-        </w:rPr>
-        <w:t>Tahap-tahap yang dilakukan didalam proses indexing meliputi tokenizing, pengahapusan stopwords, normalisasi kata, stemming, pembuatan term document matrix.</w:t>
+        <w:ind w:firstLine="720"/>
+        <w:rPr>
+          <w:rFonts w:cs="Times New Roman"/>
+          <w:szCs w:val="24"/>
+        </w:rPr>
+      </w:pPr>
+      <w:r>
+        <w:rPr>
+          <w:rFonts w:cs="Times New Roman"/>
+          <w:szCs w:val="24"/>
+        </w:rPr>
+        <w:t>T</w:t>
+      </w:r>
+      <w:r>
+        <w:rPr>
+          <w:rFonts w:cs="Times New Roman"/>
+          <w:szCs w:val="24"/>
+        </w:rPr>
+        <w:t xml:space="preserve">okenisasi adalah proses untuk memotong dokumen menjadi bagian-bagian kecil yang disebtu token (Manning et al. 2009). Dalam proses tokenisasi karakter seperti tanda baca ataupun simbol juga akan dihapus. </w:t>
+      </w:r>
+      <w:r>
+        <w:rPr>
+          <w:rFonts w:cs="Times New Roman"/>
+          <w:i/>
+          <w:szCs w:val="24"/>
+        </w:rPr>
+        <w:t xml:space="preserve">Whitespace </w:t>
+      </w:r>
+      <w:r>
+        <w:rPr>
+          <w:rFonts w:cs="Times New Roman"/>
+          <w:szCs w:val="24"/>
+        </w:rPr>
+        <w:t xml:space="preserve">(spasi, tab, </w:t>
+      </w:r>
+      <w:r>
+        <w:rPr>
+          <w:rFonts w:cs="Times New Roman"/>
+          <w:i/>
+          <w:szCs w:val="24"/>
+        </w:rPr>
+        <w:t>newline</w:t>
+      </w:r>
+      <w:r>
+        <w:rPr>
+          <w:rFonts w:cs="Times New Roman"/>
+          <w:szCs w:val="24"/>
+        </w:rPr>
+        <w:t>) digunakan sebagai pemisah antar token yang akan dipotong.</w:t>
+      </w:r>
+    </w:p>
+    <w:p>
+      <w:pPr>
+        <w:ind w:firstLine="720"/>
+        <w:rPr>
+          <w:rFonts w:cs="Times New Roman"/>
+          <w:szCs w:val="24"/>
+        </w:rPr>
+      </w:pPr>
+      <w:r>
+        <w:rPr>
+          <w:rFonts w:cs="Times New Roman"/>
+          <w:szCs w:val="24"/>
+        </w:rPr>
+        <w:t>Dalam penelitian ini proses tokenisasi akan dibagi menjadi dua bagian. Bagian pertama dalam proses tokenisasi adalah proses menghilangkan karakter diluar nilai ASCII 32 sampai 126 karena karakter diluar nilai ASCII tersebut bukan merupakan huruf latin dalam Bahasa Indonesia. Lalu proses selanjutnya adalah mengubah karakter menjadi huruf kecil dan menghapus URL. Dalam proses tokenisasi pertama ini tanda baca seperti “-)(\/=.,:;!?” tidak akan dihilangkan karena tanda baca tersebut akan digunakan dalam proses Negation Handling.</w:t>
+      </w:r>
+    </w:p>
+    <w:p>
+      <w:pPr>
+        <w:ind w:firstLine="720"/>
+        <w:rPr>
+          <w:rFonts w:cs="Times New Roman"/>
+          <w:szCs w:val="24"/>
+        </w:rPr>
+      </w:pPr>
+      <w:r>
+        <w:rPr>
+          <w:rFonts w:cs="Times New Roman"/>
+          <w:szCs w:val="24"/>
+        </w:rPr>
+        <w:t xml:space="preserve">Proses tokenisasi yang kedua dilakukan setelah proses Negation Handling dan penghapusan </w:t>
+      </w:r>
+      <w:r>
+        <w:rPr>
+          <w:rFonts w:cs="Times New Roman"/>
+          <w:i/>
+          <w:szCs w:val="24"/>
+        </w:rPr>
+        <w:t>stopword</w:t>
+      </w:r>
+      <w:r>
+        <w:rPr>
+          <w:rFonts w:cs="Times New Roman"/>
+          <w:szCs w:val="24"/>
+        </w:rPr>
+        <w:t>. Dalam proses ini akan dilakukan penyimpanan token unik ke dalam database “</w:t>
+      </w:r>
+      <w:r>
+        <w:rPr>
+          <w:rFonts w:cs="Times New Roman"/>
+          <w:i/>
+          <w:szCs w:val="24"/>
+        </w:rPr>
+        <w:t>bag-of-words</w:t>
+      </w:r>
+      <w:r>
+        <w:rPr>
+          <w:rFonts w:cs="Times New Roman"/>
+          <w:szCs w:val="24"/>
+        </w:rPr>
+        <w:t>”. Dalam proses ini juga akan dilakukan penghitungan nilai tf positif, negatif, netral dan df dari setiap token unik.</w:t>
       </w:r>
     </w:p>
     <w:p>
@@ -10009,197 +10443,62 @@
         <w:spacing w:after="0"/>
         <w:jc w:val="left"/>
       </w:pPr>
-      <w:bookmarkStart w:id="17" w:name="_Toc472518633"/>
-      <w:r>
-        <w:t>Token</w:t>
-      </w:r>
-      <w:r>
-        <w:t>isasi</w:t>
+      <w:bookmarkStart w:id="17" w:name="_Toc365435219"/>
+      <w:bookmarkStart w:id="18" w:name="_Toc391675890"/>
+      <w:bookmarkStart w:id="19" w:name="_Toc472518634"/>
+      <w:r>
+        <w:t xml:space="preserve">Normalisasi </w:t>
       </w:r>
       <w:bookmarkEnd w:id="17"/>
+      <w:bookmarkEnd w:id="18"/>
+      <w:r>
+        <w:t>Kata</w:t>
+      </w:r>
+      <w:bookmarkEnd w:id="19"/>
     </w:p>
     <w:p>
-      <w:pPr>
-        <w:ind w:firstLine="720"/>
-        <w:rPr>
-          <w:rFonts w:cs="Times New Roman"/>
-          <w:szCs w:val="24"/>
-        </w:rPr>
-      </w:pPr>
-      <w:r>
-        <w:rPr>
-          <w:rFonts w:cs="Times New Roman"/>
-          <w:szCs w:val="24"/>
-        </w:rPr>
-        <w:t>T</w:t>
-      </w:r>
-      <w:r>
-        <w:rPr>
-          <w:rFonts w:cs="Times New Roman"/>
-          <w:szCs w:val="24"/>
-        </w:rPr>
-        <w:t xml:space="preserve">okenisasi adalah proses untuk memotong dokumen menjadi bagian-bagian kecil yang disebtu token (Manning et al. 2009). Dalam proses tokenisasi karakter seperti tanda baca ataupun simbol juga akan dihapus. </w:t>
-      </w:r>
-      <w:r>
-        <w:rPr>
-          <w:rFonts w:cs="Times New Roman"/>
-          <w:i/>
-          <w:szCs w:val="24"/>
-        </w:rPr>
-        <w:t xml:space="preserve">Whitespace </w:t>
-      </w:r>
-      <w:r>
-        <w:rPr>
-          <w:rFonts w:cs="Times New Roman"/>
-          <w:szCs w:val="24"/>
-        </w:rPr>
-        <w:t xml:space="preserve">(spasi, tab, </w:t>
-      </w:r>
-      <w:r>
-        <w:rPr>
-          <w:rFonts w:cs="Times New Roman"/>
-          <w:i/>
-          <w:szCs w:val="24"/>
-        </w:rPr>
-        <w:t>newline</w:t>
-      </w:r>
-      <w:r>
-        <w:rPr>
-          <w:rFonts w:cs="Times New Roman"/>
-          <w:szCs w:val="24"/>
-        </w:rPr>
-        <w:t>) digunakan sebagai pemisah antar token yang akan dipotong.</w:t>
+      <w:r>
+        <w:t>Normalisasi kata merupakan proses untuk mengubah kata tidak baku menjadi kata baku, karena dalam kata baku ambiguitas pelafalannya akan lebih kecil dibandingkan dengan kata tidak baku (Aziz. 2013). Tahap normalisasi kata juga dilakukan untuk mengurangi kata dengan arti yang sama, misal kata “ga”, “gak”, dan “nggak” mempunyai arti yang sama dengan “tidak”, jika tidak dilakukan normalisasi kata maka kata “ga”, “gak”, “nggak” dan “tidak” akan dianggap fitur yang berbeda.</w:t>
       </w:r>
     </w:p>
     <w:p>
-      <w:pPr>
-        <w:ind w:firstLine="720"/>
-        <w:rPr>
-          <w:rFonts w:cs="Times New Roman"/>
-          <w:szCs w:val="24"/>
-        </w:rPr>
-      </w:pPr>
-      <w:r>
-        <w:rPr>
-          <w:rFonts w:cs="Times New Roman"/>
-          <w:szCs w:val="24"/>
-        </w:rPr>
-        <w:t>Dalam penelitian ini proses tokenisasi akan dibagi menjadi dua bagian. Bagian pertama dalam proses tokenisasi adalah proses menghilangkan karakter diluar nilai ASCII 32 sampai 126 karena karakter diluar nilai ASCII tersebut bukan merupakan huruf latin dalam Bahasa Indonesia. Lalu proses selanjutnya adalah mengubah karakter menjadi huruf kecil dan menghapus URL. Dalam proses tokenisasi pertama ini tanda baca seperti “-)(\/=.,:;!?” tidak akan dihilangkan karena tanda baca tersebut akan digunakan dalam proses Negation Handling.</w:t>
+      <w:r>
+        <w:tab/>
+        <w:t>Pada penelitian ini dataset kata baku diperoleh dari penelitian A</w:t>
+      </w:r>
+      <w:r>
+        <w:t>dityawan (2014</w:t>
+      </w:r>
+      <w:r>
+        <w:t>) dengan jumlah data 3719 baris, Contoh daftar kata normalisasi dapat dilihat pada Lampiran 1.</w:t>
       </w:r>
     </w:p>
     <w:p>
       <w:pPr>
-        <w:ind w:firstLine="720"/>
-        <w:rPr>
-          <w:rFonts w:cs="Times New Roman"/>
-          <w:szCs w:val="24"/>
-        </w:rPr>
-      </w:pPr>
-      <w:r>
-        <w:rPr>
-          <w:rFonts w:cs="Times New Roman"/>
-          <w:szCs w:val="24"/>
-        </w:rPr>
-        <w:t xml:space="preserve">Proses tokenisasi yang kedua dilakukan setelah proses Negation Handling dan penghapusan </w:t>
-      </w:r>
-      <w:r>
-        <w:rPr>
-          <w:rFonts w:cs="Times New Roman"/>
-          <w:i/>
-          <w:szCs w:val="24"/>
-        </w:rPr>
-        <w:t>stopword</w:t>
-      </w:r>
-      <w:r>
-        <w:rPr>
-          <w:rFonts w:cs="Times New Roman"/>
-          <w:szCs w:val="24"/>
-        </w:rPr>
-        <w:t>. Dalam proses ini akan dilakukan penyimpanan token unik ke dalam database “</w:t>
-      </w:r>
-      <w:r>
-        <w:rPr>
-          <w:rFonts w:cs="Times New Roman"/>
-          <w:i/>
-          <w:szCs w:val="24"/>
-        </w:rPr>
-        <w:t>bag-of-words</w:t>
-      </w:r>
-      <w:r>
-        <w:rPr>
-          <w:rFonts w:cs="Times New Roman"/>
-          <w:szCs w:val="24"/>
-        </w:rPr>
-        <w:t>”. Dalam proses ini juga akan dilakukan penghitungan nilai tf positif, negatif, netral dan df dari setiap token unik.</w:t>
-      </w:r>
+        <w:pStyle w:val="Heading2"/>
+        <w:jc w:val="both"/>
+        <w:rPr>
+          <w:lang w:eastAsia="en-US"/>
+        </w:rPr>
+      </w:pPr>
     </w:p>
     <w:p>
       <w:pPr>
-        <w:ind w:left="-450" w:firstLine="547"/>
-      </w:pPr>
-    </w:p>
-    <w:p>
-      <w:pPr>
-        <w:pStyle w:val="Heading2"/>
-        <w:spacing w:after="0"/>
-        <w:jc w:val="left"/>
-      </w:pPr>
-      <w:bookmarkStart w:id="18" w:name="_Toc365435219"/>
-      <w:bookmarkStart w:id="19" w:name="_Toc391675890"/>
-      <w:bookmarkStart w:id="20" w:name="_Toc472518634"/>
-      <w:r>
-        <w:t xml:space="preserve">Normalisasi </w:t>
-      </w:r>
-      <w:bookmarkEnd w:id="18"/>
-      <w:bookmarkEnd w:id="19"/>
-      <w:r>
-        <w:t>Kata</w:t>
-      </w:r>
-      <w:bookmarkEnd w:id="20"/>
-    </w:p>
-    <w:p>
-      <w:r>
-        <w:t>Normalisasi kata merupakan proses untuk mengubah kata tidak baku menjadi kata baku, karena dalam kata baku ambiguitas pelafalannya akan lebih kecil dibandingkan dengan kata tidak baku (Aziz. 2013). Tahap normalisasi kata juga dilakukan untuk mengurangi kata dengan arti yang sama, misal kata “ga”, “gak”, dan “nggak” mempunyai arti yang sama dengan “tidak”, jika tidak dilakukan normalisasi kata maka kata “ga”, “gak”, “nggak” dan “tidak” akan dianggap fitur yang berbeda.</w:t>
-      </w:r>
-    </w:p>
-    <w:p>
-      <w:r>
-        <w:tab/>
-        <w:t>Pada penelitian ini dataset kata baku diperoleh dari penelitian A</w:t>
-      </w:r>
-      <w:r>
-        <w:t>dityawan (2014</w:t>
-      </w:r>
-      <w:r>
-        <w:t>) dengan jumlah data 3719 baris, Contoh daftar kata normalisasi dapat dilihat pada Lampiran 1.</w:t>
-      </w:r>
-    </w:p>
-    <w:p>
-      <w:pPr>
         <w:pStyle w:val="Heading2"/>
         <w:jc w:val="both"/>
         <w:rPr>
+          <w:szCs w:val="24"/>
           <w:lang w:eastAsia="en-US"/>
         </w:rPr>
       </w:pPr>
-    </w:p>
-    <w:p>
-      <w:pPr>
-        <w:pStyle w:val="Heading2"/>
-        <w:jc w:val="both"/>
-        <w:rPr>
-          <w:szCs w:val="24"/>
+      <w:bookmarkStart w:id="20" w:name="_Toc472518635"/>
+      <w:r>
+        <w:rPr>
           <w:lang w:eastAsia="en-US"/>
         </w:rPr>
-      </w:pPr>
-      <w:bookmarkStart w:id="21" w:name="_Toc472518635"/>
-      <w:r>
-        <w:rPr>
-          <w:lang w:eastAsia="en-US"/>
-        </w:rPr>
         <w:t>Negation Handling</w:t>
       </w:r>
-      <w:bookmarkEnd w:id="21"/>
+      <w:bookmarkEnd w:id="20"/>
     </w:p>
     <w:p>
       <w:pPr>
@@ -10392,7 +10691,7 @@
         <w:spacing w:after="0"/>
         <w:jc w:val="left"/>
       </w:pPr>
-      <w:bookmarkStart w:id="22" w:name="_Toc472518636"/>
+      <w:bookmarkStart w:id="21" w:name="_Toc472518636"/>
       <w:r>
         <w:t xml:space="preserve">Penghapusan </w:t>
       </w:r>
@@ -10403,7 +10702,7 @@
         </w:rPr>
         <w:t>Stopwords</w:t>
       </w:r>
-      <w:bookmarkEnd w:id="22"/>
+      <w:bookmarkEnd w:id="21"/>
     </w:p>
     <w:p>
       <w:pPr>
@@ -10672,6 +10971,13 @@
         </w:rPr>
         <w:t xml:space="preserve"> Kohavi (1995) telah melakukan penelitian terhadap beberapa pendekatan untuk meningkatkan akurasi, yaitu pendekatan Cross-validation( termasuk regular cross-validation, leave-one-out cross-validation, stratified cross-validation) dan bootstrap, dan diantara beberapa pendekatan tersebut 10-fold crossvalidation merupakan metode yang paling baik karena memberikan kontribusi yang baik untuk meningkatkan akurasi.</w:t>
       </w:r>
+      <w:r>
+        <w:rPr>
+          <w:rFonts w:cs="Times New Roman"/>
+          <w:szCs w:val="24"/>
+        </w:rPr>
+        <w:t xml:space="preserve"> Pada penelitian ini setiap subset data akan menggunakan data seimbang, sehingga jumlah sentimen positif, negatif dan netral setiap subset akan sama. </w:t>
+      </w:r>
     </w:p>
     <w:p>
       <w:pPr>
@@ -10696,17 +11002,17 @@
           <w:lang w:eastAsia="en-US"/>
         </w:rPr>
       </w:pPr>
-      <w:bookmarkStart w:id="23" w:name="_Toc472518637"/>
-      <w:bookmarkStart w:id="24" w:name="_Toc391675894"/>
-      <w:bookmarkStart w:id="25" w:name="_Toc365435221"/>
-      <w:bookmarkStart w:id="26" w:name="_Toc391675895"/>
+      <w:bookmarkStart w:id="22" w:name="_Toc472518637"/>
+      <w:bookmarkStart w:id="23" w:name="_Toc391675894"/>
+      <w:bookmarkStart w:id="24" w:name="_Toc365435221"/>
+      <w:bookmarkStart w:id="25" w:name="_Toc391675895"/>
       <w:r>
         <w:rPr>
           <w:lang w:eastAsia="en-US"/>
         </w:rPr>
         <w:t>Pemilihan Fitur</w:t>
       </w:r>
-      <w:bookmarkEnd w:id="23"/>
+      <w:bookmarkEnd w:id="22"/>
     </w:p>
     <w:p>
       <w:pPr>
@@ -11578,11 +11884,11 @@
         <w:pStyle w:val="Heading2"/>
         <w:spacing w:after="0"/>
       </w:pPr>
-      <w:bookmarkStart w:id="27" w:name="_Toc472518638"/>
+      <w:bookmarkStart w:id="26" w:name="_Toc472518638"/>
       <w:r>
         <w:t>Klasifikasi</w:t>
       </w:r>
-      <w:bookmarkEnd w:id="27"/>
+      <w:bookmarkEnd w:id="26"/>
       <w:r>
         <w:t xml:space="preserve"> </w:t>
       </w:r>
@@ -11654,6 +11960,7 @@
             <w:rFonts w:cs="Times New Roman"/>
             <w:szCs w:val="24"/>
           </w:rPr>
+          <w:lastRenderedPageBreak/>
           <m:t>P</m:t>
         </m:r>
         <m:d>
@@ -11909,7 +12216,6 @@
           <w:rFonts w:cs="Times New Roman"/>
           <w:szCs w:val="24"/>
         </w:rPr>
-        <w:lastRenderedPageBreak/>
         <w:t xml:space="preserve">dengan parameter </w:t>
       </w:r>
       <w:r>
@@ -12746,7 +13052,7 @@
         </w:rPr>
       </w:pPr>
     </w:p>
-    <w:bookmarkEnd w:id="24"/>
+    <w:bookmarkEnd w:id="23"/>
     <w:p>
       <w:pPr>
         <w:pStyle w:val="Heading2"/>
@@ -12881,7 +13187,7 @@
         </w:rPr>
         <w:t xml:space="preserve">Tabel 1 </w:t>
       </w:r>
-      <w:bookmarkStart w:id="28" w:name="_Toc472071153"/>
+      <w:bookmarkStart w:id="27" w:name="_Toc472071153"/>
       <w:r>
         <w:rPr>
           <w:rFonts w:cs="Times New Roman"/>
@@ -12897,7 +13203,7 @@
         </w:rPr>
         <w:t xml:space="preserve">untuk </w:t>
       </w:r>
-      <w:bookmarkEnd w:id="28"/>
+      <w:bookmarkEnd w:id="27"/>
       <w:r>
         <w:rPr>
           <w:rFonts w:cs="Times New Roman"/>
@@ -13542,7 +13848,15 @@
           <w:rFonts w:cs="Times New Roman"/>
           <w:szCs w:val="24"/>
         </w:rPr>
-        <w:t xml:space="preserve"> 2)  merupakan jumlah data hasil prediksi positif terhadap kelas aktual netral. Untuk nilai recall dapat diperoleh dengan,</w:t>
+        <w:t xml:space="preserve"> </w:t>
+      </w:r>
+      <w:r>
+        <w:rPr>
+          <w:rFonts w:cs="Times New Roman"/>
+          <w:szCs w:val="24"/>
+        </w:rPr>
+        <w:lastRenderedPageBreak/>
+        <w:t>2)  merupakan jumlah data hasil prediksi positif terhadap kelas aktual netral. Untuk nilai recall dapat diperoleh dengan,</w:t>
       </w:r>
     </w:p>
     <w:p>
@@ -13820,7 +14134,9 @@
         <w:ind w:firstLine="720"/>
         <w:rPr>
           <w:rFonts w:cs="Times New Roman"/>
-          <w:szCs w:val="24"/>
+          <w:bCs/>
+          <w:szCs w:val="24"/>
+          <w:lang w:eastAsia="en-US"/>
         </w:rPr>
       </w:pPr>
       <w:r>
@@ -13888,7 +14204,104 @@
           <w:rFonts w:cs="Times New Roman"/>
           <w:szCs w:val="24"/>
         </w:rPr>
-        <w:t xml:space="preserve">, denga nilai k yang digunakan sebesar 3 yaitu untuk cluster positif, negatif, dan netral. Proses </w:t>
+        <w:t>, denga nilai k yang digunakan sebesar 3 yaitu untuk cluster positif, negatif, dan netral.</w:t>
+      </w:r>
+      <w:r>
+        <w:rPr>
+          <w:rFonts w:cs="Times New Roman"/>
+          <w:szCs w:val="24"/>
+        </w:rPr>
+        <w:t xml:space="preserve"> </w:t>
+      </w:r>
+      <w:r>
+        <w:rPr>
+          <w:rFonts w:cs="Times New Roman"/>
+          <w:bCs/>
+          <w:szCs w:val="24"/>
+          <w:lang w:eastAsia="en-US"/>
+        </w:rPr>
+        <w:t>Adapun pelabelan clusternya dengan cara menca</w:t>
+      </w:r>
+      <w:r>
+        <w:rPr>
+          <w:rFonts w:cs="Times New Roman"/>
+          <w:bCs/>
+          <w:szCs w:val="24"/>
+          <w:lang w:eastAsia="en-US"/>
+        </w:rPr>
+        <w:t>ri frekuensi terbanyak sentimen</w:t>
+      </w:r>
+      <w:r>
+        <w:rPr>
+          <w:rFonts w:cs="Times New Roman"/>
+          <w:bCs/>
+          <w:szCs w:val="24"/>
+          <w:lang w:eastAsia="en-US"/>
+        </w:rPr>
+        <w:t xml:space="preserve"> setiap cluster tersebut. Jik</w:t>
+      </w:r>
+      <w:r>
+        <w:rPr>
+          <w:rFonts w:cs="Times New Roman"/>
+          <w:bCs/>
+          <w:szCs w:val="24"/>
+          <w:lang w:eastAsia="en-US"/>
+        </w:rPr>
+        <w:t>a cluster dengan nilai sentimen</w:t>
+      </w:r>
+      <w:r>
+        <w:rPr>
+          <w:rFonts w:cs="Times New Roman"/>
+          <w:bCs/>
+          <w:szCs w:val="24"/>
+          <w:lang w:eastAsia="en-US"/>
+        </w:rPr>
+        <w:t xml:space="preserve"> tweet</w:t>
+      </w:r>
+      <w:r>
+        <w:rPr>
+          <w:rFonts w:cs="Times New Roman"/>
+          <w:bCs/>
+          <w:szCs w:val="24"/>
+          <w:lang w:eastAsia="en-US"/>
+        </w:rPr>
+        <w:t xml:space="preserve"> lebih banyak yang positif maka</w:t>
+      </w:r>
+      <w:r>
+        <w:rPr>
+          <w:rFonts w:cs="Times New Roman"/>
+          <w:bCs/>
+          <w:szCs w:val="24"/>
+          <w:lang w:eastAsia="en-US"/>
+        </w:rPr>
+        <w:t xml:space="preserve"> label cluster tersebut adalah positif, begitu juga dengan negati</w:t>
+      </w:r>
+      <w:r>
+        <w:rPr>
+          <w:rFonts w:cs="Times New Roman"/>
+          <w:bCs/>
+          <w:szCs w:val="24"/>
+          <w:lang w:eastAsia="en-US"/>
+        </w:rPr>
+        <w:t>f</w:t>
+      </w:r>
+      <w:r>
+        <w:rPr>
+          <w:rFonts w:cs="Times New Roman"/>
+          <w:bCs/>
+          <w:szCs w:val="24"/>
+          <w:lang w:eastAsia="en-US"/>
+        </w:rPr>
+        <w:t xml:space="preserve"> dan netral. </w:t>
+      </w:r>
+      <w:bookmarkStart w:id="28" w:name="_GoBack"/>
+      <w:bookmarkEnd w:id="28"/>
+      <w:r>
+        <w:rPr>
+          <w:rFonts w:cs="Times New Roman"/>
+          <w:szCs w:val="24"/>
+        </w:rPr>
+        <w:t xml:space="preserve">Proses </w:t>
       </w:r>
       <w:r>
         <w:rPr>
@@ -14575,8 +14988,8 @@
         <w:br w:type="page"/>
       </w:r>
       <w:bookmarkStart w:id="31" w:name="_Toc472518640"/>
+      <w:bookmarkEnd w:id="24"/>
       <w:bookmarkEnd w:id="25"/>
-      <w:bookmarkEnd w:id="26"/>
       <w:r>
         <w:lastRenderedPageBreak/>
         <w:t>HASIL DAN PEMBAHASAN</w:t>
@@ -29266,141 +29679,10 @@
         <w:rPr>
           <w:rFonts w:cs="Times New Roman"/>
           <w:bCs/>
-          <w:color w:val="000000"/>
           <w:szCs w:val="24"/>
           <w:lang w:eastAsia="en-US"/>
         </w:rPr>
-        <w:t xml:space="preserve"> </w:t>
-      </w:r>
-      <w:r>
-        <w:rPr>
-          <w:rFonts w:cs="Times New Roman"/>
-          <w:bCs/>
-          <w:szCs w:val="24"/>
-          <w:lang w:eastAsia="en-US"/>
-        </w:rPr>
-        <w:t xml:space="preserve">Clustering akan dibuat dengan nilai k = 3. K bernilai </w:t>
-      </w:r>
-      <w:r>
-        <w:rPr>
-          <w:rFonts w:cs="Times New Roman"/>
-          <w:bCs/>
-          <w:szCs w:val="24"/>
-          <w:lang w:eastAsia="en-US"/>
-        </w:rPr>
-        <w:t>3 sesuai dengan nilai sentimen</w:t>
-      </w:r>
-      <w:r>
-        <w:rPr>
-          <w:rFonts w:cs="Times New Roman"/>
-          <w:bCs/>
-          <w:szCs w:val="24"/>
-          <w:lang w:eastAsia="en-US"/>
-        </w:rPr>
-        <w:t xml:space="preserve"> yaitu positif, negatif, dan netral. Adapun pelabelan clusternya dengan cara menca</w:t>
-      </w:r>
-      <w:r>
-        <w:rPr>
-          <w:rFonts w:cs="Times New Roman"/>
-          <w:bCs/>
-          <w:szCs w:val="24"/>
-          <w:lang w:eastAsia="en-US"/>
-        </w:rPr>
-        <w:t>ri frekuensi terbanyak sentimen</w:t>
-      </w:r>
-      <w:r>
-        <w:rPr>
-          <w:rFonts w:cs="Times New Roman"/>
-          <w:bCs/>
-          <w:szCs w:val="24"/>
-          <w:lang w:eastAsia="en-US"/>
-        </w:rPr>
-        <w:t xml:space="preserve"> setiap cluster tersebut. Jik</w:t>
-      </w:r>
-      <w:r>
-        <w:rPr>
-          <w:rFonts w:cs="Times New Roman"/>
-          <w:bCs/>
-          <w:szCs w:val="24"/>
-          <w:lang w:eastAsia="en-US"/>
-        </w:rPr>
-        <w:t>a cluster dengan nilai sentimen</w:t>
-      </w:r>
-      <w:r>
-        <w:rPr>
-          <w:rFonts w:cs="Times New Roman"/>
-          <w:bCs/>
-          <w:szCs w:val="24"/>
-          <w:lang w:eastAsia="en-US"/>
-        </w:rPr>
-        <w:t xml:space="preserve"> tweet</w:t>
-      </w:r>
-      <w:r>
-        <w:rPr>
-          <w:rFonts w:cs="Times New Roman"/>
-          <w:bCs/>
-          <w:szCs w:val="24"/>
-          <w:lang w:eastAsia="en-US"/>
-        </w:rPr>
-        <w:t xml:space="preserve"> lebih banyak yang positif maka</w:t>
-      </w:r>
-      <w:r>
-        <w:rPr>
-          <w:rFonts w:cs="Times New Roman"/>
-          <w:bCs/>
-          <w:szCs w:val="24"/>
-          <w:lang w:eastAsia="en-US"/>
-        </w:rPr>
-        <w:t xml:space="preserve"> label cluster tersebut adalah positif, begitu juga dengan negati</w:t>
-      </w:r>
-      <w:r>
-        <w:rPr>
-          <w:rFonts w:cs="Times New Roman"/>
-          <w:bCs/>
-          <w:szCs w:val="24"/>
-          <w:lang w:eastAsia="en-US"/>
-        </w:rPr>
-        <w:t>f</w:t>
-      </w:r>
-      <w:r>
-        <w:rPr>
-          <w:rFonts w:cs="Times New Roman"/>
-          <w:bCs/>
-          <w:szCs w:val="24"/>
-          <w:lang w:eastAsia="en-US"/>
-        </w:rPr>
-        <w:t xml:space="preserve"> dan netral.</w:t>
-      </w:r>
-    </w:p>
-    <w:p>
-      <w:pPr>
-        <w:ind w:firstLine="0"/>
-        <w:rPr>
-          <w:rFonts w:cs="Times New Roman"/>
-          <w:bCs/>
-          <w:szCs w:val="24"/>
-          <w:lang w:eastAsia="en-US"/>
-        </w:rPr>
-      </w:pPr>
-    </w:p>
-    <w:p>
-      <w:pPr>
-        <w:ind w:firstLine="720"/>
-        <w:rPr>
-          <w:rFonts w:cs="Times New Roman"/>
-          <w:bCs/>
-          <w:szCs w:val="24"/>
-          <w:lang w:eastAsia="en-US"/>
-        </w:rPr>
-      </w:pPr>
-      <w:r>
-        <w:rPr>
-          <w:rFonts w:cs="Times New Roman"/>
-          <w:bCs/>
-          <w:szCs w:val="24"/>
-          <w:lang w:eastAsia="en-US"/>
-        </w:rPr>
-        <w:t xml:space="preserve">Setelah dilakukan clustering kita akan mendapatkan data setiap cluster dan jumlah tweet sentiment positif, negatif, dan netral pada tiap cluster tersebut. </w:t>
+        <w:t xml:space="preserve"> Setelah dilakukan clustering kita akan mendapatkan data setiap cluster dan jumlah tweet sentiment positif, negatif, dan netral pada tiap cluster tersebut. </w:t>
       </w:r>
       <w:r>
         <w:rPr>
@@ -30698,7 +30980,6 @@
         <w:ind w:firstLine="0"/>
       </w:pPr>
       <w:r>
-        <w:lastRenderedPageBreak/>
         <w:tab/>
         <w:t xml:space="preserve">Dengan perubahan sentimen tersebut maka </w:t>
       </w:r>
@@ -32650,7 +32931,6 @@
           <w:color w:val="000000"/>
           <w:szCs w:val="24"/>
         </w:rPr>
-        <w:lastRenderedPageBreak/>
         <w:t xml:space="preserve">Model dengan peningkatan paling banyak adalah model </w:t>
       </w:r>
       <w:r>
@@ -32736,50 +33016,19 @@
       <w:r>
         <w:t xml:space="preserve">Tabel </w:t>
       </w:r>
-      <w:r>
-        <w:fldChar w:fldCharType="begin"/>
-      </w:r>
-      <w:r>
-        <w:instrText xml:space="preserve"> SEQ Tabel \* ARABIC </w:instrText>
-      </w:r>
-      <w:r>
-        <w:fldChar w:fldCharType="separate"/>
-      </w:r>
+      <w:fldSimple w:instr=" SEQ Tabel \* ARABIC ">
+        <w:r>
+          <w:rPr>
+            <w:noProof/>
+          </w:rPr>
+          <w:t>16</w:t>
+        </w:r>
+      </w:fldSimple>
       <w:r>
         <w:rPr>
           <w:noProof/>
         </w:rPr>
-        <w:t>1</w:t>
-      </w:r>
-      <w:r>
-        <w:rPr>
-          <w:noProof/>
-        </w:rPr>
-        <w:t>6</w:t>
-      </w:r>
-      <w:r>
-        <w:rPr>
-          <w:noProof/>
-        </w:rPr>
-        <w:fldChar w:fldCharType="end"/>
-      </w:r>
-      <w:r>
-        <w:rPr>
-          <w:noProof/>
-        </w:rPr>
-        <w:t xml:space="preserve"> Nilai</w:t>
-      </w:r>
-      <w:r>
-        <w:rPr>
-          <w:noProof/>
-        </w:rPr>
-        <w:t xml:space="preserve"> rata-rata</w:t>
-      </w:r>
-      <w:r>
-        <w:rPr>
-          <w:noProof/>
-        </w:rPr>
-        <w:t xml:space="preserve"> </w:t>
+        <w:t xml:space="preserve"> Nilai rata-rata </w:t>
       </w:r>
       <w:r>
         <w:rPr>
@@ -32805,13 +33054,7 @@
         <w:rPr>
           <w:noProof/>
         </w:rPr>
-        <w:t xml:space="preserve"> </w:t>
-      </w:r>
-      <w:r>
-        <w:rPr>
-          <w:noProof/>
-        </w:rPr>
-        <w:t xml:space="preserve">dari data setelah </w:t>
+        <w:t xml:space="preserve"> dari data setelah </w:t>
       </w:r>
       <w:r>
         <w:rPr>
@@ -33188,6 +33431,7 @@
               <w:rPr>
                 <w:szCs w:val="24"/>
               </w:rPr>
+              <w:lastRenderedPageBreak/>
               <w:t>Multinomial NB</w:t>
             </w:r>
           </w:p>
@@ -33676,15 +33920,7 @@
           <w:color w:val="000000"/>
           <w:szCs w:val="24"/>
         </w:rPr>
-        <w:t>20.29%</w:t>
-      </w:r>
-      <w:r>
-        <w:rPr>
-          <w:rFonts w:cs="Times New Roman"/>
-          <w:color w:val="000000"/>
-          <w:szCs w:val="24"/>
-        </w:rPr>
-        <w:t xml:space="preserve"> untuk klasifikasi </w:t>
+        <w:t xml:space="preserve">20.29% untuk klasifikasi </w:t>
       </w:r>
       <w:r>
         <w:rPr>
@@ -33701,23 +33937,7 @@
           <w:color w:val="000000"/>
           <w:szCs w:val="24"/>
         </w:rPr>
-        <w:t xml:space="preserve">dan </w:t>
-      </w:r>
-      <w:r>
-        <w:rPr>
-          <w:rFonts w:cs="Times New Roman"/>
-          <w:color w:val="000000"/>
-          <w:szCs w:val="24"/>
-        </w:rPr>
-        <w:t>23.4%</w:t>
-      </w:r>
-      <w:r>
-        <w:rPr>
-          <w:rFonts w:cs="Times New Roman"/>
-          <w:color w:val="000000"/>
-          <w:szCs w:val="24"/>
-        </w:rPr>
-        <w:t xml:space="preserve"> untuk </w:t>
+        <w:t xml:space="preserve">dan 23.4% untuk </w:t>
       </w:r>
       <w:r>
         <w:rPr>
@@ -33726,16 +33946,7 @@
           <w:color w:val="000000"/>
           <w:szCs w:val="24"/>
         </w:rPr>
-        <w:t>Multinomial Naïve Bayes</w:t>
-      </w:r>
-      <w:r>
-        <w:rPr>
-          <w:rFonts w:cs="Times New Roman"/>
-          <w:i/>
-          <w:color w:val="000000"/>
-          <w:szCs w:val="24"/>
-        </w:rPr>
-        <w:t xml:space="preserve"> </w:t>
+        <w:t xml:space="preserve">Multinomial Naïve Bayes </w:t>
       </w:r>
       <w:r>
         <w:rPr>
@@ -44829,7 +45040,7 @@
 </file>
 
 <file path=customXml/itemProps1.xml><?xml version="1.0" encoding="utf-8"?>
-<ds:datastoreItem xmlns:ds="http://schemas.openxmlformats.org/officeDocument/2006/customXml" ds:itemID="{F8BF05B4-2CF6-4765-8588-56A3DA95EB82}">
+<ds:datastoreItem xmlns:ds="http://schemas.openxmlformats.org/officeDocument/2006/customXml" ds:itemID="{C4848D20-F38E-4429-ADFA-7577ABACC39D}">
   <ds:schemaRefs>
     <ds:schemaRef ds:uri="http://schemas.openxmlformats.org/officeDocument/2006/bibliography"/>
   </ds:schemaRefs>

</xml_diff>